<commit_message>
Modifiche Diagramma ER, Continuo Documentazione
</commit_message>
<xml_diff>
--- a/doc/Project Documentation.docx
+++ b/doc/Project Documentation.docx
@@ -43,17 +43,16 @@
             <w:pPr>
               <w:pStyle w:val="Titoloprincipale"/>
               <w:widowControl w:val="false"/>
-              <w:bidi w:val="0"/>
+              <w:suppressAutoHyphens w:val="true"/>
+              <w:bidi w:val="0"/>
+              <w:spacing w:before="0" w:after="0"/>
               <w:jc w:val="left"/>
               <w:rPr>
                 <w:sz w:val="28"/>
               </w:rPr>
             </w:pPr>
             <w:r>
-              <w:rPr>
-                <w:kern w:val="0"/>
-                <w:szCs w:val="20"/>
-              </w:rPr>
+              <w:rPr/>
               <w:drawing>
                 <wp:inline distT="0" distB="0" distL="0" distR="0">
                   <wp:extent cx="756285" cy="770255"/>
@@ -104,17 +103,16 @@
             <w:pPr>
               <w:pStyle w:val="Titoloprincipale"/>
               <w:widowControl w:val="false"/>
-              <w:bidi w:val="0"/>
+              <w:suppressAutoHyphens w:val="true"/>
+              <w:bidi w:val="0"/>
+              <w:spacing w:before="0" w:after="0"/>
               <w:jc w:val="right"/>
               <w:rPr>
                 <w:sz w:val="28"/>
               </w:rPr>
             </w:pPr>
             <w:r>
-              <w:rPr>
-                <w:kern w:val="0"/>
-                <w:szCs w:val="20"/>
-              </w:rPr>
+              <w:rPr/>
               <w:drawing>
                 <wp:inline distT="0" distB="0" distL="0" distR="0">
                   <wp:extent cx="1277620" cy="319405"/>
@@ -340,10 +338,6 @@
           <w:sz w:val="32"/>
         </w:rPr>
       </w:r>
-      <w:bookmarkStart w:id="0" w:name="_Toc1680568092"/>
-      <w:bookmarkStart w:id="1" w:name="_Toc220097559"/>
-      <w:bookmarkStart w:id="2" w:name="_Toc1680568092"/>
-      <w:bookmarkStart w:id="3" w:name="_Toc220097559"/>
     </w:p>
     <w:p>
       <w:pPr>
@@ -860,22 +854,22 @@
           <w:sz w:val="32"/>
         </w:rPr>
       </w:pPr>
-      <w:bookmarkStart w:id="4" w:name="_Toc1680568092"/>
-      <w:bookmarkStart w:id="5" w:name="_Toc220097559"/>
-      <w:bookmarkStart w:id="6" w:name="_Toc606296459"/>
+      <w:bookmarkStart w:id="0" w:name="_Toc606296459"/>
+      <w:bookmarkStart w:id="1" w:name="_Toc220097559"/>
+      <w:bookmarkStart w:id="2" w:name="_Toc1680568092"/>
       <w:r>
         <w:rPr>
           <w:sz w:val="32"/>
         </w:rPr>
         <w:t>Descrizione del Minimondo</w:t>
       </w:r>
-      <w:bookmarkStart w:id="7" w:name="_Toc184813408"/>
-      <w:bookmarkStart w:id="8" w:name="_Toc997230344"/>
+      <w:bookmarkStart w:id="3" w:name="_Toc997230344"/>
+      <w:bookmarkStart w:id="4" w:name="_Toc184813408"/>
+      <w:bookmarkEnd w:id="0"/>
+      <w:bookmarkEnd w:id="1"/>
+      <w:bookmarkEnd w:id="2"/>
+      <w:bookmarkEnd w:id="3"/>
       <w:bookmarkEnd w:id="4"/>
-      <w:bookmarkEnd w:id="5"/>
-      <w:bookmarkEnd w:id="6"/>
-      <w:bookmarkEnd w:id="7"/>
-      <w:bookmarkEnd w:id="8"/>
     </w:p>
     <w:tbl>
       <w:tblPr>
@@ -892,14 +886,14 @@
         </w:tblCellMar>
       </w:tblPr>
       <w:tblGrid>
-        <w:gridCol w:w="420"/>
-        <w:gridCol w:w="9140"/>
+        <w:gridCol w:w="625"/>
+        <w:gridCol w:w="8935"/>
       </w:tblGrid>
       <w:tr>
         <w:trPr/>
         <w:tc>
           <w:tcPr>
-            <w:tcW w:w="420" w:type="dxa"/>
+            <w:tcW w:w="625" w:type="dxa"/>
             <w:tcBorders>
               <w:right w:val="single" w:sz="4" w:space="0" w:color="000000"/>
             </w:tcBorders>
@@ -908,7 +902,60 @@
             <w:pPr>
               <w:pStyle w:val="Normal"/>
               <w:widowControl w:val="false"/>
-              <w:bidi w:val="0"/>
+              <w:suppressAutoHyphens w:val="true"/>
+              <w:bidi w:val="0"/>
+              <w:spacing w:before="0" w:after="0"/>
+              <w:rPr>
+                <w:sz w:val="24"/>
+              </w:rPr>
+            </w:pPr>
+            <w:r>
+              <w:rPr>
+                <w:sz w:val="24"/>
+              </w:rPr>
+            </w:r>
+          </w:p>
+          <w:p>
+            <w:pPr>
+              <w:pStyle w:val="Normal"/>
+              <w:widowControl w:val="false"/>
+              <w:suppressAutoHyphens w:val="true"/>
+              <w:bidi w:val="0"/>
+              <w:spacing w:before="0" w:after="0"/>
+              <w:rPr>
+                <w:sz w:val="24"/>
+              </w:rPr>
+            </w:pPr>
+            <w:r>
+              <w:rPr>
+                <w:sz w:val="24"/>
+              </w:rPr>
+            </w:r>
+          </w:p>
+          <w:p>
+            <w:pPr>
+              <w:pStyle w:val="Normal"/>
+              <w:widowControl w:val="false"/>
+              <w:suppressAutoHyphens w:val="true"/>
+              <w:bidi w:val="0"/>
+              <w:spacing w:before="0" w:after="0"/>
+              <w:rPr>
+                <w:sz w:val="24"/>
+              </w:rPr>
+            </w:pPr>
+            <w:r>
+              <w:rPr>
+                <w:sz w:val="24"/>
+              </w:rPr>
+            </w:r>
+          </w:p>
+          <w:p>
+            <w:pPr>
+              <w:pStyle w:val="Normal"/>
+              <w:widowControl w:val="false"/>
+              <w:suppressAutoHyphens w:val="true"/>
+              <w:bidi w:val="0"/>
+              <w:spacing w:before="0" w:after="0"/>
               <w:rPr>
                 <w:sz w:val="24"/>
               </w:rPr>
@@ -919,13 +966,16 @@
                 <w:sz w:val="24"/>
                 <w:szCs w:val="20"/>
               </w:rPr>
-            </w:r>
-          </w:p>
-          <w:p>
-            <w:pPr>
-              <w:pStyle w:val="Normal"/>
-              <w:widowControl w:val="false"/>
-              <w:bidi w:val="0"/>
+              <w:t>1</w:t>
+            </w:r>
+          </w:p>
+          <w:p>
+            <w:pPr>
+              <w:pStyle w:val="Normal"/>
+              <w:widowControl w:val="false"/>
+              <w:suppressAutoHyphens w:val="true"/>
+              <w:bidi w:val="0"/>
+              <w:spacing w:before="0" w:after="0"/>
               <w:rPr>
                 <w:sz w:val="24"/>
               </w:rPr>
@@ -936,13 +986,16 @@
                 <w:sz w:val="24"/>
                 <w:szCs w:val="20"/>
               </w:rPr>
-            </w:r>
-          </w:p>
-          <w:p>
-            <w:pPr>
-              <w:pStyle w:val="Normal"/>
-              <w:widowControl w:val="false"/>
-              <w:bidi w:val="0"/>
+              <w:t>2</w:t>
+            </w:r>
+          </w:p>
+          <w:p>
+            <w:pPr>
+              <w:pStyle w:val="Normal"/>
+              <w:widowControl w:val="false"/>
+              <w:suppressAutoHyphens w:val="true"/>
+              <w:bidi w:val="0"/>
+              <w:spacing w:before="0" w:after="0"/>
               <w:rPr>
                 <w:sz w:val="24"/>
               </w:rPr>
@@ -953,13 +1006,16 @@
                 <w:sz w:val="24"/>
                 <w:szCs w:val="20"/>
               </w:rPr>
-            </w:r>
-          </w:p>
-          <w:p>
-            <w:pPr>
-              <w:pStyle w:val="Normal"/>
-              <w:widowControl w:val="false"/>
-              <w:bidi w:val="0"/>
+              <w:t>3</w:t>
+            </w:r>
+          </w:p>
+          <w:p>
+            <w:pPr>
+              <w:pStyle w:val="Normal"/>
+              <w:widowControl w:val="false"/>
+              <w:suppressAutoHyphens w:val="true"/>
+              <w:bidi w:val="0"/>
+              <w:spacing w:before="0" w:after="0"/>
               <w:rPr>
                 <w:sz w:val="24"/>
               </w:rPr>
@@ -970,14 +1026,16 @@
                 <w:sz w:val="24"/>
                 <w:szCs w:val="20"/>
               </w:rPr>
-              <w:t>1</w:t>
-            </w:r>
-          </w:p>
-          <w:p>
-            <w:pPr>
-              <w:pStyle w:val="Normal"/>
-              <w:widowControl w:val="false"/>
-              <w:bidi w:val="0"/>
+              <w:t>4</w:t>
+            </w:r>
+          </w:p>
+          <w:p>
+            <w:pPr>
+              <w:pStyle w:val="Normal"/>
+              <w:widowControl w:val="false"/>
+              <w:suppressAutoHyphens w:val="true"/>
+              <w:bidi w:val="0"/>
+              <w:spacing w:before="0" w:after="0"/>
               <w:rPr>
                 <w:sz w:val="24"/>
               </w:rPr>
@@ -988,14 +1046,16 @@
                 <w:sz w:val="24"/>
                 <w:szCs w:val="20"/>
               </w:rPr>
-              <w:t>2</w:t>
-            </w:r>
-          </w:p>
-          <w:p>
-            <w:pPr>
-              <w:pStyle w:val="Normal"/>
-              <w:widowControl w:val="false"/>
-              <w:bidi w:val="0"/>
+              <w:t>5</w:t>
+            </w:r>
+          </w:p>
+          <w:p>
+            <w:pPr>
+              <w:pStyle w:val="Normal"/>
+              <w:widowControl w:val="false"/>
+              <w:suppressAutoHyphens w:val="true"/>
+              <w:bidi w:val="0"/>
+              <w:spacing w:before="0" w:after="0"/>
               <w:rPr>
                 <w:sz w:val="24"/>
               </w:rPr>
@@ -1006,14 +1066,16 @@
                 <w:sz w:val="24"/>
                 <w:szCs w:val="20"/>
               </w:rPr>
-              <w:t>3</w:t>
-            </w:r>
-          </w:p>
-          <w:p>
-            <w:pPr>
-              <w:pStyle w:val="Normal"/>
-              <w:widowControl w:val="false"/>
-              <w:bidi w:val="0"/>
+              <w:t>6</w:t>
+            </w:r>
+          </w:p>
+          <w:p>
+            <w:pPr>
+              <w:pStyle w:val="Normal"/>
+              <w:widowControl w:val="false"/>
+              <w:suppressAutoHyphens w:val="true"/>
+              <w:bidi w:val="0"/>
+              <w:spacing w:before="0" w:after="0"/>
               <w:rPr>
                 <w:sz w:val="24"/>
               </w:rPr>
@@ -1024,14 +1086,16 @@
                 <w:sz w:val="24"/>
                 <w:szCs w:val="20"/>
               </w:rPr>
-              <w:t>4</w:t>
-            </w:r>
-          </w:p>
-          <w:p>
-            <w:pPr>
-              <w:pStyle w:val="Normal"/>
-              <w:widowControl w:val="false"/>
-              <w:bidi w:val="0"/>
+              <w:t>7</w:t>
+            </w:r>
+          </w:p>
+          <w:p>
+            <w:pPr>
+              <w:pStyle w:val="Normal"/>
+              <w:widowControl w:val="false"/>
+              <w:suppressAutoHyphens w:val="true"/>
+              <w:bidi w:val="0"/>
+              <w:spacing w:before="0" w:after="0"/>
               <w:rPr>
                 <w:sz w:val="24"/>
               </w:rPr>
@@ -1042,13 +1106,693 @@
                 <w:sz w:val="24"/>
                 <w:szCs w:val="20"/>
               </w:rPr>
-              <w:t>5</w:t>
+              <w:t>8</w:t>
+            </w:r>
+          </w:p>
+          <w:p>
+            <w:pPr>
+              <w:pStyle w:val="Normal"/>
+              <w:widowControl w:val="false"/>
+              <w:suppressAutoHyphens w:val="true"/>
+              <w:bidi w:val="0"/>
+              <w:spacing w:before="0" w:after="0"/>
+              <w:rPr>
+                <w:sz w:val="24"/>
+              </w:rPr>
+            </w:pPr>
+            <w:r>
+              <w:rPr>
+                <w:kern w:val="0"/>
+                <w:sz w:val="24"/>
+                <w:szCs w:val="20"/>
+              </w:rPr>
+              <w:t>9</w:t>
+            </w:r>
+          </w:p>
+          <w:p>
+            <w:pPr>
+              <w:pStyle w:val="Normal"/>
+              <w:widowControl w:val="false"/>
+              <w:suppressAutoHyphens w:val="true"/>
+              <w:bidi w:val="0"/>
+              <w:spacing w:before="0" w:after="0"/>
+              <w:rPr>
+                <w:sz w:val="24"/>
+              </w:rPr>
+            </w:pPr>
+            <w:r>
+              <w:rPr>
+                <w:kern w:val="0"/>
+                <w:sz w:val="24"/>
+                <w:szCs w:val="20"/>
+              </w:rPr>
+              <w:t>10</w:t>
+            </w:r>
+          </w:p>
+          <w:p>
+            <w:pPr>
+              <w:pStyle w:val="Normal"/>
+              <w:widowControl w:val="false"/>
+              <w:suppressAutoHyphens w:val="true"/>
+              <w:bidi w:val="0"/>
+              <w:spacing w:before="0" w:after="0"/>
+              <w:rPr>
+                <w:sz w:val="24"/>
+              </w:rPr>
+            </w:pPr>
+            <w:r>
+              <w:rPr>
+                <w:kern w:val="0"/>
+                <w:sz w:val="24"/>
+                <w:szCs w:val="20"/>
+              </w:rPr>
+              <w:t>11</w:t>
+            </w:r>
+          </w:p>
+          <w:p>
+            <w:pPr>
+              <w:pStyle w:val="Normal"/>
+              <w:widowControl w:val="false"/>
+              <w:suppressAutoHyphens w:val="true"/>
+              <w:bidi w:val="0"/>
+              <w:spacing w:before="0" w:after="0"/>
+              <w:rPr>
+                <w:sz w:val="24"/>
+              </w:rPr>
+            </w:pPr>
+            <w:r>
+              <w:rPr>
+                <w:kern w:val="0"/>
+                <w:sz w:val="24"/>
+                <w:szCs w:val="20"/>
+              </w:rPr>
+              <w:t>12</w:t>
+            </w:r>
+          </w:p>
+          <w:p>
+            <w:pPr>
+              <w:pStyle w:val="Normal"/>
+              <w:widowControl w:val="false"/>
+              <w:suppressAutoHyphens w:val="true"/>
+              <w:bidi w:val="0"/>
+              <w:spacing w:before="0" w:after="0"/>
+              <w:rPr>
+                <w:sz w:val="24"/>
+              </w:rPr>
+            </w:pPr>
+            <w:r>
+              <w:rPr>
+                <w:kern w:val="0"/>
+                <w:sz w:val="24"/>
+                <w:szCs w:val="20"/>
+              </w:rPr>
+              <w:t>13</w:t>
+            </w:r>
+          </w:p>
+          <w:p>
+            <w:pPr>
+              <w:pStyle w:val="Normal"/>
+              <w:widowControl w:val="false"/>
+              <w:suppressAutoHyphens w:val="true"/>
+              <w:bidi w:val="0"/>
+              <w:spacing w:before="0" w:after="0"/>
+              <w:rPr>
+                <w:sz w:val="24"/>
+              </w:rPr>
+            </w:pPr>
+            <w:r>
+              <w:rPr>
+                <w:kern w:val="0"/>
+                <w:sz w:val="24"/>
+                <w:szCs w:val="20"/>
+              </w:rPr>
+              <w:t>14</w:t>
+            </w:r>
+          </w:p>
+          <w:p>
+            <w:pPr>
+              <w:pStyle w:val="Normal"/>
+              <w:widowControl w:val="false"/>
+              <w:suppressAutoHyphens w:val="true"/>
+              <w:bidi w:val="0"/>
+              <w:spacing w:before="0" w:after="0"/>
+              <w:rPr>
+                <w:sz w:val="24"/>
+              </w:rPr>
+            </w:pPr>
+            <w:r>
+              <w:rPr>
+                <w:kern w:val="0"/>
+                <w:sz w:val="24"/>
+                <w:szCs w:val="20"/>
+              </w:rPr>
+              <w:t>15</w:t>
+            </w:r>
+          </w:p>
+          <w:p>
+            <w:pPr>
+              <w:pStyle w:val="Normal"/>
+              <w:widowControl w:val="false"/>
+              <w:suppressAutoHyphens w:val="true"/>
+              <w:bidi w:val="0"/>
+              <w:spacing w:before="0" w:after="0"/>
+              <w:rPr>
+                <w:sz w:val="24"/>
+              </w:rPr>
+            </w:pPr>
+            <w:r>
+              <w:rPr>
+                <w:kern w:val="0"/>
+                <w:sz w:val="24"/>
+                <w:szCs w:val="20"/>
+              </w:rPr>
+              <w:t>16</w:t>
+            </w:r>
+          </w:p>
+          <w:p>
+            <w:pPr>
+              <w:pStyle w:val="Normal"/>
+              <w:widowControl w:val="false"/>
+              <w:suppressAutoHyphens w:val="true"/>
+              <w:bidi w:val="0"/>
+              <w:spacing w:before="0" w:after="0"/>
+              <w:rPr>
+                <w:sz w:val="24"/>
+              </w:rPr>
+            </w:pPr>
+            <w:r>
+              <w:rPr>
+                <w:kern w:val="0"/>
+                <w:sz w:val="24"/>
+                <w:szCs w:val="20"/>
+              </w:rPr>
+              <w:t>17</w:t>
+            </w:r>
+          </w:p>
+          <w:p>
+            <w:pPr>
+              <w:pStyle w:val="Normal"/>
+              <w:widowControl w:val="false"/>
+              <w:suppressAutoHyphens w:val="true"/>
+              <w:bidi w:val="0"/>
+              <w:spacing w:before="0" w:after="0"/>
+              <w:rPr>
+                <w:sz w:val="24"/>
+              </w:rPr>
+            </w:pPr>
+            <w:r>
+              <w:rPr>
+                <w:kern w:val="0"/>
+                <w:sz w:val="24"/>
+                <w:szCs w:val="20"/>
+              </w:rPr>
+              <w:t>18</w:t>
+            </w:r>
+          </w:p>
+          <w:p>
+            <w:pPr>
+              <w:pStyle w:val="Normal"/>
+              <w:widowControl w:val="false"/>
+              <w:suppressAutoHyphens w:val="true"/>
+              <w:bidi w:val="0"/>
+              <w:spacing w:before="0" w:after="0"/>
+              <w:rPr>
+                <w:sz w:val="24"/>
+              </w:rPr>
+            </w:pPr>
+            <w:r>
+              <w:rPr>
+                <w:kern w:val="0"/>
+                <w:sz w:val="24"/>
+                <w:szCs w:val="20"/>
+              </w:rPr>
+              <w:t>19</w:t>
+            </w:r>
+          </w:p>
+          <w:p>
+            <w:pPr>
+              <w:pStyle w:val="Normal"/>
+              <w:widowControl w:val="false"/>
+              <w:suppressAutoHyphens w:val="true"/>
+              <w:bidi w:val="0"/>
+              <w:spacing w:before="0" w:after="0"/>
+              <w:rPr>
+                <w:sz w:val="24"/>
+              </w:rPr>
+            </w:pPr>
+            <w:r>
+              <w:rPr>
+                <w:kern w:val="0"/>
+                <w:sz w:val="24"/>
+                <w:szCs w:val="20"/>
+              </w:rPr>
+              <w:t>20</w:t>
+            </w:r>
+          </w:p>
+          <w:p>
+            <w:pPr>
+              <w:pStyle w:val="Normal"/>
+              <w:widowControl w:val="false"/>
+              <w:suppressAutoHyphens w:val="true"/>
+              <w:bidi w:val="0"/>
+              <w:spacing w:before="0" w:after="0"/>
+              <w:rPr>
+                <w:sz w:val="24"/>
+              </w:rPr>
+            </w:pPr>
+            <w:r>
+              <w:rPr>
+                <w:kern w:val="0"/>
+                <w:sz w:val="24"/>
+                <w:szCs w:val="20"/>
+              </w:rPr>
+              <w:t>21</w:t>
+            </w:r>
+          </w:p>
+          <w:p>
+            <w:pPr>
+              <w:pStyle w:val="Normal"/>
+              <w:widowControl w:val="false"/>
+              <w:suppressAutoHyphens w:val="true"/>
+              <w:bidi w:val="0"/>
+              <w:spacing w:before="0" w:after="0"/>
+              <w:rPr>
+                <w:sz w:val="24"/>
+              </w:rPr>
+            </w:pPr>
+            <w:r>
+              <w:rPr>
+                <w:kern w:val="0"/>
+                <w:sz w:val="24"/>
+                <w:szCs w:val="20"/>
+              </w:rPr>
+              <w:t>22</w:t>
+            </w:r>
+          </w:p>
+          <w:p>
+            <w:pPr>
+              <w:pStyle w:val="Normal"/>
+              <w:widowControl w:val="false"/>
+              <w:suppressAutoHyphens w:val="true"/>
+              <w:bidi w:val="0"/>
+              <w:spacing w:before="0" w:after="0"/>
+              <w:rPr>
+                <w:sz w:val="24"/>
+              </w:rPr>
+            </w:pPr>
+            <w:r>
+              <w:rPr>
+                <w:kern w:val="0"/>
+                <w:sz w:val="24"/>
+                <w:szCs w:val="20"/>
+              </w:rPr>
+              <w:t>23</w:t>
+            </w:r>
+          </w:p>
+          <w:p>
+            <w:pPr>
+              <w:pStyle w:val="Normal"/>
+              <w:widowControl w:val="false"/>
+              <w:suppressAutoHyphens w:val="true"/>
+              <w:bidi w:val="0"/>
+              <w:spacing w:before="0" w:after="0"/>
+              <w:rPr>
+                <w:sz w:val="24"/>
+              </w:rPr>
+            </w:pPr>
+            <w:r>
+              <w:rPr>
+                <w:kern w:val="0"/>
+                <w:sz w:val="24"/>
+                <w:szCs w:val="20"/>
+              </w:rPr>
+              <w:t>24</w:t>
+            </w:r>
+          </w:p>
+          <w:p>
+            <w:pPr>
+              <w:pStyle w:val="Normal"/>
+              <w:widowControl w:val="false"/>
+              <w:suppressAutoHyphens w:val="true"/>
+              <w:bidi w:val="0"/>
+              <w:spacing w:before="0" w:after="0"/>
+              <w:rPr>
+                <w:sz w:val="24"/>
+              </w:rPr>
+            </w:pPr>
+            <w:r>
+              <w:rPr>
+                <w:kern w:val="0"/>
+                <w:sz w:val="24"/>
+                <w:szCs w:val="20"/>
+              </w:rPr>
+              <w:t>25</w:t>
+            </w:r>
+          </w:p>
+          <w:p>
+            <w:pPr>
+              <w:pStyle w:val="Normal"/>
+              <w:widowControl w:val="false"/>
+              <w:suppressAutoHyphens w:val="true"/>
+              <w:bidi w:val="0"/>
+              <w:spacing w:before="0" w:after="0"/>
+              <w:rPr>
+                <w:sz w:val="24"/>
+              </w:rPr>
+            </w:pPr>
+            <w:r>
+              <w:rPr>
+                <w:kern w:val="0"/>
+                <w:sz w:val="24"/>
+                <w:szCs w:val="20"/>
+              </w:rPr>
+              <w:t>26</w:t>
+            </w:r>
+          </w:p>
+          <w:p>
+            <w:pPr>
+              <w:pStyle w:val="Normal"/>
+              <w:widowControl w:val="false"/>
+              <w:suppressAutoHyphens w:val="true"/>
+              <w:bidi w:val="0"/>
+              <w:spacing w:before="0" w:after="0"/>
+              <w:rPr>
+                <w:sz w:val="24"/>
+              </w:rPr>
+            </w:pPr>
+            <w:r>
+              <w:rPr>
+                <w:kern w:val="0"/>
+                <w:sz w:val="24"/>
+                <w:szCs w:val="20"/>
+              </w:rPr>
+              <w:t>27</w:t>
+            </w:r>
+          </w:p>
+          <w:p>
+            <w:pPr>
+              <w:pStyle w:val="Normal"/>
+              <w:widowControl w:val="false"/>
+              <w:suppressAutoHyphens w:val="true"/>
+              <w:bidi w:val="0"/>
+              <w:spacing w:before="0" w:after="0"/>
+              <w:rPr>
+                <w:sz w:val="24"/>
+              </w:rPr>
+            </w:pPr>
+            <w:r>
+              <w:rPr>
+                <w:kern w:val="0"/>
+                <w:sz w:val="24"/>
+                <w:szCs w:val="20"/>
+              </w:rPr>
+              <w:t>28</w:t>
+            </w:r>
+          </w:p>
+          <w:p>
+            <w:pPr>
+              <w:pStyle w:val="Normal"/>
+              <w:widowControl w:val="false"/>
+              <w:suppressAutoHyphens w:val="true"/>
+              <w:bidi w:val="0"/>
+              <w:spacing w:before="0" w:after="0"/>
+              <w:rPr>
+                <w:sz w:val="24"/>
+              </w:rPr>
+            </w:pPr>
+            <w:r>
+              <w:rPr>
+                <w:kern w:val="0"/>
+                <w:sz w:val="24"/>
+                <w:szCs w:val="20"/>
+              </w:rPr>
+              <w:t>29</w:t>
+            </w:r>
+          </w:p>
+          <w:p>
+            <w:pPr>
+              <w:pStyle w:val="Normal"/>
+              <w:widowControl w:val="false"/>
+              <w:suppressAutoHyphens w:val="true"/>
+              <w:bidi w:val="0"/>
+              <w:spacing w:before="0" w:after="0"/>
+              <w:rPr>
+                <w:sz w:val="24"/>
+              </w:rPr>
+            </w:pPr>
+            <w:r>
+              <w:rPr>
+                <w:kern w:val="0"/>
+                <w:sz w:val="24"/>
+                <w:szCs w:val="20"/>
+              </w:rPr>
+              <w:t>30</w:t>
+            </w:r>
+          </w:p>
+          <w:p>
+            <w:pPr>
+              <w:pStyle w:val="Normal"/>
+              <w:widowControl w:val="false"/>
+              <w:suppressAutoHyphens w:val="true"/>
+              <w:bidi w:val="0"/>
+              <w:spacing w:before="0" w:after="0"/>
+              <w:rPr>
+                <w:sz w:val="24"/>
+              </w:rPr>
+            </w:pPr>
+            <w:r>
+              <w:rPr>
+                <w:kern w:val="0"/>
+                <w:sz w:val="24"/>
+                <w:szCs w:val="20"/>
+              </w:rPr>
+              <w:t>31</w:t>
+            </w:r>
+          </w:p>
+          <w:p>
+            <w:pPr>
+              <w:pStyle w:val="Normal"/>
+              <w:widowControl w:val="false"/>
+              <w:suppressAutoHyphens w:val="true"/>
+              <w:bidi w:val="0"/>
+              <w:spacing w:before="0" w:after="0"/>
+              <w:rPr>
+                <w:sz w:val="24"/>
+              </w:rPr>
+            </w:pPr>
+            <w:r>
+              <w:rPr>
+                <w:kern w:val="0"/>
+                <w:sz w:val="24"/>
+                <w:szCs w:val="20"/>
+              </w:rPr>
+              <w:t>32</w:t>
+            </w:r>
+          </w:p>
+          <w:p>
+            <w:pPr>
+              <w:pStyle w:val="Normal"/>
+              <w:widowControl w:val="false"/>
+              <w:suppressAutoHyphens w:val="true"/>
+              <w:bidi w:val="0"/>
+              <w:spacing w:before="0" w:after="0"/>
+              <w:rPr>
+                <w:sz w:val="24"/>
+              </w:rPr>
+            </w:pPr>
+            <w:r>
+              <w:rPr>
+                <w:kern w:val="0"/>
+                <w:sz w:val="24"/>
+                <w:szCs w:val="20"/>
+              </w:rPr>
+              <w:t>33</w:t>
+            </w:r>
+          </w:p>
+          <w:p>
+            <w:pPr>
+              <w:pStyle w:val="Normal"/>
+              <w:widowControl w:val="false"/>
+              <w:suppressAutoHyphens w:val="true"/>
+              <w:bidi w:val="0"/>
+              <w:spacing w:before="0" w:after="0"/>
+              <w:rPr>
+                <w:sz w:val="24"/>
+              </w:rPr>
+            </w:pPr>
+            <w:r>
+              <w:rPr>
+                <w:kern w:val="0"/>
+                <w:sz w:val="24"/>
+                <w:szCs w:val="20"/>
+              </w:rPr>
+              <w:t>34</w:t>
+            </w:r>
+          </w:p>
+          <w:p>
+            <w:pPr>
+              <w:pStyle w:val="Normal"/>
+              <w:widowControl w:val="false"/>
+              <w:suppressAutoHyphens w:val="true"/>
+              <w:bidi w:val="0"/>
+              <w:spacing w:before="0" w:after="0"/>
+              <w:rPr>
+                <w:sz w:val="24"/>
+              </w:rPr>
+            </w:pPr>
+            <w:r>
+              <w:rPr>
+                <w:kern w:val="0"/>
+                <w:sz w:val="24"/>
+                <w:szCs w:val="20"/>
+              </w:rPr>
+              <w:t>35</w:t>
+            </w:r>
+          </w:p>
+          <w:p>
+            <w:pPr>
+              <w:pStyle w:val="Normal"/>
+              <w:widowControl w:val="false"/>
+              <w:suppressAutoHyphens w:val="true"/>
+              <w:bidi w:val="0"/>
+              <w:spacing w:before="0" w:after="0"/>
+              <w:rPr>
+                <w:sz w:val="24"/>
+              </w:rPr>
+            </w:pPr>
+            <w:r>
+              <w:rPr>
+                <w:kern w:val="0"/>
+                <w:sz w:val="24"/>
+                <w:szCs w:val="20"/>
+              </w:rPr>
+              <w:t>36</w:t>
+            </w:r>
+          </w:p>
+          <w:p>
+            <w:pPr>
+              <w:pStyle w:val="Normal"/>
+              <w:widowControl w:val="false"/>
+              <w:suppressAutoHyphens w:val="true"/>
+              <w:bidi w:val="0"/>
+              <w:spacing w:before="0" w:after="0"/>
+              <w:rPr>
+                <w:sz w:val="24"/>
+              </w:rPr>
+            </w:pPr>
+            <w:r>
+              <w:rPr>
+                <w:kern w:val="0"/>
+                <w:sz w:val="24"/>
+                <w:szCs w:val="20"/>
+              </w:rPr>
+              <w:t>37</w:t>
+            </w:r>
+          </w:p>
+          <w:p>
+            <w:pPr>
+              <w:pStyle w:val="Normal"/>
+              <w:widowControl w:val="false"/>
+              <w:suppressAutoHyphens w:val="true"/>
+              <w:bidi w:val="0"/>
+              <w:spacing w:before="0" w:after="0"/>
+              <w:rPr>
+                <w:sz w:val="24"/>
+              </w:rPr>
+            </w:pPr>
+            <w:r>
+              <w:rPr>
+                <w:kern w:val="0"/>
+                <w:sz w:val="24"/>
+                <w:szCs w:val="20"/>
+              </w:rPr>
+              <w:t>38</w:t>
+            </w:r>
+          </w:p>
+          <w:p>
+            <w:pPr>
+              <w:pStyle w:val="Normal"/>
+              <w:widowControl w:val="false"/>
+              <w:suppressAutoHyphens w:val="true"/>
+              <w:bidi w:val="0"/>
+              <w:spacing w:before="0" w:after="0"/>
+              <w:rPr>
+                <w:sz w:val="24"/>
+              </w:rPr>
+            </w:pPr>
+            <w:r>
+              <w:rPr>
+                <w:kern w:val="0"/>
+                <w:sz w:val="24"/>
+                <w:szCs w:val="20"/>
+              </w:rPr>
+              <w:t>39</w:t>
+            </w:r>
+          </w:p>
+          <w:p>
+            <w:pPr>
+              <w:pStyle w:val="Normal"/>
+              <w:widowControl w:val="false"/>
+              <w:suppressAutoHyphens w:val="true"/>
+              <w:bidi w:val="0"/>
+              <w:spacing w:before="0" w:after="0"/>
+              <w:rPr>
+                <w:sz w:val="24"/>
+              </w:rPr>
+            </w:pPr>
+            <w:r>
+              <w:rPr>
+                <w:kern w:val="0"/>
+                <w:sz w:val="24"/>
+                <w:szCs w:val="20"/>
+              </w:rPr>
+              <w:t>40</w:t>
+            </w:r>
+          </w:p>
+          <w:p>
+            <w:pPr>
+              <w:pStyle w:val="Normal"/>
+              <w:widowControl w:val="false"/>
+              <w:suppressAutoHyphens w:val="true"/>
+              <w:bidi w:val="0"/>
+              <w:spacing w:before="0" w:after="0"/>
+              <w:rPr>
+                <w:sz w:val="24"/>
+              </w:rPr>
+            </w:pPr>
+            <w:r>
+              <w:rPr>
+                <w:kern w:val="0"/>
+                <w:sz w:val="24"/>
+                <w:szCs w:val="20"/>
+              </w:rPr>
+              <w:t>41</w:t>
+            </w:r>
+          </w:p>
+          <w:p>
+            <w:pPr>
+              <w:pStyle w:val="Normal"/>
+              <w:widowControl w:val="false"/>
+              <w:suppressAutoHyphens w:val="true"/>
+              <w:bidi w:val="0"/>
+              <w:spacing w:before="0" w:after="0"/>
+              <w:rPr>
+                <w:sz w:val="24"/>
+              </w:rPr>
+            </w:pPr>
+            <w:r>
+              <w:rPr>
+                <w:kern w:val="0"/>
+                <w:sz w:val="24"/>
+                <w:szCs w:val="20"/>
+              </w:rPr>
+              <w:t>42</w:t>
             </w:r>
           </w:p>
         </w:tc>
         <w:tc>
           <w:tcPr>
-            <w:tcW w:w="9140" w:type="dxa"/>
+            <w:tcW w:w="8935" w:type="dxa"/>
             <w:tcBorders>
               <w:top w:val="single" w:sz="4" w:space="0" w:color="000000"/>
               <w:left w:val="single" w:sz="4" w:space="0" w:color="000000"/>
@@ -1060,7 +1804,9 @@
             <w:pPr>
               <w:pStyle w:val="Annotationtext"/>
               <w:widowControl w:val="false"/>
-              <w:bidi w:val="0"/>
+              <w:suppressAutoHyphens w:val="true"/>
+              <w:bidi w:val="0"/>
+              <w:spacing w:before="0" w:after="0"/>
               <w:rPr>
                 <w:sz w:val="22"/>
               </w:rPr>
@@ -1078,7 +1824,26 @@
             <w:pPr>
               <w:pStyle w:val="Normal"/>
               <w:widowControl w:val="false"/>
-              <w:bidi w:val="0"/>
+              <w:suppressAutoHyphens w:val="true"/>
+              <w:bidi w:val="0"/>
+              <w:spacing w:before="0" w:after="0"/>
+              <w:rPr>
+                <w:sz w:val="24"/>
+              </w:rPr>
+            </w:pPr>
+            <w:r>
+              <w:rPr>
+                <w:sz w:val="24"/>
+              </w:rPr>
+            </w:r>
+          </w:p>
+          <w:p>
+            <w:pPr>
+              <w:pStyle w:val="Normal"/>
+              <w:widowControl w:val="false"/>
+              <w:suppressAutoHyphens w:val="true"/>
+              <w:bidi w:val="0"/>
+              <w:spacing w:before="0" w:after="0"/>
               <w:rPr>
                 <w:sz w:val="24"/>
               </w:rPr>
@@ -1089,13 +1854,16 @@
                 <w:sz w:val="24"/>
                 <w:szCs w:val="20"/>
               </w:rPr>
-            </w:r>
-          </w:p>
-          <w:p>
-            <w:pPr>
-              <w:pStyle w:val="Normal"/>
-              <w:widowControl w:val="false"/>
-              <w:bidi w:val="0"/>
+              <w:t>Si progetti un sistema informativo per la gestione dei corsi di lingua inglese, tenuti presso un instituto di insegnamento. Tutte le informazioni fanno riferimento ad un solo anno scolastico in corso, e non viene richiesto di mantenere le informazioni relative agli anni scolastici precedenti (è quindi necessario prevedere un’opportuna funzionalità per indicare che si vuole riconfigurare il sistema per l’avvio di un nuovo anno scolastico). La base dati deve avere le seguenti caratteristiche e mantenere le seguenti informazioni.</w:t>
+            </w:r>
+          </w:p>
+          <w:p>
+            <w:pPr>
+              <w:pStyle w:val="Normal"/>
+              <w:widowControl w:val="false"/>
+              <w:suppressAutoHyphens w:val="true"/>
+              <w:bidi w:val="0"/>
+              <w:spacing w:before="0" w:after="0"/>
               <w:rPr>
                 <w:sz w:val="24"/>
               </w:rPr>
@@ -1106,14 +1874,33 @@
                 <w:sz w:val="24"/>
                 <w:szCs w:val="20"/>
               </w:rPr>
-              <w:t>... inserire qui la specifica ricevuta ...</w:t>
-            </w:r>
-          </w:p>
-          <w:p>
-            <w:pPr>
-              <w:pStyle w:val="Normal"/>
-              <w:widowControl w:val="false"/>
-              <w:bidi w:val="0"/>
+              <w:t>I corsi sono organizzati per livelli. Ciascun livello è identificato dal nome del livello stesso (ad esempio Elementary, Intermediate, First Certificate, Advanced, Proficiency); inoltre è specificato il nome del libro di testo e se viene richiesto di sostenere un esame finale.</w:t>
+            </w:r>
+          </w:p>
+          <w:p>
+            <w:pPr>
+              <w:pStyle w:val="Normal"/>
+              <w:widowControl w:val="false"/>
+              <w:suppressAutoHyphens w:val="true"/>
+              <w:bidi w:val="0"/>
+              <w:spacing w:before="0" w:after="0"/>
+              <w:rPr>
+                <w:sz w:val="24"/>
+              </w:rPr>
+            </w:pPr>
+            <w:r>
+              <w:rPr>
+                <w:sz w:val="24"/>
+              </w:rPr>
+            </w:r>
+          </w:p>
+          <w:p>
+            <w:pPr>
+              <w:pStyle w:val="Normal"/>
+              <w:widowControl w:val="false"/>
+              <w:suppressAutoHyphens w:val="true"/>
+              <w:bidi w:val="0"/>
+              <w:spacing w:before="0" w:after="0"/>
               <w:rPr>
                 <w:sz w:val="24"/>
               </w:rPr>
@@ -1124,13 +1911,33 @@
                 <w:sz w:val="24"/>
                 <w:szCs w:val="20"/>
               </w:rPr>
-            </w:r>
-          </w:p>
-          <w:p>
-            <w:pPr>
-              <w:pStyle w:val="Normal"/>
-              <w:widowControl w:val="false"/>
-              <w:bidi w:val="0"/>
+              <w:t>I corsi sono identificati univocamente dal nome del livello cui afferiscono e da un codice progressivo, necessario per distinguere corsi che fanno riferimento allo stesso livello. Per ciascun corso sono note la data di attivazione, il numero e le informazioni anagrafiche degli iscritti e l’elenco dei giorni ed orari in cui è tenuto.</w:t>
+            </w:r>
+          </w:p>
+          <w:p>
+            <w:pPr>
+              <w:pStyle w:val="Normal"/>
+              <w:widowControl w:val="false"/>
+              <w:suppressAutoHyphens w:val="true"/>
+              <w:bidi w:val="0"/>
+              <w:spacing w:before="0" w:after="0"/>
+              <w:rPr>
+                <w:sz w:val="24"/>
+              </w:rPr>
+            </w:pPr>
+            <w:r>
+              <w:rPr>
+                <w:sz w:val="24"/>
+              </w:rPr>
+            </w:r>
+          </w:p>
+          <w:p>
+            <w:pPr>
+              <w:pStyle w:val="Normal"/>
+              <w:widowControl w:val="false"/>
+              <w:suppressAutoHyphens w:val="true"/>
+              <w:bidi w:val="0"/>
+              <w:spacing w:before="0" w:after="0"/>
               <w:rPr>
                 <w:sz w:val="24"/>
               </w:rPr>
@@ -1141,13 +1948,33 @@
                 <w:sz w:val="24"/>
                 <w:szCs w:val="20"/>
               </w:rPr>
-            </w:r>
-          </w:p>
-          <w:p>
-            <w:pPr>
-              <w:pStyle w:val="Normal"/>
-              <w:widowControl w:val="false"/>
-              <w:bidi w:val="0"/>
+              <w:t>Per gli insegnanti sono noti il nome, l’indirizzo, la nazione di provenienza, ed i corsi a cui sono stati assegnati. Ad un corso può essere assegnato più di un insegnante, assicurandosi che in una determinata fascia oraria un insegnante sia assegnato ad un solo corso.</w:t>
+            </w:r>
+          </w:p>
+          <w:p>
+            <w:pPr>
+              <w:pStyle w:val="Normal"/>
+              <w:widowControl w:val="false"/>
+              <w:suppressAutoHyphens w:val="true"/>
+              <w:bidi w:val="0"/>
+              <w:spacing w:before="0" w:after="0"/>
+              <w:rPr>
+                <w:sz w:val="24"/>
+              </w:rPr>
+            </w:pPr>
+            <w:r>
+              <w:rPr>
+                <w:sz w:val="24"/>
+              </w:rPr>
+            </w:r>
+          </w:p>
+          <w:p>
+            <w:pPr>
+              <w:pStyle w:val="Normal"/>
+              <w:widowControl w:val="false"/>
+              <w:suppressAutoHyphens w:val="true"/>
+              <w:bidi w:val="0"/>
+              <w:spacing w:before="0" w:after="0"/>
               <w:rPr>
                 <w:sz w:val="24"/>
               </w:rPr>
@@ -1157,6 +1984,132 @@
                 <w:kern w:val="0"/>
                 <w:sz w:val="24"/>
                 <w:szCs w:val="20"/>
+              </w:rPr>
+              <w:t>Per gli allievi sono noti il nome, un recapito, il corso a cui sono iscritti, la data di iscrizione al corso e il numero di assenze fatte finora (è di interesse tenere traccia dei giorni specifici in cui un allievo è stato assente). Gli allievi possono anche prenotare lezioni private, qualora vogliano approfondire alcuni aspetti della lingua inglese. Si vuole tener traccia di tutte le lezioni private eventualmente richieste da un allievo, in quale data e con quale insegnante. La prenotazione di una lezione individuale non può avvenire in concomitanza di un altro impegno di un insegnante.</w:t>
+            </w:r>
+          </w:p>
+          <w:p>
+            <w:pPr>
+              <w:pStyle w:val="Normal"/>
+              <w:widowControl w:val="false"/>
+              <w:suppressAutoHyphens w:val="true"/>
+              <w:bidi w:val="0"/>
+              <w:spacing w:before="0" w:after="0"/>
+              <w:rPr>
+                <w:sz w:val="24"/>
+              </w:rPr>
+            </w:pPr>
+            <w:r>
+              <w:rPr>
+                <w:sz w:val="24"/>
+              </w:rPr>
+            </w:r>
+          </w:p>
+          <w:p>
+            <w:pPr>
+              <w:pStyle w:val="Normal"/>
+              <w:widowControl w:val="false"/>
+              <w:suppressAutoHyphens w:val="true"/>
+              <w:bidi w:val="0"/>
+              <w:spacing w:before="0" w:after="0"/>
+              <w:rPr>
+                <w:sz w:val="24"/>
+              </w:rPr>
+            </w:pPr>
+            <w:r>
+              <w:rPr>
+                <w:kern w:val="0"/>
+                <w:sz w:val="24"/>
+                <w:szCs w:val="20"/>
+              </w:rPr>
+              <w:t>La scuola organizza anche un insieme di attività culturali. Ciascuna attività è identificata da un codice progressivo, e sono noti il giorno e l’ora in cui verrà tenuta. Nel caso di proiezioni in lingua originale, sono noti il nome del film ed il nome del regista. Nel caso di conferenze, sono noti l’argomento che verrà trattato ed il nome del conferenziere. Per poter partecipare alle attività gli allievi devono iscriversi.</w:t>
+            </w:r>
+          </w:p>
+          <w:p>
+            <w:pPr>
+              <w:pStyle w:val="Normal"/>
+              <w:widowControl w:val="false"/>
+              <w:suppressAutoHyphens w:val="true"/>
+              <w:bidi w:val="0"/>
+              <w:spacing w:before="0" w:after="0"/>
+              <w:rPr>
+                <w:sz w:val="24"/>
+              </w:rPr>
+            </w:pPr>
+            <w:r>
+              <w:rPr>
+                <w:sz w:val="24"/>
+              </w:rPr>
+            </w:r>
+          </w:p>
+          <w:p>
+            <w:pPr>
+              <w:pStyle w:val="Normal"/>
+              <w:widowControl w:val="false"/>
+              <w:suppressAutoHyphens w:val="true"/>
+              <w:bidi w:val="0"/>
+              <w:spacing w:before="0" w:after="0"/>
+              <w:rPr>
+                <w:sz w:val="24"/>
+              </w:rPr>
+            </w:pPr>
+            <w:r>
+              <w:rPr>
+                <w:kern w:val="0"/>
+                <w:sz w:val="24"/>
+                <w:szCs w:val="20"/>
+              </w:rPr>
+              <w:t>Il personale amministrativo della scuola deve poter inserire all’interno del sistema informativo tutte le informazioni legate ai corsi ed agli insegnanti e possono generare dei report indicanti, su base mensile, quali attività hanno svolto gli insegnanti. Il personale di segreteria gestisce le iscrizioni degli utenti della scuola ai corsi. Gli insegnanti possono generare dei report indicanti la propria agenda, su base settimanale.</w:t>
+            </w:r>
+          </w:p>
+          <w:p>
+            <w:pPr>
+              <w:pStyle w:val="Normal"/>
+              <w:widowControl w:val="false"/>
+              <w:suppressAutoHyphens w:val="true"/>
+              <w:bidi w:val="0"/>
+              <w:spacing w:before="0" w:after="0"/>
+              <w:rPr>
+                <w:sz w:val="24"/>
+              </w:rPr>
+            </w:pPr>
+            <w:r>
+              <w:rPr>
+                <w:sz w:val="24"/>
+              </w:rPr>
+            </w:r>
+          </w:p>
+          <w:p>
+            <w:pPr>
+              <w:pStyle w:val="Normal"/>
+              <w:widowControl w:val="false"/>
+              <w:suppressAutoHyphens w:val="true"/>
+              <w:bidi w:val="0"/>
+              <w:spacing w:before="0" w:after="0"/>
+              <w:rPr>
+                <w:sz w:val="24"/>
+              </w:rPr>
+            </w:pPr>
+            <w:r>
+              <w:rPr>
+                <w:sz w:val="24"/>
+              </w:rPr>
+            </w:r>
+          </w:p>
+          <w:p>
+            <w:pPr>
+              <w:pStyle w:val="Normal"/>
+              <w:widowControl w:val="false"/>
+              <w:suppressAutoHyphens w:val="true"/>
+              <w:bidi w:val="0"/>
+              <w:spacing w:before="0" w:after="0"/>
+              <w:rPr>
+                <w:sz w:val="24"/>
+              </w:rPr>
+            </w:pPr>
+            <w:r>
+              <w:rPr>
+                <w:sz w:val="24"/>
               </w:rPr>
             </w:r>
           </w:p>
@@ -1176,16 +2129,16 @@
           <w:sz w:val="32"/>
         </w:rPr>
       </w:pPr>
-      <w:bookmarkStart w:id="9" w:name="_Toc1289394997"/>
-      <w:bookmarkStart w:id="10" w:name="_Toc733602887"/>
+      <w:bookmarkStart w:id="5" w:name="_Toc733602887"/>
+      <w:bookmarkStart w:id="6" w:name="_Toc1289394997"/>
       <w:r>
         <w:rPr>
           <w:sz w:val="32"/>
         </w:rPr>
         <w:t>Analisi dei Requisiti</w:t>
       </w:r>
-      <w:bookmarkEnd w:id="9"/>
-      <w:bookmarkEnd w:id="10"/>
+      <w:bookmarkEnd w:id="5"/>
+      <w:bookmarkEnd w:id="6"/>
     </w:p>
     <w:p>
       <w:pPr>
@@ -1316,8 +2269,9 @@
             <w:pPr>
               <w:pStyle w:val="Normal"/>
               <w:widowControl w:val="false"/>
-              <w:bidi w:val="0"/>
-              <w:spacing w:lineRule="auto" w:line="240"/>
+              <w:suppressAutoHyphens w:val="true"/>
+              <w:bidi w:val="0"/>
+              <w:spacing w:lineRule="auto" w:line="240" w:before="0" w:after="0"/>
               <w:jc w:val="center"/>
               <w:rPr>
                 <w:color w:val="181818"/>
@@ -1351,8 +2305,9 @@
             <w:pPr>
               <w:pStyle w:val="Normal"/>
               <w:widowControl w:val="false"/>
-              <w:bidi w:val="0"/>
-              <w:spacing w:lineRule="auto" w:line="240"/>
+              <w:suppressAutoHyphens w:val="true"/>
+              <w:bidi w:val="0"/>
+              <w:spacing w:lineRule="auto" w:line="240" w:before="0" w:after="0"/>
               <w:jc w:val="center"/>
               <w:rPr>
                 <w:color w:val="181818"/>
@@ -1386,8 +2341,9 @@
             <w:pPr>
               <w:pStyle w:val="Normal"/>
               <w:widowControl w:val="false"/>
-              <w:bidi w:val="0"/>
-              <w:spacing w:lineRule="auto" w:line="240"/>
+              <w:suppressAutoHyphens w:val="true"/>
+              <w:bidi w:val="0"/>
+              <w:spacing w:lineRule="auto" w:line="240" w:before="0" w:after="0"/>
               <w:jc w:val="center"/>
               <w:rPr>
                 <w:color w:val="181818"/>
@@ -1421,8 +2377,9 @@
             <w:pPr>
               <w:pStyle w:val="Normal"/>
               <w:widowControl w:val="false"/>
-              <w:bidi w:val="0"/>
-              <w:spacing w:lineRule="auto" w:line="240"/>
+              <w:suppressAutoHyphens w:val="true"/>
+              <w:bidi w:val="0"/>
+              <w:spacing w:lineRule="auto" w:line="240" w:before="0" w:after="0"/>
               <w:jc w:val="center"/>
               <w:rPr>
                 <w:b/>
@@ -1460,17 +2417,16 @@
             <w:pPr>
               <w:pStyle w:val="Normal"/>
               <w:widowControl w:val="false"/>
-              <w:bidi w:val="0"/>
-              <w:spacing w:lineRule="auto" w:line="240"/>
-              <w:rPr>
-                <w:sz w:val="24"/>
-              </w:rPr>
-            </w:pPr>
-            <w:r>
-              <w:rPr>
-                <w:kern w:val="0"/>
-                <w:sz w:val="24"/>
-                <w:szCs w:val="20"/>
+              <w:suppressAutoHyphens w:val="true"/>
+              <w:bidi w:val="0"/>
+              <w:spacing w:lineRule="auto" w:line="240" w:before="0" w:after="0"/>
+              <w:rPr>
+                <w:sz w:val="24"/>
+              </w:rPr>
+            </w:pPr>
+            <w:r>
+              <w:rPr>
+                <w:sz w:val="24"/>
               </w:rPr>
             </w:r>
           </w:p>
@@ -1489,17 +2445,16 @@
             <w:pPr>
               <w:pStyle w:val="Normal"/>
               <w:widowControl w:val="false"/>
-              <w:bidi w:val="0"/>
-              <w:spacing w:lineRule="auto" w:line="240"/>
-              <w:rPr>
-                <w:sz w:val="24"/>
-              </w:rPr>
-            </w:pPr>
-            <w:r>
-              <w:rPr>
-                <w:kern w:val="0"/>
-                <w:sz w:val="24"/>
-                <w:szCs w:val="20"/>
+              <w:suppressAutoHyphens w:val="true"/>
+              <w:bidi w:val="0"/>
+              <w:spacing w:lineRule="auto" w:line="240" w:before="0" w:after="0"/>
+              <w:rPr>
+                <w:sz w:val="24"/>
+              </w:rPr>
+            </w:pPr>
+            <w:r>
+              <w:rPr>
+                <w:sz w:val="24"/>
               </w:rPr>
             </w:r>
           </w:p>
@@ -1518,17 +2473,16 @@
             <w:pPr>
               <w:pStyle w:val="Normal"/>
               <w:widowControl w:val="false"/>
-              <w:bidi w:val="0"/>
-              <w:spacing w:lineRule="auto" w:line="240"/>
-              <w:rPr>
-                <w:sz w:val="24"/>
-              </w:rPr>
-            </w:pPr>
-            <w:r>
-              <w:rPr>
-                <w:kern w:val="0"/>
-                <w:sz w:val="24"/>
-                <w:szCs w:val="20"/>
+              <w:suppressAutoHyphens w:val="true"/>
+              <w:bidi w:val="0"/>
+              <w:spacing w:lineRule="auto" w:line="240" w:before="0" w:after="0"/>
+              <w:rPr>
+                <w:sz w:val="24"/>
+              </w:rPr>
+            </w:pPr>
+            <w:r>
+              <w:rPr>
+                <w:sz w:val="24"/>
               </w:rPr>
             </w:r>
           </w:p>
@@ -1547,17 +2501,16 @@
             <w:pPr>
               <w:pStyle w:val="Normal"/>
               <w:widowControl w:val="false"/>
-              <w:bidi w:val="0"/>
-              <w:spacing w:lineRule="auto" w:line="240"/>
-              <w:rPr>
-                <w:sz w:val="24"/>
-              </w:rPr>
-            </w:pPr>
-            <w:r>
-              <w:rPr>
-                <w:kern w:val="0"/>
-                <w:sz w:val="24"/>
-                <w:szCs w:val="20"/>
+              <w:suppressAutoHyphens w:val="true"/>
+              <w:bidi w:val="0"/>
+              <w:spacing w:lineRule="auto" w:line="240" w:before="0" w:after="0"/>
+              <w:rPr>
+                <w:sz w:val="24"/>
+              </w:rPr>
+            </w:pPr>
+            <w:r>
+              <w:rPr>
+                <w:sz w:val="24"/>
               </w:rPr>
             </w:r>
           </w:p>
@@ -1610,7 +2563,9 @@
             <w:pPr>
               <w:pStyle w:val="Annotationtext"/>
               <w:widowControl w:val="false"/>
-              <w:bidi w:val="0"/>
+              <w:suppressAutoHyphens w:val="true"/>
+              <w:bidi w:val="0"/>
+              <w:spacing w:before="0" w:after="0"/>
               <w:rPr>
                 <w:sz w:val="22"/>
               </w:rPr>
@@ -1628,50 +2583,50 @@
             <w:pPr>
               <w:pStyle w:val="Normal"/>
               <w:widowControl w:val="false"/>
-              <w:bidi w:val="0"/>
-              <w:rPr>
-                <w:sz w:val="24"/>
-              </w:rPr>
-            </w:pPr>
-            <w:r>
-              <w:rPr>
-                <w:kern w:val="0"/>
-                <w:sz w:val="24"/>
-                <w:szCs w:val="20"/>
-              </w:rPr>
-            </w:r>
-          </w:p>
-          <w:p>
-            <w:pPr>
-              <w:pStyle w:val="Normal"/>
-              <w:widowControl w:val="false"/>
-              <w:bidi w:val="0"/>
-              <w:rPr>
-                <w:sz w:val="24"/>
-              </w:rPr>
-            </w:pPr>
-            <w:r>
-              <w:rPr>
-                <w:kern w:val="0"/>
-                <w:sz w:val="24"/>
-                <w:szCs w:val="20"/>
-              </w:rPr>
-            </w:r>
-          </w:p>
-          <w:p>
-            <w:pPr>
-              <w:pStyle w:val="Normal"/>
-              <w:widowControl w:val="false"/>
-              <w:bidi w:val="0"/>
-              <w:rPr>
-                <w:sz w:val="24"/>
-              </w:rPr>
-            </w:pPr>
-            <w:r>
-              <w:rPr>
-                <w:kern w:val="0"/>
-                <w:sz w:val="24"/>
-                <w:szCs w:val="20"/>
+              <w:suppressAutoHyphens w:val="true"/>
+              <w:bidi w:val="0"/>
+              <w:spacing w:before="0" w:after="0"/>
+              <w:rPr>
+                <w:sz w:val="24"/>
+              </w:rPr>
+            </w:pPr>
+            <w:r>
+              <w:rPr>
+                <w:sz w:val="24"/>
+              </w:rPr>
+            </w:r>
+          </w:p>
+          <w:p>
+            <w:pPr>
+              <w:pStyle w:val="Normal"/>
+              <w:widowControl w:val="false"/>
+              <w:suppressAutoHyphens w:val="true"/>
+              <w:bidi w:val="0"/>
+              <w:spacing w:before="0" w:after="0"/>
+              <w:rPr>
+                <w:sz w:val="24"/>
+              </w:rPr>
+            </w:pPr>
+            <w:r>
+              <w:rPr>
+                <w:sz w:val="24"/>
+              </w:rPr>
+            </w:r>
+          </w:p>
+          <w:p>
+            <w:pPr>
+              <w:pStyle w:val="Normal"/>
+              <w:widowControl w:val="false"/>
+              <w:suppressAutoHyphens w:val="true"/>
+              <w:bidi w:val="0"/>
+              <w:spacing w:before="0" w:after="0"/>
+              <w:rPr>
+                <w:sz w:val="24"/>
+              </w:rPr>
+            </w:pPr>
+            <w:r>
+              <w:rPr>
+                <w:sz w:val="24"/>
               </w:rPr>
             </w:r>
           </w:p>
@@ -1764,8 +2719,9 @@
             <w:pPr>
               <w:pStyle w:val="Normal"/>
               <w:widowControl w:val="false"/>
-              <w:bidi w:val="0"/>
-              <w:spacing w:lineRule="auto" w:line="240"/>
+              <w:suppressAutoHyphens w:val="true"/>
+              <w:bidi w:val="0"/>
+              <w:spacing w:lineRule="auto" w:line="240" w:before="0" w:after="0"/>
               <w:jc w:val="center"/>
               <w:rPr>
                 <w:b/>
@@ -1799,8 +2755,9 @@
             <w:pPr>
               <w:pStyle w:val="Normal"/>
               <w:widowControl w:val="false"/>
-              <w:bidi w:val="0"/>
-              <w:spacing w:lineRule="auto" w:line="240"/>
+              <w:suppressAutoHyphens w:val="true"/>
+              <w:bidi w:val="0"/>
+              <w:spacing w:lineRule="auto" w:line="240" w:before="0" w:after="0"/>
               <w:jc w:val="center"/>
               <w:rPr>
                 <w:b/>
@@ -1834,8 +2791,9 @@
             <w:pPr>
               <w:pStyle w:val="Normal"/>
               <w:widowControl w:val="false"/>
-              <w:bidi w:val="0"/>
-              <w:spacing w:lineRule="auto" w:line="240"/>
+              <w:suppressAutoHyphens w:val="true"/>
+              <w:bidi w:val="0"/>
+              <w:spacing w:lineRule="auto" w:line="240" w:before="0" w:after="0"/>
               <w:jc w:val="center"/>
               <w:rPr>
                 <w:b/>
@@ -1869,8 +2827,9 @@
             <w:pPr>
               <w:pStyle w:val="Normal"/>
               <w:widowControl w:val="false"/>
-              <w:bidi w:val="0"/>
-              <w:spacing w:lineRule="auto" w:line="240"/>
+              <w:suppressAutoHyphens w:val="true"/>
+              <w:bidi w:val="0"/>
+              <w:spacing w:lineRule="auto" w:line="240" w:before="0" w:after="0"/>
               <w:jc w:val="center"/>
               <w:rPr>
                 <w:b/>
@@ -1906,17 +2865,16 @@
             <w:pPr>
               <w:pStyle w:val="Normal"/>
               <w:widowControl w:val="false"/>
-              <w:bidi w:val="0"/>
-              <w:spacing w:lineRule="auto" w:line="240"/>
-              <w:rPr>
-                <w:sz w:val="24"/>
-              </w:rPr>
-            </w:pPr>
-            <w:r>
-              <w:rPr>
-                <w:kern w:val="0"/>
-                <w:sz w:val="24"/>
-                <w:szCs w:val="20"/>
+              <w:suppressAutoHyphens w:val="true"/>
+              <w:bidi w:val="0"/>
+              <w:spacing w:lineRule="auto" w:line="240" w:before="0" w:after="0"/>
+              <w:rPr>
+                <w:sz w:val="24"/>
+              </w:rPr>
+            </w:pPr>
+            <w:r>
+              <w:rPr>
+                <w:sz w:val="24"/>
               </w:rPr>
             </w:r>
           </w:p>
@@ -1935,17 +2893,16 @@
             <w:pPr>
               <w:pStyle w:val="Normal"/>
               <w:widowControl w:val="false"/>
-              <w:bidi w:val="0"/>
-              <w:spacing w:lineRule="auto" w:line="240"/>
-              <w:rPr>
-                <w:sz w:val="24"/>
-              </w:rPr>
-            </w:pPr>
-            <w:r>
-              <w:rPr>
-                <w:kern w:val="0"/>
-                <w:sz w:val="24"/>
-                <w:szCs w:val="20"/>
+              <w:suppressAutoHyphens w:val="true"/>
+              <w:bidi w:val="0"/>
+              <w:spacing w:lineRule="auto" w:line="240" w:before="0" w:after="0"/>
+              <w:rPr>
+                <w:sz w:val="24"/>
+              </w:rPr>
+            </w:pPr>
+            <w:r>
+              <w:rPr>
+                <w:sz w:val="24"/>
               </w:rPr>
             </w:r>
           </w:p>
@@ -1964,17 +2921,16 @@
             <w:pPr>
               <w:pStyle w:val="Normal"/>
               <w:widowControl w:val="false"/>
-              <w:bidi w:val="0"/>
-              <w:spacing w:lineRule="auto" w:line="240"/>
-              <w:rPr>
-                <w:sz w:val="24"/>
-              </w:rPr>
-            </w:pPr>
-            <w:r>
-              <w:rPr>
-                <w:kern w:val="0"/>
-                <w:sz w:val="24"/>
-                <w:szCs w:val="20"/>
+              <w:suppressAutoHyphens w:val="true"/>
+              <w:bidi w:val="0"/>
+              <w:spacing w:lineRule="auto" w:line="240" w:before="0" w:after="0"/>
+              <w:rPr>
+                <w:sz w:val="24"/>
+              </w:rPr>
+            </w:pPr>
+            <w:r>
+              <w:rPr>
+                <w:sz w:val="24"/>
               </w:rPr>
             </w:r>
           </w:p>
@@ -1993,17 +2949,16 @@
             <w:pPr>
               <w:pStyle w:val="Normal"/>
               <w:widowControl w:val="false"/>
-              <w:bidi w:val="0"/>
-              <w:spacing w:lineRule="auto" w:line="240"/>
-              <w:rPr>
-                <w:sz w:val="24"/>
-              </w:rPr>
-            </w:pPr>
-            <w:r>
-              <w:rPr>
-                <w:kern w:val="0"/>
-                <w:sz w:val="24"/>
-                <w:szCs w:val="20"/>
+              <w:suppressAutoHyphens w:val="true"/>
+              <w:bidi w:val="0"/>
+              <w:spacing w:lineRule="auto" w:line="240" w:before="0" w:after="0"/>
+              <w:rPr>
+                <w:sz w:val="24"/>
+              </w:rPr>
+            </w:pPr>
+            <w:r>
+              <w:rPr>
+                <w:sz w:val="24"/>
               </w:rPr>
             </w:r>
           </w:p>
@@ -2107,8 +3062,9 @@
             <w:pPr>
               <w:pStyle w:val="Normal"/>
               <w:widowControl w:val="false"/>
-              <w:bidi w:val="0"/>
-              <w:spacing w:lineRule="auto" w:line="240"/>
+              <w:suppressAutoHyphens w:val="true"/>
+              <w:bidi w:val="0"/>
+              <w:spacing w:lineRule="auto" w:line="240" w:before="0" w:after="0"/>
               <w:rPr>
                 <w:sz w:val="24"/>
               </w:rPr>
@@ -2141,17 +3097,16 @@
             <w:pPr>
               <w:pStyle w:val="Normal"/>
               <w:widowControl w:val="false"/>
-              <w:bidi w:val="0"/>
-              <w:spacing w:lineRule="auto" w:line="240"/>
-              <w:rPr>
-                <w:sz w:val="24"/>
-              </w:rPr>
-            </w:pPr>
-            <w:r>
-              <w:rPr>
-                <w:kern w:val="0"/>
-                <w:sz w:val="24"/>
-                <w:szCs w:val="20"/>
+              <w:suppressAutoHyphens w:val="true"/>
+              <w:bidi w:val="0"/>
+              <w:spacing w:lineRule="auto" w:line="240" w:before="0" w:after="0"/>
+              <w:rPr>
+                <w:sz w:val="24"/>
+              </w:rPr>
+            </w:pPr>
+            <w:r>
+              <w:rPr>
+                <w:sz w:val="24"/>
               </w:rPr>
             </w:r>
           </w:p>
@@ -2185,16 +3140,16 @@
           <w:sz w:val="32"/>
         </w:rPr>
       </w:pPr>
-      <w:bookmarkStart w:id="11" w:name="_Toc2081466291"/>
-      <w:bookmarkStart w:id="12" w:name="_Toc403677057"/>
+      <w:bookmarkStart w:id="7" w:name="_Toc403677057"/>
+      <w:bookmarkStart w:id="8" w:name="_Toc2081466291"/>
       <w:r>
         <w:rPr>
           <w:sz w:val="32"/>
         </w:rPr>
         <w:t>Progettazione concettuale</w:t>
       </w:r>
-      <w:bookmarkEnd w:id="11"/>
-      <w:bookmarkEnd w:id="12"/>
+      <w:bookmarkEnd w:id="7"/>
+      <w:bookmarkEnd w:id="8"/>
     </w:p>
     <w:p>
       <w:pPr>
@@ -2435,8 +3390,9 @@
             <w:pPr>
               <w:pStyle w:val="Normal"/>
               <w:widowControl w:val="false"/>
-              <w:bidi w:val="0"/>
-              <w:spacing w:lineRule="auto" w:line="240"/>
+              <w:suppressAutoHyphens w:val="true"/>
+              <w:bidi w:val="0"/>
+              <w:spacing w:lineRule="auto" w:line="240" w:before="0" w:after="0"/>
               <w:jc w:val="center"/>
               <w:rPr>
                 <w:b/>
@@ -2470,8 +3426,9 @@
             <w:pPr>
               <w:pStyle w:val="Normal"/>
               <w:widowControl w:val="false"/>
-              <w:bidi w:val="0"/>
-              <w:spacing w:lineRule="auto" w:line="240"/>
+              <w:suppressAutoHyphens w:val="true"/>
+              <w:bidi w:val="0"/>
+              <w:spacing w:lineRule="auto" w:line="240" w:before="0" w:after="0"/>
               <w:jc w:val="center"/>
               <w:rPr>
                 <w:b/>
@@ -2505,8 +3462,9 @@
             <w:pPr>
               <w:pStyle w:val="Normal"/>
               <w:widowControl w:val="false"/>
-              <w:bidi w:val="0"/>
-              <w:spacing w:lineRule="auto" w:line="240"/>
+              <w:suppressAutoHyphens w:val="true"/>
+              <w:bidi w:val="0"/>
+              <w:spacing w:lineRule="auto" w:line="240" w:before="0" w:after="0"/>
               <w:jc w:val="center"/>
               <w:rPr>
                 <w:b/>
@@ -2540,8 +3498,9 @@
             <w:pPr>
               <w:pStyle w:val="Normal"/>
               <w:widowControl w:val="false"/>
-              <w:bidi w:val="0"/>
-              <w:spacing w:lineRule="auto" w:line="240"/>
+              <w:suppressAutoHyphens w:val="true"/>
+              <w:bidi w:val="0"/>
+              <w:spacing w:lineRule="auto" w:line="240" w:before="0" w:after="0"/>
               <w:jc w:val="center"/>
               <w:rPr>
                 <w:b/>
@@ -2577,17 +3536,16 @@
             <w:pPr>
               <w:pStyle w:val="Normal"/>
               <w:widowControl w:val="false"/>
-              <w:bidi w:val="0"/>
-              <w:spacing w:lineRule="auto" w:line="240"/>
-              <w:rPr>
-                <w:sz w:val="24"/>
-              </w:rPr>
-            </w:pPr>
-            <w:r>
-              <w:rPr>
-                <w:kern w:val="0"/>
-                <w:sz w:val="24"/>
-                <w:szCs w:val="20"/>
+              <w:suppressAutoHyphens w:val="true"/>
+              <w:bidi w:val="0"/>
+              <w:spacing w:lineRule="auto" w:line="240" w:before="0" w:after="0"/>
+              <w:rPr>
+                <w:sz w:val="24"/>
+              </w:rPr>
+            </w:pPr>
+            <w:r>
+              <w:rPr>
+                <w:sz w:val="24"/>
               </w:rPr>
             </w:r>
           </w:p>
@@ -2606,17 +3564,16 @@
             <w:pPr>
               <w:pStyle w:val="Normal"/>
               <w:widowControl w:val="false"/>
-              <w:bidi w:val="0"/>
-              <w:spacing w:lineRule="auto" w:line="240"/>
-              <w:rPr>
-                <w:sz w:val="24"/>
-              </w:rPr>
-            </w:pPr>
-            <w:r>
-              <w:rPr>
-                <w:kern w:val="0"/>
-                <w:sz w:val="24"/>
-                <w:szCs w:val="20"/>
+              <w:suppressAutoHyphens w:val="true"/>
+              <w:bidi w:val="0"/>
+              <w:spacing w:lineRule="auto" w:line="240" w:before="0" w:after="0"/>
+              <w:rPr>
+                <w:sz w:val="24"/>
+              </w:rPr>
+            </w:pPr>
+            <w:r>
+              <w:rPr>
+                <w:sz w:val="24"/>
               </w:rPr>
             </w:r>
           </w:p>
@@ -2635,17 +3592,16 @@
             <w:pPr>
               <w:pStyle w:val="Normal"/>
               <w:widowControl w:val="false"/>
-              <w:bidi w:val="0"/>
-              <w:spacing w:lineRule="auto" w:line="240"/>
-              <w:rPr>
-                <w:sz w:val="24"/>
-              </w:rPr>
-            </w:pPr>
-            <w:r>
-              <w:rPr>
-                <w:kern w:val="0"/>
-                <w:sz w:val="24"/>
-                <w:szCs w:val="20"/>
+              <w:suppressAutoHyphens w:val="true"/>
+              <w:bidi w:val="0"/>
+              <w:spacing w:lineRule="auto" w:line="240" w:before="0" w:after="0"/>
+              <w:rPr>
+                <w:sz w:val="24"/>
+              </w:rPr>
+            </w:pPr>
+            <w:r>
+              <w:rPr>
+                <w:sz w:val="24"/>
               </w:rPr>
             </w:r>
           </w:p>
@@ -2664,17 +3620,16 @@
             <w:pPr>
               <w:pStyle w:val="Normal"/>
               <w:widowControl w:val="false"/>
-              <w:bidi w:val="0"/>
-              <w:spacing w:lineRule="auto" w:line="240"/>
-              <w:rPr>
-                <w:sz w:val="24"/>
-              </w:rPr>
-            </w:pPr>
-            <w:r>
-              <w:rPr>
-                <w:kern w:val="0"/>
-                <w:sz w:val="24"/>
-                <w:szCs w:val="20"/>
+              <w:suppressAutoHyphens w:val="true"/>
+              <w:bidi w:val="0"/>
+              <w:spacing w:lineRule="auto" w:line="240" w:before="0" w:after="0"/>
+              <w:rPr>
+                <w:sz w:val="24"/>
+              </w:rPr>
+            </w:pPr>
+            <w:r>
+              <w:rPr>
+                <w:sz w:val="24"/>
               </w:rPr>
             </w:r>
           </w:p>
@@ -2708,16 +3663,16 @@
           <w:sz w:val="32"/>
         </w:rPr>
       </w:pPr>
-      <w:bookmarkStart w:id="13" w:name="_Toc2147004904"/>
-      <w:bookmarkStart w:id="14" w:name="_Toc1927795384"/>
+      <w:bookmarkStart w:id="9" w:name="_Toc1927795384"/>
+      <w:bookmarkStart w:id="10" w:name="_Toc2147004904"/>
       <w:r>
         <w:rPr>
           <w:sz w:val="32"/>
         </w:rPr>
         <w:t>Progettazione logica</w:t>
       </w:r>
-      <w:bookmarkEnd w:id="13"/>
-      <w:bookmarkEnd w:id="14"/>
+      <w:bookmarkEnd w:id="9"/>
+      <w:bookmarkEnd w:id="10"/>
     </w:p>
     <w:p>
       <w:pPr>
@@ -2783,15 +3738,15 @@
         </w:tblCellMar>
       </w:tblPr>
       <w:tblGrid>
-        <w:gridCol w:w="4529"/>
+        <w:gridCol w:w="4528"/>
         <w:gridCol w:w="1354"/>
-        <w:gridCol w:w="4079"/>
+        <w:gridCol w:w="4080"/>
       </w:tblGrid>
       <w:tr>
         <w:trPr/>
         <w:tc>
           <w:tcPr>
-            <w:tcW w:w="4529" w:type="dxa"/>
+            <w:tcW w:w="4528" w:type="dxa"/>
             <w:tcBorders>
               <w:top w:val="single" w:sz="4" w:space="0" w:color="000000"/>
               <w:left w:val="single" w:sz="4" w:space="0" w:color="000000"/>
@@ -2804,8 +3759,9 @@
             <w:pPr>
               <w:pStyle w:val="Normal"/>
               <w:widowControl w:val="false"/>
-              <w:bidi w:val="0"/>
-              <w:spacing w:lineRule="auto" w:line="240"/>
+              <w:suppressAutoHyphens w:val="true"/>
+              <w:bidi w:val="0"/>
+              <w:spacing w:lineRule="auto" w:line="240" w:before="0" w:after="0"/>
               <w:jc w:val="center"/>
               <w:rPr>
                 <w:b/>
@@ -2839,8 +3795,9 @@
             <w:pPr>
               <w:pStyle w:val="Normal"/>
               <w:widowControl w:val="false"/>
-              <w:bidi w:val="0"/>
-              <w:spacing w:lineRule="auto" w:line="240"/>
+              <w:suppressAutoHyphens w:val="true"/>
+              <w:bidi w:val="0"/>
+              <w:spacing w:lineRule="auto" w:line="240" w:before="0" w:after="0"/>
               <w:jc w:val="center"/>
               <w:rPr>
                 <w:b/>
@@ -2871,7 +3828,7 @@
         </w:tc>
         <w:tc>
           <w:tcPr>
-            <w:tcW w:w="4079" w:type="dxa"/>
+            <w:tcW w:w="4080" w:type="dxa"/>
             <w:tcBorders>
               <w:top w:val="single" w:sz="4" w:space="0" w:color="000000"/>
               <w:left w:val="single" w:sz="4" w:space="0" w:color="000000"/>
@@ -2884,8 +3841,9 @@
             <w:pPr>
               <w:pStyle w:val="Normal"/>
               <w:widowControl w:val="false"/>
-              <w:bidi w:val="0"/>
-              <w:spacing w:lineRule="auto" w:line="240"/>
+              <w:suppressAutoHyphens w:val="true"/>
+              <w:bidi w:val="0"/>
+              <w:spacing w:lineRule="auto" w:line="240" w:before="0" w:after="0"/>
               <w:jc w:val="center"/>
               <w:rPr>
                 <w:b/>
@@ -2909,7 +3867,7 @@
         <w:trPr/>
         <w:tc>
           <w:tcPr>
-            <w:tcW w:w="4529" w:type="dxa"/>
+            <w:tcW w:w="4528" w:type="dxa"/>
             <w:tcBorders>
               <w:top w:val="single" w:sz="4" w:space="0" w:color="000000"/>
               <w:left w:val="single" w:sz="4" w:space="0" w:color="000000"/>
@@ -2921,17 +3879,16 @@
             <w:pPr>
               <w:pStyle w:val="Normal"/>
               <w:widowControl w:val="false"/>
-              <w:bidi w:val="0"/>
-              <w:spacing w:lineRule="auto" w:line="240"/>
-              <w:rPr>
-                <w:sz w:val="24"/>
-              </w:rPr>
-            </w:pPr>
-            <w:r>
-              <w:rPr>
-                <w:kern w:val="0"/>
-                <w:sz w:val="24"/>
-                <w:szCs w:val="20"/>
+              <w:suppressAutoHyphens w:val="true"/>
+              <w:bidi w:val="0"/>
+              <w:spacing w:lineRule="auto" w:line="240" w:before="0" w:after="0"/>
+              <w:rPr>
+                <w:sz w:val="24"/>
+              </w:rPr>
+            </w:pPr>
+            <w:r>
+              <w:rPr>
+                <w:sz w:val="24"/>
               </w:rPr>
             </w:r>
           </w:p>
@@ -2950,24 +3907,23 @@
             <w:pPr>
               <w:pStyle w:val="Normal"/>
               <w:widowControl w:val="false"/>
-              <w:bidi w:val="0"/>
-              <w:spacing w:lineRule="auto" w:line="240"/>
-              <w:rPr>
-                <w:sz w:val="24"/>
-              </w:rPr>
-            </w:pPr>
-            <w:r>
-              <w:rPr>
-                <w:kern w:val="0"/>
-                <w:sz w:val="24"/>
-                <w:szCs w:val="20"/>
+              <w:suppressAutoHyphens w:val="true"/>
+              <w:bidi w:val="0"/>
+              <w:spacing w:lineRule="auto" w:line="240" w:before="0" w:after="0"/>
+              <w:rPr>
+                <w:sz w:val="24"/>
+              </w:rPr>
+            </w:pPr>
+            <w:r>
+              <w:rPr>
+                <w:sz w:val="24"/>
               </w:rPr>
             </w:r>
           </w:p>
         </w:tc>
         <w:tc>
           <w:tcPr>
-            <w:tcW w:w="4079" w:type="dxa"/>
+            <w:tcW w:w="4080" w:type="dxa"/>
             <w:tcBorders>
               <w:top w:val="single" w:sz="4" w:space="0" w:color="000000"/>
               <w:left w:val="single" w:sz="4" w:space="0" w:color="000000"/>
@@ -2979,17 +3935,16 @@
             <w:pPr>
               <w:pStyle w:val="Normal"/>
               <w:widowControl w:val="false"/>
-              <w:bidi w:val="0"/>
-              <w:spacing w:lineRule="auto" w:line="240"/>
-              <w:rPr>
-                <w:sz w:val="24"/>
-              </w:rPr>
-            </w:pPr>
-            <w:r>
-              <w:rPr>
-                <w:kern w:val="0"/>
-                <w:sz w:val="24"/>
-                <w:szCs w:val="20"/>
+              <w:suppressAutoHyphens w:val="true"/>
+              <w:bidi w:val="0"/>
+              <w:spacing w:lineRule="auto" w:line="240" w:before="0" w:after="0"/>
+              <w:rPr>
+                <w:sz w:val="24"/>
+              </w:rPr>
+            </w:pPr>
+            <w:r>
+              <w:rPr>
+                <w:sz w:val="24"/>
               </w:rPr>
             </w:r>
           </w:p>
@@ -3074,15 +4029,15 @@
         </w:tblCellMar>
       </w:tblPr>
       <w:tblGrid>
-        <w:gridCol w:w="833"/>
-        <w:gridCol w:w="4340"/>
+        <w:gridCol w:w="832"/>
+        <w:gridCol w:w="4341"/>
         <w:gridCol w:w="4789"/>
       </w:tblGrid>
       <w:tr>
         <w:trPr/>
         <w:tc>
           <w:tcPr>
-            <w:tcW w:w="833" w:type="dxa"/>
+            <w:tcW w:w="832" w:type="dxa"/>
             <w:tcBorders>
               <w:top w:val="single" w:sz="4" w:space="0" w:color="000000"/>
               <w:left w:val="single" w:sz="4" w:space="0" w:color="000000"/>
@@ -3095,8 +4050,9 @@
             <w:pPr>
               <w:pStyle w:val="Normal"/>
               <w:widowControl w:val="false"/>
-              <w:bidi w:val="0"/>
-              <w:spacing w:lineRule="auto" w:line="240"/>
+              <w:suppressAutoHyphens w:val="true"/>
+              <w:bidi w:val="0"/>
+              <w:spacing w:lineRule="auto" w:line="240" w:before="0" w:after="0"/>
               <w:jc w:val="center"/>
               <w:rPr>
                 <w:b/>
@@ -3117,7 +4073,7 @@
         </w:tc>
         <w:tc>
           <w:tcPr>
-            <w:tcW w:w="4340" w:type="dxa"/>
+            <w:tcW w:w="4341" w:type="dxa"/>
             <w:tcBorders>
               <w:top w:val="single" w:sz="4" w:space="0" w:color="000000"/>
               <w:left w:val="single" w:sz="4" w:space="0" w:color="000000"/>
@@ -3130,8 +4086,9 @@
             <w:pPr>
               <w:pStyle w:val="Normal"/>
               <w:widowControl w:val="false"/>
-              <w:bidi w:val="0"/>
-              <w:spacing w:lineRule="auto" w:line="240"/>
+              <w:suppressAutoHyphens w:val="true"/>
+              <w:bidi w:val="0"/>
+              <w:spacing w:lineRule="auto" w:line="240" w:before="0" w:after="0"/>
               <w:jc w:val="center"/>
               <w:rPr>
                 <w:b/>
@@ -3165,8 +4122,9 @@
             <w:pPr>
               <w:pStyle w:val="Normal"/>
               <w:widowControl w:val="false"/>
-              <w:bidi w:val="0"/>
-              <w:spacing w:lineRule="auto" w:line="240"/>
+              <w:suppressAutoHyphens w:val="true"/>
+              <w:bidi w:val="0"/>
+              <w:spacing w:lineRule="auto" w:line="240" w:before="0" w:after="0"/>
               <w:jc w:val="center"/>
               <w:rPr>
                 <w:b/>
@@ -3190,7 +4148,7 @@
         <w:trPr/>
         <w:tc>
           <w:tcPr>
-            <w:tcW w:w="833" w:type="dxa"/>
+            <w:tcW w:w="832" w:type="dxa"/>
             <w:tcBorders>
               <w:top w:val="single" w:sz="4" w:space="0" w:color="000000"/>
               <w:left w:val="single" w:sz="4" w:space="0" w:color="000000"/>
@@ -3202,24 +4160,23 @@
             <w:pPr>
               <w:pStyle w:val="Normal"/>
               <w:widowControl w:val="false"/>
-              <w:bidi w:val="0"/>
-              <w:spacing w:lineRule="auto" w:line="240"/>
-              <w:rPr>
-                <w:sz w:val="24"/>
-              </w:rPr>
-            </w:pPr>
-            <w:r>
-              <w:rPr>
-                <w:kern w:val="0"/>
-                <w:sz w:val="24"/>
-                <w:szCs w:val="20"/>
+              <w:suppressAutoHyphens w:val="true"/>
+              <w:bidi w:val="0"/>
+              <w:spacing w:lineRule="auto" w:line="240" w:before="0" w:after="0"/>
+              <w:rPr>
+                <w:sz w:val="24"/>
+              </w:rPr>
+            </w:pPr>
+            <w:r>
+              <w:rPr>
+                <w:sz w:val="24"/>
               </w:rPr>
             </w:r>
           </w:p>
         </w:tc>
         <w:tc>
           <w:tcPr>
-            <w:tcW w:w="4340" w:type="dxa"/>
+            <w:tcW w:w="4341" w:type="dxa"/>
             <w:tcBorders>
               <w:top w:val="single" w:sz="4" w:space="0" w:color="000000"/>
               <w:left w:val="single" w:sz="4" w:space="0" w:color="000000"/>
@@ -3231,17 +4188,16 @@
             <w:pPr>
               <w:pStyle w:val="Normal"/>
               <w:widowControl w:val="false"/>
-              <w:bidi w:val="0"/>
-              <w:spacing w:lineRule="auto" w:line="240"/>
-              <w:rPr>
-                <w:sz w:val="24"/>
-              </w:rPr>
-            </w:pPr>
-            <w:r>
-              <w:rPr>
-                <w:kern w:val="0"/>
-                <w:sz w:val="24"/>
-                <w:szCs w:val="20"/>
+              <w:suppressAutoHyphens w:val="true"/>
+              <w:bidi w:val="0"/>
+              <w:spacing w:lineRule="auto" w:line="240" w:before="0" w:after="0"/>
+              <w:rPr>
+                <w:sz w:val="24"/>
+              </w:rPr>
+            </w:pPr>
+            <w:r>
+              <w:rPr>
+                <w:sz w:val="24"/>
               </w:rPr>
             </w:r>
           </w:p>
@@ -3260,17 +4216,16 @@
             <w:pPr>
               <w:pStyle w:val="Normal"/>
               <w:widowControl w:val="false"/>
-              <w:bidi w:val="0"/>
-              <w:spacing w:lineRule="auto" w:line="240"/>
-              <w:rPr>
-                <w:sz w:val="24"/>
-              </w:rPr>
-            </w:pPr>
-            <w:r>
-              <w:rPr>
-                <w:kern w:val="0"/>
-                <w:sz w:val="24"/>
-                <w:szCs w:val="20"/>
+              <w:suppressAutoHyphens w:val="true"/>
+              <w:bidi w:val="0"/>
+              <w:spacing w:lineRule="auto" w:line="240" w:before="0" w:after="0"/>
+              <w:rPr>
+                <w:sz w:val="24"/>
+              </w:rPr>
+            </w:pPr>
+            <w:r>
+              <w:rPr>
+                <w:sz w:val="24"/>
               </w:rPr>
             </w:r>
           </w:p>
@@ -3400,7 +4355,7 @@
         <w:pStyle w:val="Annotationtext"/>
         <w:numPr>
           <w:ilvl w:val="0"/>
-          <w:numId w:val="11"/>
+          <w:numId w:val="13"/>
         </w:numPr>
         <w:tabs>
           <w:tab w:val="clear" w:pos="720"/>
@@ -3423,7 +4378,7 @@
         <w:pStyle w:val="Annotationtext"/>
         <w:numPr>
           <w:ilvl w:val="0"/>
-          <w:numId w:val="12"/>
+          <w:numId w:val="14"/>
         </w:numPr>
         <w:tabs>
           <w:tab w:val="clear" w:pos="720"/>
@@ -3446,7 +4401,7 @@
         <w:pStyle w:val="Annotationtext"/>
         <w:numPr>
           <w:ilvl w:val="0"/>
-          <w:numId w:val="13"/>
+          <w:numId w:val="15"/>
         </w:numPr>
         <w:tabs>
           <w:tab w:val="clear" w:pos="720"/>
@@ -3698,14 +4653,14 @@
           <w:sz w:val="32"/>
         </w:rPr>
       </w:pPr>
-      <w:bookmarkStart w:id="15" w:name="_Toc518560220"/>
+      <w:bookmarkStart w:id="11" w:name="_Toc518560220"/>
       <w:r>
         <w:rPr>
           <w:sz w:val="32"/>
         </w:rPr>
         <w:t>Progettazione fisica</w:t>
       </w:r>
-      <w:bookmarkEnd w:id="15"/>
+      <w:bookmarkEnd w:id="11"/>
     </w:p>
     <w:p>
       <w:pPr>
@@ -3830,8 +4785,9 @@
             <w:pPr>
               <w:pStyle w:val="Normal"/>
               <w:widowControl w:val="false"/>
-              <w:bidi w:val="0"/>
-              <w:spacing w:lineRule="auto" w:line="240"/>
+              <w:suppressAutoHyphens w:val="true"/>
+              <w:bidi w:val="0"/>
+              <w:spacing w:lineRule="auto" w:line="240" w:before="0" w:after="0"/>
               <w:rPr>
                 <w:b/>
                 <w:b/>
@@ -3869,8 +4825,9 @@
             <w:pPr>
               <w:pStyle w:val="Normal"/>
               <w:widowControl w:val="false"/>
-              <w:bidi w:val="0"/>
-              <w:spacing w:lineRule="auto" w:line="240"/>
+              <w:suppressAutoHyphens w:val="true"/>
+              <w:bidi w:val="0"/>
+              <w:spacing w:lineRule="auto" w:line="240" w:before="0" w:after="0"/>
               <w:jc w:val="center"/>
               <w:rPr>
                 <w:color w:val="191919" w:themeColor="background1" w:themeShade="1a"/>
@@ -3905,8 +4862,9 @@
             <w:pPr>
               <w:pStyle w:val="Normal"/>
               <w:widowControl w:val="false"/>
-              <w:bidi w:val="0"/>
-              <w:spacing w:lineRule="auto" w:line="240"/>
+              <w:suppressAutoHyphens w:val="true"/>
+              <w:bidi w:val="0"/>
+              <w:spacing w:lineRule="auto" w:line="240" w:before="0" w:after="0"/>
               <w:jc w:val="center"/>
               <w:rPr>
                 <w:b/>
@@ -3942,8 +4900,9 @@
             <w:pPr>
               <w:pStyle w:val="Normal"/>
               <w:widowControl w:val="false"/>
-              <w:bidi w:val="0"/>
-              <w:spacing w:lineRule="auto" w:line="240"/>
+              <w:suppressAutoHyphens w:val="true"/>
+              <w:bidi w:val="0"/>
+              <w:spacing w:lineRule="auto" w:line="240" w:before="0" w:after="0"/>
               <w:jc w:val="center"/>
               <w:rPr>
                 <w:b/>
@@ -3992,8 +4951,9 @@
             <w:pPr>
               <w:pStyle w:val="Normal"/>
               <w:widowControl w:val="false"/>
-              <w:bidi w:val="0"/>
-              <w:spacing w:lineRule="auto" w:line="240"/>
+              <w:suppressAutoHyphens w:val="true"/>
+              <w:bidi w:val="0"/>
+              <w:spacing w:lineRule="auto" w:line="240" w:before="0" w:after="0"/>
               <w:rPr>
                 <w:b/>
                 <w:b/>
@@ -4005,9 +4965,7 @@
               <w:rPr>
                 <w:b/>
                 <w:color w:val="191919" w:themeColor="background1" w:themeShade="1a"/>
-                <w:kern w:val="0"/>
-                <w:sz w:val="24"/>
-                <w:szCs w:val="20"/>
+                <w:sz w:val="24"/>
               </w:rPr>
             </w:r>
           </w:p>
@@ -4026,8 +4984,9 @@
             <w:pPr>
               <w:pStyle w:val="Normal"/>
               <w:widowControl w:val="false"/>
-              <w:bidi w:val="0"/>
-              <w:spacing w:lineRule="auto" w:line="240"/>
+              <w:suppressAutoHyphens w:val="true"/>
+              <w:bidi w:val="0"/>
+              <w:spacing w:lineRule="auto" w:line="240" w:before="0" w:after="0"/>
               <w:rPr>
                 <w:color w:val="191919" w:themeColor="background1" w:themeShade="1a"/>
                 <w:sz w:val="24"/>
@@ -4036,9 +4995,7 @@
             <w:r>
               <w:rPr>
                 <w:color w:val="191919" w:themeColor="background1" w:themeShade="1a"/>
-                <w:kern w:val="0"/>
-                <w:sz w:val="24"/>
-                <w:szCs w:val="20"/>
+                <w:sz w:val="24"/>
               </w:rPr>
             </w:r>
           </w:p>
@@ -4057,8 +5014,9 @@
             <w:pPr>
               <w:pStyle w:val="Normal"/>
               <w:widowControl w:val="false"/>
-              <w:bidi w:val="0"/>
-              <w:spacing w:lineRule="auto" w:line="240"/>
+              <w:suppressAutoHyphens w:val="true"/>
+              <w:bidi w:val="0"/>
+              <w:spacing w:lineRule="auto" w:line="240" w:before="0" w:after="0"/>
               <w:rPr>
                 <w:color w:val="191919" w:themeColor="background1" w:themeShade="1a"/>
                 <w:sz w:val="24"/>
@@ -4067,9 +5025,7 @@
             <w:r>
               <w:rPr>
                 <w:color w:val="191919" w:themeColor="background1" w:themeShade="1a"/>
-                <w:kern w:val="0"/>
-                <w:sz w:val="24"/>
-                <w:szCs w:val="20"/>
+                <w:sz w:val="24"/>
               </w:rPr>
             </w:r>
           </w:p>
@@ -4148,12 +5104,14 @@
       <w:tblGrid>
         <w:gridCol w:w="4981"/>
         <w:gridCol w:w="4980"/>
+        <w:gridCol w:w="1"/>
+        <w:gridCol w:w="1"/>
       </w:tblGrid>
       <w:tr>
         <w:trPr/>
         <w:tc>
           <w:tcPr>
-            <w:tcW w:w="9961" w:type="dxa"/>
+            <w:tcW w:w="9962" w:type="dxa"/>
             <w:gridSpan w:val="2"/>
             <w:tcBorders>
               <w:top w:val="single" w:sz="4" w:space="0" w:color="000000"/>
@@ -4167,8 +5125,9 @@
             <w:pPr>
               <w:pStyle w:val="Normal"/>
               <w:widowControl w:val="false"/>
-              <w:bidi w:val="0"/>
-              <w:spacing w:lineRule="auto" w:line="240"/>
+              <w:suppressAutoHyphens w:val="true"/>
+              <w:bidi w:val="0"/>
+              <w:spacing w:lineRule="auto" w:line="240" w:before="0" w:after="0"/>
               <w:rPr>
                 <w:b/>
                 <w:b/>
@@ -4190,14 +5149,16 @@
         </w:tc>
         <w:tc>
           <w:tcPr>
-            <w:tcW w:w="0" w:type="dxa"/>
+            <w:tcW w:w="1" w:type="dxa"/>
             <w:tcBorders/>
           </w:tcPr>
           <w:p>
             <w:pPr>
               <w:pStyle w:val="Normal"/>
               <w:widowControl w:val="false"/>
-              <w:bidi w:val="0"/>
+              <w:suppressAutoHyphens w:val="true"/>
+              <w:bidi w:val="0"/>
+              <w:spacing w:before="0" w:after="0"/>
               <w:rPr>
                 <w:kern w:val="0"/>
                 <w:szCs w:val="20"/>
@@ -4229,8 +5190,9 @@
             <w:pPr>
               <w:pStyle w:val="Normal"/>
               <w:widowControl w:val="false"/>
-              <w:bidi w:val="0"/>
-              <w:spacing w:lineRule="auto" w:line="240"/>
+              <w:suppressAutoHyphens w:val="true"/>
+              <w:bidi w:val="0"/>
+              <w:spacing w:lineRule="auto" w:line="240" w:before="0" w:after="0"/>
               <w:rPr>
                 <w:color w:val="191919" w:themeColor="background1" w:themeShade="1a"/>
                 <w:sz w:val="24"/>
@@ -4247,8 +5209,8 @@
               </w:rPr>
               <w:t>Indice &lt;nom</w:t>
             </w:r>
-            <w:bookmarkStart w:id="16" w:name="_GoBack"/>
-            <w:bookmarkEnd w:id="16"/>
+            <w:bookmarkStart w:id="12" w:name="_GoBack"/>
+            <w:bookmarkEnd w:id="12"/>
             <w:r>
               <w:rPr>
                 <w:b/>
@@ -4265,7 +5227,6 @@
         <w:tc>
           <w:tcPr>
             <w:tcW w:w="4980" w:type="dxa"/>
-            <w:gridSpan w:val="2"/>
             <w:tcBorders>
               <w:top w:val="single" w:sz="4" w:space="0" w:color="000000"/>
               <w:left w:val="single" w:sz="4" w:space="0" w:color="000000"/>
@@ -4278,8 +5239,9 @@
             <w:pPr>
               <w:pStyle w:val="Normal"/>
               <w:widowControl w:val="false"/>
-              <w:bidi w:val="0"/>
-              <w:spacing w:lineRule="auto" w:line="240"/>
+              <w:suppressAutoHyphens w:val="true"/>
+              <w:bidi w:val="0"/>
+              <w:spacing w:lineRule="auto" w:line="240" w:before="0" w:after="0"/>
               <w:rPr>
                 <w:b/>
                 <w:b/>
@@ -4341,8 +5303,9 @@
             <w:pPr>
               <w:pStyle w:val="Normal"/>
               <w:widowControl w:val="false"/>
-              <w:bidi w:val="0"/>
-              <w:spacing w:lineRule="auto" w:line="240"/>
+              <w:suppressAutoHyphens w:val="true"/>
+              <w:bidi w:val="0"/>
+              <w:spacing w:lineRule="auto" w:line="240" w:before="0" w:after="0"/>
               <w:rPr>
                 <w:sz w:val="24"/>
               </w:rPr>
@@ -4360,7 +5323,6 @@
         <w:tc>
           <w:tcPr>
             <w:tcW w:w="4980" w:type="dxa"/>
-            <w:gridSpan w:val="2"/>
             <w:tcBorders>
               <w:top w:val="single" w:sz="4" w:space="0" w:color="000000"/>
               <w:left w:val="single" w:sz="4" w:space="0" w:color="000000"/>
@@ -4372,8 +5334,9 @@
             <w:pPr>
               <w:pStyle w:val="Normal"/>
               <w:widowControl w:val="false"/>
-              <w:bidi w:val="0"/>
-              <w:spacing w:lineRule="auto" w:line="240"/>
+              <w:suppressAutoHyphens w:val="true"/>
+              <w:bidi w:val="0"/>
+              <w:spacing w:lineRule="auto" w:line="240" w:before="0" w:after="0"/>
               <w:rPr>
                 <w:sz w:val="24"/>
               </w:rPr>
@@ -4560,14 +5523,14 @@
         <w:ind w:left="0" w:hanging="0"/>
         <w:rPr/>
       </w:pPr>
-      <w:bookmarkStart w:id="17" w:name="_Toc403811585"/>
+      <w:bookmarkStart w:id="13" w:name="_Toc403811585"/>
       <w:r>
         <w:rPr>
           <w:sz w:val="32"/>
         </w:rPr>
         <w:t>Appendice: Implementazione</w:t>
       </w:r>
-      <w:bookmarkEnd w:id="17"/>
+      <w:bookmarkEnd w:id="13"/>
     </w:p>
     <w:p>
       <w:pPr>
@@ -4846,12 +5809,10 @@
       <w:rPr>
         <w:sz w:val="24"/>
       </w:rPr>
-    </w:r>
-    <w:r>
       <mc:AlternateContent>
         <mc:Choice Requires="wps">
           <w:drawing>
-            <wp:anchor behindDoc="0" distT="0" distB="0" distL="0" distR="0" simplePos="0" locked="0" layoutInCell="0" allowOverlap="1" relativeHeight="13">
+            <wp:anchor behindDoc="1" distT="0" distB="0" distL="0" distR="0" simplePos="0" locked="0" layoutInCell="0" allowOverlap="1" relativeHeight="24">
               <wp:simplePos x="0" y="0"/>
               <wp:positionH relativeFrom="margin">
                 <wp:align>center</wp:align>
@@ -4859,32 +5820,38 @@
               <wp:positionV relativeFrom="paragraph">
                 <wp:posOffset>635</wp:posOffset>
               </wp:positionV>
-              <wp:extent cx="153035" cy="175260"/>
+              <wp:extent cx="153670" cy="174625"/>
               <wp:effectExtent l="0" t="0" r="0" b="0"/>
               <wp:wrapSquare wrapText="bothSides"/>
               <wp:docPr id="3" name="Cornice1"/>
               <a:graphic xmlns:a="http://schemas.openxmlformats.org/drawingml/2006/main">
                 <a:graphicData uri="http://schemas.microsoft.com/office/word/2010/wordprocessingShape">
                   <wps:wsp>
-                    <wps:cNvSpPr txBox="1"/>
+                    <wps:cNvSpPr/>
                     <wps:spPr>
                       <a:xfrm>
                         <a:off x="0" y="0"/>
-                        <a:ext cx="153035" cy="175260"/>
+                        <a:ext cx="153000" cy="173880"/>
                       </a:xfrm>
-                      <a:prstGeom prst="rect"/>
-                      <a:solidFill>
-                        <a:srgbClr val="FFFFFF">
-                          <a:alpha val="0"/>
-                        </a:srgbClr>
-                      </a:solidFill>
+                      <a:prstGeom prst="rect">
+                        <a:avLst/>
+                      </a:prstGeom>
+                      <a:noFill/>
+                      <a:ln w="0">
+                        <a:noFill/>
+                      </a:ln>
                     </wps:spPr>
+                    <wps:style>
+                      <a:lnRef idx="0"/>
+                      <a:fillRef idx="0"/>
+                      <a:effectRef idx="0"/>
+                      <a:fontRef idx="minor"/>
+                    </wps:style>
                     <wps:txbx>
                       <w:txbxContent>
                         <w:p>
                           <w:pPr>
                             <w:pStyle w:val="Pidipagina"/>
-                            <w:pBdr/>
                             <w:bidi w:val="0"/>
                             <w:rPr>
                               <w:rStyle w:val="Pagenumber"/>
@@ -4917,7 +5884,7 @@
                               <w:rStyle w:val="Pagenumber"/>
                               <w:sz w:val="24"/>
                             </w:rPr>
-                            <w:t>10</w:t>
+                            <w:t>11</w:t>
                           </w:r>
                           <w:r>
                             <w:rPr>
@@ -4929,7 +5896,7 @@
                         </w:p>
                       </w:txbxContent>
                     </wps:txbx>
-                    <wps:bodyPr anchor="t" lIns="0" tIns="0" rIns="0" bIns="0">
+                    <wps:bodyPr lIns="0" rIns="0" tIns="0" bIns="0" anchor="t">
                       <a:spAutoFit/>
                     </wps:bodyPr>
                   </wps:wsp>
@@ -4940,14 +5907,14 @@
         </mc:Choice>
         <mc:Fallback>
           <w:pict>
-            <v:rect fillcolor="#FFFFFF" style="position:absolute;rotation:0;width:12.05pt;height:13.8pt;mso-wrap-distance-left:0pt;mso-wrap-distance-right:0pt;mso-wrap-distance-top:0pt;mso-wrap-distance-bottom:0pt;margin-top:0.05pt;mso-position-vertical-relative:text;margin-left:237.65pt;mso-position-horizontal:center;mso-position-horizontal-relative:margin">
-              <v:fill opacity="0f"/>
-              <v:textbox inset="0in,0in,0in,0in">
+            <v:rect id="shape_0" ID="Cornice1" path="m0,0l-2147483645,0l-2147483645,-2147483646l0,-2147483646xe" fillcolor="white" stroked="f" o:allowincell="f" style="position:absolute;margin-left:237.6pt;margin-top:0.05pt;width:12pt;height:13.65pt;mso-wrap-style:square;v-text-anchor:top;mso-position-horizontal:center;mso-position-horizontal-relative:margin">
+              <v:fill o:detectmouseclick="t" type="solid" color2="black" opacity="0"/>
+              <v:stroke color="#3465a4" joinstyle="round" endcap="flat"/>
+              <v:textbox>
                 <w:txbxContent>
                   <w:p>
                     <w:pPr>
                       <w:pStyle w:val="Pidipagina"/>
-                      <w:pBdr/>
                       <w:bidi w:val="0"/>
                       <w:rPr>
                         <w:rStyle w:val="Pagenumber"/>
@@ -4980,7 +5947,7 @@
                         <w:rStyle w:val="Pagenumber"/>
                         <w:sz w:val="24"/>
                       </w:rPr>
-                      <w:t>10</w:t>
+                      <w:t>11</w:t>
                     </w:r>
                     <w:r>
                       <w:rPr>
@@ -5136,17 +6103,7 @@
         <w:sz w:val="22"/>
       </w:rPr>
       <w:tab/>
-    </w:r>
-    <w:r>
-      <w:rPr>
-        <w:sz w:val="22"/>
-      </w:rPr>
       <w:t>Nicosanti Simone</w:t>
-    </w:r>
-    <w:r>
-      <w:rPr>
-        <w:sz w:val="22"/>
-      </w:rPr>
       <w:tab/>
       <w:t>Basi di Dati e Conoscenza</w:t>
     </w:r>
@@ -6290,6 +7247,7 @@
         <w:ind w:left="360" w:hanging="360"/>
       </w:pPr>
       <w:rPr>
+        <w:sz w:val="32"/>
         <w:u w:val="none" w:color="FFFFFF"/>
         <w:rFonts w:ascii="Times New Roman" w:hAnsi="Times New Roman" w:eastAsia="SimSun"/>
       </w:rPr>
@@ -6416,6 +7374,284 @@
     </w:lvl>
   </w:abstractNum>
   <w:abstractNum w:abstractNumId="10">
+    <w:lvl w:ilvl="0">
+      <w:start w:val="1"/>
+      <w:numFmt w:val="decimal"/>
+      <w:lvlText w:val="%1."/>
+      <w:lvlJc w:val="left"/>
+      <w:pPr>
+        <w:tabs>
+          <w:tab w:val="num" w:pos="360"/>
+        </w:tabs>
+        <w:ind w:left="360" w:hanging="360"/>
+      </w:pPr>
+      <w:rPr>
+        <w:sz w:val="32"/>
+        <w:u w:val="none" w:color="FFFFFF"/>
+        <w:rFonts w:ascii="Times New Roman" w:hAnsi="Times New Roman" w:eastAsia="SimSun"/>
+      </w:rPr>
+    </w:lvl>
+    <w:lvl w:ilvl="1">
+      <w:start w:val="1"/>
+      <w:numFmt w:val="decimal"/>
+      <w:lvlText w:val=""/>
+      <w:lvlJc w:val="left"/>
+      <w:pPr>
+        <w:tabs>
+          <w:tab w:val="num" w:pos="0"/>
+        </w:tabs>
+        <w:ind w:left="0" w:hanging="0"/>
+      </w:pPr>
+      <w:rPr>
+        <w:u w:val="none" w:color="FFFFFF"/>
+      </w:rPr>
+    </w:lvl>
+    <w:lvl w:ilvl="2">
+      <w:start w:val="1"/>
+      <w:numFmt w:val="decimal"/>
+      <w:lvlText w:val=""/>
+      <w:lvlJc w:val="left"/>
+      <w:pPr>
+        <w:tabs>
+          <w:tab w:val="num" w:pos="0"/>
+        </w:tabs>
+        <w:ind w:left="0" w:hanging="0"/>
+      </w:pPr>
+      <w:rPr>
+        <w:u w:val="none" w:color="FFFFFF"/>
+      </w:rPr>
+    </w:lvl>
+    <w:lvl w:ilvl="3">
+      <w:start w:val="1"/>
+      <w:numFmt w:val="decimal"/>
+      <w:lvlText w:val=""/>
+      <w:lvlJc w:val="left"/>
+      <w:pPr>
+        <w:tabs>
+          <w:tab w:val="num" w:pos="0"/>
+        </w:tabs>
+        <w:ind w:left="0" w:hanging="0"/>
+      </w:pPr>
+      <w:rPr>
+        <w:u w:val="none" w:color="FFFFFF"/>
+      </w:rPr>
+    </w:lvl>
+    <w:lvl w:ilvl="4">
+      <w:start w:val="1"/>
+      <w:numFmt w:val="decimal"/>
+      <w:lvlText w:val=""/>
+      <w:lvlJc w:val="left"/>
+      <w:pPr>
+        <w:tabs>
+          <w:tab w:val="num" w:pos="0"/>
+        </w:tabs>
+        <w:ind w:left="0" w:hanging="0"/>
+      </w:pPr>
+      <w:rPr>
+        <w:u w:val="none" w:color="FFFFFF"/>
+      </w:rPr>
+    </w:lvl>
+    <w:lvl w:ilvl="5">
+      <w:start w:val="1"/>
+      <w:numFmt w:val="decimal"/>
+      <w:lvlText w:val=""/>
+      <w:lvlJc w:val="left"/>
+      <w:pPr>
+        <w:tabs>
+          <w:tab w:val="num" w:pos="0"/>
+        </w:tabs>
+        <w:ind w:left="0" w:hanging="0"/>
+      </w:pPr>
+      <w:rPr>
+        <w:u w:val="none" w:color="FFFFFF"/>
+      </w:rPr>
+    </w:lvl>
+    <w:lvl w:ilvl="6">
+      <w:start w:val="1"/>
+      <w:numFmt w:val="decimal"/>
+      <w:lvlText w:val=""/>
+      <w:lvlJc w:val="left"/>
+      <w:pPr>
+        <w:tabs>
+          <w:tab w:val="num" w:pos="0"/>
+        </w:tabs>
+        <w:ind w:left="0" w:hanging="0"/>
+      </w:pPr>
+      <w:rPr>
+        <w:u w:val="none" w:color="FFFFFF"/>
+      </w:rPr>
+    </w:lvl>
+    <w:lvl w:ilvl="7">
+      <w:start w:val="1"/>
+      <w:numFmt w:val="decimal"/>
+      <w:lvlText w:val=""/>
+      <w:lvlJc w:val="left"/>
+      <w:pPr>
+        <w:tabs>
+          <w:tab w:val="num" w:pos="0"/>
+        </w:tabs>
+        <w:ind w:left="0" w:hanging="0"/>
+      </w:pPr>
+      <w:rPr>
+        <w:u w:val="none" w:color="FFFFFF"/>
+      </w:rPr>
+    </w:lvl>
+    <w:lvl w:ilvl="8">
+      <w:start w:val="1"/>
+      <w:numFmt w:val="decimal"/>
+      <w:lvlText w:val=""/>
+      <w:lvlJc w:val="left"/>
+      <w:pPr>
+        <w:tabs>
+          <w:tab w:val="num" w:pos="0"/>
+        </w:tabs>
+        <w:ind w:left="0" w:hanging="0"/>
+      </w:pPr>
+      <w:rPr>
+        <w:u w:val="none" w:color="FFFFFF"/>
+      </w:rPr>
+    </w:lvl>
+  </w:abstractNum>
+  <w:abstractNum w:abstractNumId="11">
+    <w:lvl w:ilvl="0">
+      <w:start w:val="1"/>
+      <w:numFmt w:val="decimal"/>
+      <w:lvlText w:val="%1."/>
+      <w:lvlJc w:val="left"/>
+      <w:pPr>
+        <w:tabs>
+          <w:tab w:val="num" w:pos="360"/>
+        </w:tabs>
+        <w:ind w:left="360" w:hanging="360"/>
+      </w:pPr>
+      <w:rPr>
+        <w:sz w:val="32"/>
+        <w:u w:val="none" w:color="FFFFFF"/>
+        <w:rFonts w:ascii="Times New Roman" w:hAnsi="Times New Roman" w:eastAsia="SimSun"/>
+      </w:rPr>
+    </w:lvl>
+    <w:lvl w:ilvl="1">
+      <w:start w:val="1"/>
+      <w:numFmt w:val="decimal"/>
+      <w:lvlText w:val=""/>
+      <w:lvlJc w:val="left"/>
+      <w:pPr>
+        <w:tabs>
+          <w:tab w:val="num" w:pos="0"/>
+        </w:tabs>
+        <w:ind w:left="0" w:hanging="0"/>
+      </w:pPr>
+      <w:rPr>
+        <w:u w:val="none" w:color="FFFFFF"/>
+      </w:rPr>
+    </w:lvl>
+    <w:lvl w:ilvl="2">
+      <w:start w:val="1"/>
+      <w:numFmt w:val="decimal"/>
+      <w:lvlText w:val=""/>
+      <w:lvlJc w:val="left"/>
+      <w:pPr>
+        <w:tabs>
+          <w:tab w:val="num" w:pos="0"/>
+        </w:tabs>
+        <w:ind w:left="0" w:hanging="0"/>
+      </w:pPr>
+      <w:rPr>
+        <w:u w:val="none" w:color="FFFFFF"/>
+      </w:rPr>
+    </w:lvl>
+    <w:lvl w:ilvl="3">
+      <w:start w:val="1"/>
+      <w:numFmt w:val="decimal"/>
+      <w:lvlText w:val=""/>
+      <w:lvlJc w:val="left"/>
+      <w:pPr>
+        <w:tabs>
+          <w:tab w:val="num" w:pos="0"/>
+        </w:tabs>
+        <w:ind w:left="0" w:hanging="0"/>
+      </w:pPr>
+      <w:rPr>
+        <w:u w:val="none" w:color="FFFFFF"/>
+      </w:rPr>
+    </w:lvl>
+    <w:lvl w:ilvl="4">
+      <w:start w:val="1"/>
+      <w:numFmt w:val="decimal"/>
+      <w:lvlText w:val=""/>
+      <w:lvlJc w:val="left"/>
+      <w:pPr>
+        <w:tabs>
+          <w:tab w:val="num" w:pos="0"/>
+        </w:tabs>
+        <w:ind w:left="0" w:hanging="0"/>
+      </w:pPr>
+      <w:rPr>
+        <w:u w:val="none" w:color="FFFFFF"/>
+      </w:rPr>
+    </w:lvl>
+    <w:lvl w:ilvl="5">
+      <w:start w:val="1"/>
+      <w:numFmt w:val="decimal"/>
+      <w:lvlText w:val=""/>
+      <w:lvlJc w:val="left"/>
+      <w:pPr>
+        <w:tabs>
+          <w:tab w:val="num" w:pos="0"/>
+        </w:tabs>
+        <w:ind w:left="0" w:hanging="0"/>
+      </w:pPr>
+      <w:rPr>
+        <w:u w:val="none" w:color="FFFFFF"/>
+      </w:rPr>
+    </w:lvl>
+    <w:lvl w:ilvl="6">
+      <w:start w:val="1"/>
+      <w:numFmt w:val="decimal"/>
+      <w:lvlText w:val=""/>
+      <w:lvlJc w:val="left"/>
+      <w:pPr>
+        <w:tabs>
+          <w:tab w:val="num" w:pos="0"/>
+        </w:tabs>
+        <w:ind w:left="0" w:hanging="0"/>
+      </w:pPr>
+      <w:rPr>
+        <w:u w:val="none" w:color="FFFFFF"/>
+      </w:rPr>
+    </w:lvl>
+    <w:lvl w:ilvl="7">
+      <w:start w:val="1"/>
+      <w:numFmt w:val="decimal"/>
+      <w:lvlText w:val=""/>
+      <w:lvlJc w:val="left"/>
+      <w:pPr>
+        <w:tabs>
+          <w:tab w:val="num" w:pos="0"/>
+        </w:tabs>
+        <w:ind w:left="0" w:hanging="0"/>
+      </w:pPr>
+      <w:rPr>
+        <w:u w:val="none" w:color="FFFFFF"/>
+      </w:rPr>
+    </w:lvl>
+    <w:lvl w:ilvl="8">
+      <w:start w:val="1"/>
+      <w:numFmt w:val="decimal"/>
+      <w:lvlText w:val=""/>
+      <w:lvlJc w:val="left"/>
+      <w:pPr>
+        <w:tabs>
+          <w:tab w:val="num" w:pos="0"/>
+        </w:tabs>
+        <w:ind w:left="0" w:hanging="0"/>
+      </w:pPr>
+      <w:rPr>
+        <w:u w:val="none" w:color="FFFFFF"/>
+      </w:rPr>
+    </w:lvl>
+  </w:abstractNum>
+  <w:abstractNum w:abstractNumId="12">
     <w:lvl w:ilvl="0">
       <w:start w:val="1"/>
       <w:numFmt w:val="none"/>
@@ -6565,67 +7801,19 @@
     <w:abstractNumId w:val="10"/>
   </w:num>
   <w:num w:numId="11">
-    <w:abstractNumId w:val="1"/>
-    <w:lvlOverride w:ilvl="0">
-      <w:lvl w:ilvl="0">
-        <w:start w:val="1"/>
-        <w:numFmt w:val="decimal"/>
-        <w:lvlText w:val="%1."/>
-        <w:lvlJc w:val="left"/>
-        <w:pPr>
-          <w:tabs>
-            <w:tab w:val="num" w:pos="360"/>
-          </w:tabs>
-          <w:ind w:left="360" w:hanging="360"/>
-        </w:pPr>
-        <w:rPr>
-          <w:u w:val="none" w:color="FFFFFF"/>
-          <w:rFonts w:ascii="Times New Roman" w:hAnsi="Times New Roman" w:eastAsia="SimSun"/>
-        </w:rPr>
-      </w:lvl>
-    </w:lvlOverride>
+    <w:abstractNumId w:val="11"/>
   </w:num>
   <w:num w:numId="12">
-    <w:abstractNumId w:val="1"/>
-    <w:lvlOverride w:ilvl="0">
-      <w:lvl w:ilvl="0">
-        <w:start w:val="1"/>
-        <w:numFmt w:val="decimal"/>
-        <w:lvlText w:val="%1."/>
-        <w:lvlJc w:val="left"/>
-        <w:pPr>
-          <w:tabs>
-            <w:tab w:val="num" w:pos="360"/>
-          </w:tabs>
-          <w:ind w:left="360" w:hanging="360"/>
-        </w:pPr>
-        <w:rPr>
-          <w:u w:val="none" w:color="FFFFFF"/>
-          <w:rFonts w:ascii="Times New Roman" w:hAnsi="Times New Roman" w:eastAsia="SimSun"/>
-        </w:rPr>
-      </w:lvl>
-    </w:lvlOverride>
+    <w:abstractNumId w:val="12"/>
   </w:num>
   <w:num w:numId="13">
     <w:abstractNumId w:val="1"/>
-    <w:lvlOverride w:ilvl="0">
-      <w:lvl w:ilvl="0">
-        <w:start w:val="1"/>
-        <w:numFmt w:val="decimal"/>
-        <w:lvlText w:val="%1."/>
-        <w:lvlJc w:val="left"/>
-        <w:pPr>
-          <w:tabs>
-            <w:tab w:val="num" w:pos="360"/>
-          </w:tabs>
-          <w:ind w:left="360" w:hanging="360"/>
-        </w:pPr>
-        <w:rPr>
-          <w:u w:val="none" w:color="FFFFFF"/>
-          <w:rFonts w:ascii="Times New Roman" w:hAnsi="Times New Roman" w:eastAsia="SimSun"/>
-        </w:rPr>
-      </w:lvl>
-    </w:lvlOverride>
+  </w:num>
+  <w:num w:numId="14">
+    <w:abstractNumId w:val="1"/>
+  </w:num>
+  <w:num w:numId="15">
+    <w:abstractNumId w:val="1"/>
   </w:num>
 </w:numbering>
 </file>
@@ -6902,8 +8090,9 @@
     <w:qFormat/>
     <w:pPr>
       <w:widowControl w:val="false"/>
+      <w:suppressAutoHyphens w:val="true"/>
       <w:bidi w:val="0"/>
-      <w:spacing w:lineRule="auto" w:line="360"/>
+      <w:spacing w:lineRule="auto" w:line="360" w:before="0" w:after="0"/>
       <w:jc w:val="both"/>
     </w:pPr>
     <w:rPr>
@@ -7767,20 +8956,28 @@
       <w:lang w:val="fr-FR" w:eastAsia="ja-JP"/>
     </w:rPr>
   </w:style>
-  <w:style w:type="paragraph" w:styleId="Elenco2">
+  <w:style w:type="paragraph" w:styleId="ListBullet3">
     <w:name w:val="List Bullet 3"/>
     <w:basedOn w:val="Normal"/>
     <w:uiPriority w:val="99"/>
     <w:unhideWhenUsed/>
     <w:qFormat/>
     <w:pPr>
-      <w:ind w:left="566" w:hanging="283"/>
+      <w:numPr>
+        <w:ilvl w:val="0"/>
+        <w:numId w:val="4"/>
+      </w:numPr>
+      <w:tabs>
+        <w:tab w:val="clear" w:pos="720"/>
+        <w:tab w:val="left" w:pos="926" w:leader="none"/>
+      </w:tabs>
+      <w:ind w:left="926" w:hanging="360"/>
     </w:pPr>
     <w:rPr>
       <w:sz w:val="24"/>
     </w:rPr>
   </w:style>
-  <w:style w:type="paragraph" w:styleId="Elenco3">
+  <w:style w:type="paragraph" w:styleId="ListBullet4">
     <w:name w:val="List Bullet 4"/>
     <w:basedOn w:val="Normal"/>
     <w:uiPriority w:val="99"/>
@@ -7793,7 +8990,7 @@
       <w:sz w:val="24"/>
     </w:rPr>
   </w:style>
-  <w:style w:type="paragraph" w:styleId="Elenco4">
+  <w:style w:type="paragraph" w:styleId="ListBullet5">
     <w:name w:val="List Bullet 5"/>
     <w:basedOn w:val="Normal"/>
     <w:uiPriority w:val="99"/>
@@ -7845,27 +9042,6 @@
         <w:tab w:val="left" w:pos="643" w:leader="none"/>
       </w:tabs>
       <w:ind w:left="643" w:hanging="360"/>
-    </w:pPr>
-    <w:rPr>
-      <w:sz w:val="24"/>
-    </w:rPr>
-  </w:style>
-  <w:style w:type="paragraph" w:styleId="ListBullet3">
-    <w:name w:val="List Bullet 3"/>
-    <w:basedOn w:val="Normal"/>
-    <w:uiPriority w:val="99"/>
-    <w:unhideWhenUsed/>
-    <w:qFormat/>
-    <w:pPr>
-      <w:numPr>
-        <w:ilvl w:val="0"/>
-        <w:numId w:val="4"/>
-      </w:numPr>
-      <w:tabs>
-        <w:tab w:val="clear" w:pos="720"/>
-        <w:tab w:val="left" w:pos="926" w:leader="none"/>
-      </w:tabs>
-      <w:ind w:left="926" w:hanging="360"/>
     </w:pPr>
     <w:rPr>
       <w:sz w:val="24"/>

</xml_diff>

<commit_message>
Conclusione Schema ER, Inizio Regole Aziendali
</commit_message>
<xml_diff>
--- a/doc/Project Documentation.docx
+++ b/doc/Project Documentation.docx
@@ -2816,6 +2816,347 @@
           </w:p>
         </w:tc>
       </w:tr>
+      <w:tr>
+        <w:trPr/>
+        <w:tc>
+          <w:tcPr>
+            <w:tcW w:w="1007" w:type="dxa"/>
+            <w:tcBorders>
+              <w:left w:val="single" w:sz="4" w:space="0" w:color="000000"/>
+              <w:bottom w:val="single" w:sz="4" w:space="0" w:color="000000"/>
+              <w:right w:val="single" w:sz="4" w:space="0" w:color="000000"/>
+            </w:tcBorders>
+          </w:tcPr>
+          <w:p>
+            <w:pPr>
+              <w:pStyle w:val="Normal"/>
+              <w:widowControl w:val="false"/>
+              <w:suppressAutoHyphens w:val="true"/>
+              <w:bidi w:val="0"/>
+              <w:spacing w:lineRule="auto" w:line="240" w:before="0" w:after="0"/>
+              <w:rPr>
+                <w:sz w:val="24"/>
+              </w:rPr>
+            </w:pPr>
+            <w:r>
+              <w:rPr>
+                <w:sz w:val="24"/>
+              </w:rPr>
+              <w:t>20</w:t>
+            </w:r>
+          </w:p>
+        </w:tc>
+        <w:tc>
+          <w:tcPr>
+            <w:tcW w:w="1829" w:type="dxa"/>
+            <w:tcBorders>
+              <w:left w:val="single" w:sz="4" w:space="0" w:color="000000"/>
+              <w:bottom w:val="single" w:sz="4" w:space="0" w:color="000000"/>
+              <w:right w:val="single" w:sz="4" w:space="0" w:color="000000"/>
+            </w:tcBorders>
+          </w:tcPr>
+          <w:p>
+            <w:pPr>
+              <w:pStyle w:val="Normal"/>
+              <w:widowControl w:val="false"/>
+              <w:suppressAutoHyphens w:val="true"/>
+              <w:bidi w:val="0"/>
+              <w:spacing w:lineRule="auto" w:line="240" w:before="0" w:after="0"/>
+              <w:rPr>
+                <w:sz w:val="24"/>
+              </w:rPr>
+            </w:pPr>
+            <w:r>
+              <w:rPr>
+                <w:sz w:val="24"/>
+              </w:rPr>
+              <w:t>corso</w:t>
+            </w:r>
+          </w:p>
+        </w:tc>
+        <w:tc>
+          <w:tcPr>
+            <w:tcW w:w="1829" w:type="dxa"/>
+            <w:tcBorders>
+              <w:left w:val="single" w:sz="4" w:space="0" w:color="000000"/>
+              <w:bottom w:val="single" w:sz="4" w:space="0" w:color="000000"/>
+              <w:right w:val="single" w:sz="4" w:space="0" w:color="000000"/>
+            </w:tcBorders>
+          </w:tcPr>
+          <w:p>
+            <w:pPr>
+              <w:pStyle w:val="Normal"/>
+              <w:widowControl w:val="false"/>
+              <w:suppressAutoHyphens w:val="true"/>
+              <w:bidi w:val="0"/>
+              <w:spacing w:lineRule="auto" w:line="240" w:before="0" w:after="0"/>
+              <w:rPr>
+                <w:sz w:val="24"/>
+              </w:rPr>
+            </w:pPr>
+            <w:r>
+              <w:rPr>
+                <w:sz w:val="24"/>
+              </w:rPr>
+              <w:t>Lezione di Corso</w:t>
+            </w:r>
+          </w:p>
+        </w:tc>
+        <w:tc>
+          <w:tcPr>
+            <w:tcW w:w="5296" w:type="dxa"/>
+            <w:tcBorders>
+              <w:left w:val="single" w:sz="4" w:space="0" w:color="000000"/>
+              <w:bottom w:val="single" w:sz="4" w:space="0" w:color="000000"/>
+              <w:right w:val="single" w:sz="4" w:space="0" w:color="000000"/>
+            </w:tcBorders>
+          </w:tcPr>
+          <w:p>
+            <w:pPr>
+              <w:pStyle w:val="Normal"/>
+              <w:widowControl w:val="false"/>
+              <w:suppressAutoHyphens w:val="true"/>
+              <w:bidi w:val="0"/>
+              <w:spacing w:lineRule="auto" w:line="240" w:before="0" w:after="0"/>
+              <w:rPr>
+                <w:sz w:val="24"/>
+              </w:rPr>
+            </w:pPr>
+            <w:r>
+              <w:rPr>
+                <w:sz w:val="24"/>
+              </w:rPr>
+              <w:t>Disambiguazione tra il corso e le sue lezioni che l’insegnant può fare</w:t>
+            </w:r>
+          </w:p>
+        </w:tc>
+      </w:tr>
+      <w:tr>
+        <w:trPr/>
+        <w:tc>
+          <w:tcPr>
+            <w:tcW w:w="1007" w:type="dxa"/>
+            <w:tcBorders>
+              <w:left w:val="single" w:sz="4" w:space="0" w:color="000000"/>
+              <w:bottom w:val="single" w:sz="4" w:space="0" w:color="000000"/>
+              <w:right w:val="single" w:sz="4" w:space="0" w:color="000000"/>
+            </w:tcBorders>
+          </w:tcPr>
+          <w:p>
+            <w:pPr>
+              <w:pStyle w:val="Normal"/>
+              <w:widowControl w:val="false"/>
+              <w:suppressAutoHyphens w:val="true"/>
+              <w:bidi w:val="0"/>
+              <w:spacing w:lineRule="auto" w:line="240" w:before="0" w:after="0"/>
+              <w:rPr>
+                <w:sz w:val="24"/>
+              </w:rPr>
+            </w:pPr>
+            <w:r>
+              <w:rPr>
+                <w:sz w:val="24"/>
+              </w:rPr>
+              <w:t>24</w:t>
+            </w:r>
+          </w:p>
+        </w:tc>
+        <w:tc>
+          <w:tcPr>
+            <w:tcW w:w="1829" w:type="dxa"/>
+            <w:tcBorders>
+              <w:left w:val="single" w:sz="4" w:space="0" w:color="000000"/>
+              <w:bottom w:val="single" w:sz="4" w:space="0" w:color="000000"/>
+              <w:right w:val="single" w:sz="4" w:space="0" w:color="000000"/>
+            </w:tcBorders>
+          </w:tcPr>
+          <w:p>
+            <w:pPr>
+              <w:pStyle w:val="Normal"/>
+              <w:widowControl w:val="false"/>
+              <w:suppressAutoHyphens w:val="true"/>
+              <w:bidi w:val="0"/>
+              <w:spacing w:lineRule="auto" w:line="240" w:before="0" w:after="0"/>
+              <w:rPr>
+                <w:sz w:val="24"/>
+              </w:rPr>
+            </w:pPr>
+            <w:r>
+              <w:rPr>
+                <w:sz w:val="24"/>
+              </w:rPr>
+              <w:t>Giorni specifici</w:t>
+            </w:r>
+          </w:p>
+        </w:tc>
+        <w:tc>
+          <w:tcPr>
+            <w:tcW w:w="1829" w:type="dxa"/>
+            <w:tcBorders>
+              <w:left w:val="single" w:sz="4" w:space="0" w:color="000000"/>
+              <w:bottom w:val="single" w:sz="4" w:space="0" w:color="000000"/>
+              <w:right w:val="single" w:sz="4" w:space="0" w:color="000000"/>
+            </w:tcBorders>
+          </w:tcPr>
+          <w:p>
+            <w:pPr>
+              <w:pStyle w:val="Normal"/>
+              <w:widowControl w:val="false"/>
+              <w:suppressAutoHyphens w:val="true"/>
+              <w:bidi w:val="0"/>
+              <w:spacing w:lineRule="auto" w:line="240" w:before="0" w:after="0"/>
+              <w:rPr>
+                <w:sz w:val="24"/>
+              </w:rPr>
+            </w:pPr>
+            <w:r>
+              <w:rPr>
+                <w:sz w:val="24"/>
+              </w:rPr>
+              <w:t>Date specifiche</w:t>
+            </w:r>
+          </w:p>
+        </w:tc>
+        <w:tc>
+          <w:tcPr>
+            <w:tcW w:w="5296" w:type="dxa"/>
+            <w:tcBorders>
+              <w:left w:val="single" w:sz="4" w:space="0" w:color="000000"/>
+              <w:bottom w:val="single" w:sz="4" w:space="0" w:color="000000"/>
+              <w:right w:val="single" w:sz="4" w:space="0" w:color="000000"/>
+            </w:tcBorders>
+          </w:tcPr>
+          <w:p>
+            <w:pPr>
+              <w:pStyle w:val="Normal"/>
+              <w:widowControl w:val="false"/>
+              <w:suppressAutoHyphens w:val="true"/>
+              <w:bidi w:val="0"/>
+              <w:spacing w:lineRule="auto" w:line="240" w:before="0" w:after="0"/>
+              <w:rPr>
+                <w:sz w:val="24"/>
+              </w:rPr>
+            </w:pPr>
+            <w:r>
+              <w:rPr>
+                <w:sz w:val="24"/>
+              </w:rPr>
+              <w:t>Disambiguazione tra giorno della settimana in cui si tiene un corso e data data specifica in cui un allievo può essere assente</w:t>
+            </w:r>
+          </w:p>
+        </w:tc>
+      </w:tr>
+      <w:tr>
+        <w:trPr/>
+        <w:tc>
+          <w:tcPr>
+            <w:tcW w:w="1007" w:type="dxa"/>
+            <w:tcBorders>
+              <w:left w:val="single" w:sz="4" w:space="0" w:color="000000"/>
+              <w:bottom w:val="single" w:sz="4" w:space="0" w:color="000000"/>
+              <w:right w:val="single" w:sz="4" w:space="0" w:color="000000"/>
+            </w:tcBorders>
+          </w:tcPr>
+          <w:p>
+            <w:pPr>
+              <w:pStyle w:val="Normal"/>
+              <w:widowControl w:val="false"/>
+              <w:suppressAutoHyphens w:val="true"/>
+              <w:bidi w:val="0"/>
+              <w:spacing w:lineRule="auto" w:line="240" w:before="0" w:after="0"/>
+              <w:rPr>
+                <w:sz w:val="24"/>
+              </w:rPr>
+            </w:pPr>
+            <w:r>
+              <w:rPr>
+                <w:sz w:val="24"/>
+              </w:rPr>
+            </w:r>
+          </w:p>
+        </w:tc>
+        <w:tc>
+          <w:tcPr>
+            <w:tcW w:w="1829" w:type="dxa"/>
+            <w:tcBorders>
+              <w:left w:val="single" w:sz="4" w:space="0" w:color="000000"/>
+              <w:bottom w:val="single" w:sz="4" w:space="0" w:color="000000"/>
+              <w:right w:val="single" w:sz="4" w:space="0" w:color="000000"/>
+            </w:tcBorders>
+          </w:tcPr>
+          <w:p>
+            <w:pPr>
+              <w:pStyle w:val="Normal"/>
+              <w:widowControl w:val="false"/>
+              <w:suppressAutoHyphens w:val="true"/>
+              <w:bidi w:val="0"/>
+              <w:spacing w:lineRule="auto" w:line="240" w:before="0" w:after="0"/>
+              <w:rPr>
+                <w:sz w:val="24"/>
+              </w:rPr>
+            </w:pPr>
+            <w:r>
+              <w:rPr>
+                <w:sz w:val="24"/>
+              </w:rPr>
+            </w:r>
+          </w:p>
+        </w:tc>
+        <w:tc>
+          <w:tcPr>
+            <w:tcW w:w="1829" w:type="dxa"/>
+            <w:tcBorders>
+              <w:left w:val="single" w:sz="4" w:space="0" w:color="000000"/>
+              <w:bottom w:val="single" w:sz="4" w:space="0" w:color="000000"/>
+              <w:right w:val="single" w:sz="4" w:space="0" w:color="000000"/>
+            </w:tcBorders>
+          </w:tcPr>
+          <w:p>
+            <w:pPr>
+              <w:pStyle w:val="Normal"/>
+              <w:widowControl w:val="false"/>
+              <w:suppressAutoHyphens w:val="true"/>
+              <w:bidi w:val="0"/>
+              <w:spacing w:lineRule="auto" w:line="240" w:before="0" w:after="0"/>
+              <w:rPr>
+                <w:sz w:val="24"/>
+              </w:rPr>
+            </w:pPr>
+            <w:r>
+              <w:rPr>
+                <w:sz w:val="24"/>
+              </w:rPr>
+            </w:r>
+          </w:p>
+        </w:tc>
+        <w:tc>
+          <w:tcPr>
+            <w:tcW w:w="5296" w:type="dxa"/>
+            <w:tcBorders>
+              <w:left w:val="single" w:sz="4" w:space="0" w:color="000000"/>
+              <w:bottom w:val="single" w:sz="4" w:space="0" w:color="000000"/>
+              <w:right w:val="single" w:sz="4" w:space="0" w:color="000000"/>
+            </w:tcBorders>
+          </w:tcPr>
+          <w:p>
+            <w:pPr>
+              <w:pStyle w:val="Normal"/>
+              <w:widowControl w:val="false"/>
+              <w:suppressAutoHyphens w:val="true"/>
+              <w:bidi w:val="0"/>
+              <w:spacing w:lineRule="auto" w:line="240" w:before="0" w:after="0"/>
+              <w:rPr>
+                <w:sz w:val="24"/>
+              </w:rPr>
+            </w:pPr>
+            <w:r>
+              <w:rPr>
+                <w:sz w:val="24"/>
+              </w:rPr>
+            </w:r>
+          </w:p>
+        </w:tc>
+      </w:tr>
     </w:tbl>
     <w:p>
       <w:pPr>
@@ -2987,7 +3328,7 @@
                 <w:sz w:val="24"/>
                 <w:szCs w:val="20"/>
               </w:rPr>
-              <w:t>Per gli insegnanti rappresentiamo il nome, l’indirizzo, la nazione di provenienza, ed i corsi a cui sono stati assegnati. Un insegnante può essere assegnato a più di un corso, assicurandosi che in una determinata fascia oraria un insegnante sia assegnato ad un solo corso.</w:t>
+              <w:t>Per gli insegnanti rappresentiamo il nome, l’indirizzo, la nazione di provenienza, ed i corsi a cui sono stati assegnati. Un insegnante può essere assegnato a più di un corso, assicurandosi che in una determinata fascia oraria un insegnante sia assegnato ad una sola lezione di corso.</w:t>
             </w:r>
           </w:p>
           <w:p>
@@ -3024,7 +3365,39 @@
                 <w:sz w:val="24"/>
                 <w:szCs w:val="20"/>
               </w:rPr>
-              <w:t>Per gli allievi rappresentiamo il nome, un numero di telefono, il corso a cui sono iscritti, la data di iscrizione al corso e il numero di assenze fatte finora (è di interesse tenere traccia dei giorni specifici in cui un allievo è stato assente). Gli allievi possono anche prenotare lezioni private, qualora vogliano approfondire alcuni aspetti della lingua inglese. Si vuole tener traccia di tutte le lezioni private eventualmente richieste da un allievo, in quale data e con quale insegnante. La prenotazione di una lezione individuale non può avvenire in concomitanza di un altro impegno di un insegnante.</w:t>
+              <w:t xml:space="preserve">Per gli allievi rappresentiamo il nome, un numero di telefono, il corso a cui sono iscritti, la data di iscrizione al corso e il numero di assenze fatte finora (è di interesse tenere traccia </w:t>
+            </w:r>
+            <w:r>
+              <w:rPr>
+                <w:kern w:val="0"/>
+                <w:sz w:val="24"/>
+                <w:szCs w:val="20"/>
+              </w:rPr>
+              <w:t>delle date specifiche</w:t>
+            </w:r>
+            <w:r>
+              <w:rPr>
+                <w:kern w:val="0"/>
+                <w:sz w:val="24"/>
+                <w:szCs w:val="20"/>
+              </w:rPr>
+              <w:t xml:space="preserve"> in cui un allievo è stato assente). Gli allievi possono anche prenotare lezioni private, qualora vogliano approfondire alcuni aspetti della lingua inglese. Si vuole tener traccia di tutte le lezioni private eventualmente richieste da un allievo, in quale data e con quale insegnante. La prenotazione di una lezione </w:t>
+            </w:r>
+            <w:r>
+              <w:rPr>
+                <w:kern w:val="0"/>
+                <w:sz w:val="24"/>
+                <w:szCs w:val="20"/>
+              </w:rPr>
+              <w:t>privata</w:t>
+            </w:r>
+            <w:r>
+              <w:rPr>
+                <w:kern w:val="0"/>
+                <w:sz w:val="24"/>
+                <w:szCs w:val="20"/>
+              </w:rPr>
+              <w:t xml:space="preserve"> non può avvenire in concomitanza di un altro impegno di un insegnante.</w:t>
             </w:r>
           </w:p>
           <w:p>
@@ -4027,6 +4400,7 @@
               <w:rPr>
                 <w:sz w:val="24"/>
               </w:rPr>
+              <w:t xml:space="preserve"> </w:t>
             </w:r>
           </w:p>
         </w:tc>
@@ -4761,7 +5135,23 @@
                 <w:sz w:val="24"/>
                 <w:szCs w:val="20"/>
               </w:rPr>
-              <w:t>è di interesse tenere traccia dei giorni specifici in cui un allievo è stato assente</w:t>
+              <w:t xml:space="preserve">è di interesse tenere traccia </w:t>
+            </w:r>
+            <w:r>
+              <w:rPr>
+                <w:kern w:val="0"/>
+                <w:sz w:val="24"/>
+                <w:szCs w:val="20"/>
+              </w:rPr>
+              <w:t>delle date specifiche</w:t>
+            </w:r>
+            <w:r>
+              <w:rPr>
+                <w:kern w:val="0"/>
+                <w:sz w:val="24"/>
+                <w:szCs w:val="20"/>
+              </w:rPr>
+              <w:t xml:space="preserve"> in cui un allievo è stato assente</w:t>
             </w:r>
           </w:p>
         </w:tc>
@@ -4863,7 +5253,23 @@
                 <w:sz w:val="24"/>
                 <w:szCs w:val="20"/>
               </w:rPr>
-              <w:t>Si vuole tener traccia di tutte le lezioni private eventualmente richieste da un allievo, in quale data e con quale insegnante. La prenotazione di una lezione individuale non può avvenire in concomitanza di un altro impegno di un insegnante.</w:t>
+              <w:t xml:space="preserve">Si vuole tener traccia di tutte le lezioni private eventualmente richieste da un allievo, in quale data e con quale insegnante. La prenotazione di una lezione </w:t>
+            </w:r>
+            <w:r>
+              <w:rPr>
+                <w:kern w:val="0"/>
+                <w:sz w:val="24"/>
+                <w:szCs w:val="20"/>
+              </w:rPr>
+              <w:t>privata</w:t>
+            </w:r>
+            <w:r>
+              <w:rPr>
+                <w:kern w:val="0"/>
+                <w:sz w:val="24"/>
+                <w:szCs w:val="20"/>
+              </w:rPr>
+              <w:t xml:space="preserve"> non può avvenire in concomitanza di un altro impegno di un insegnante.</w:t>
             </w:r>
           </w:p>
         </w:tc>
@@ -5210,7 +5616,7 @@
         <mc:AlternateContent>
           <mc:Choice Requires="wps">
             <w:drawing>
-              <wp:anchor behindDoc="0" distT="179705" distB="179705" distL="179705" distR="179705" simplePos="0" locked="0" layoutInCell="0" allowOverlap="1" relativeHeight="40">
+              <wp:anchor behindDoc="0" distT="179705" distB="179705" distL="179705" distR="179705" simplePos="0" locked="0" layoutInCell="0" allowOverlap="1" relativeHeight="42">
                 <wp:simplePos x="0" y="0"/>
                 <wp:positionH relativeFrom="column">
                   <wp:posOffset>3766185</wp:posOffset>
@@ -5218,7 +5624,7 @@
                 <wp:positionV relativeFrom="paragraph">
                   <wp:posOffset>80010</wp:posOffset>
                 </wp:positionV>
-                <wp:extent cx="2423160" cy="2149475"/>
+                <wp:extent cx="2424430" cy="2150745"/>
                 <wp:effectExtent l="0" t="0" r="0" b="0"/>
                 <wp:wrapSquare wrapText="largest"/>
                 <wp:docPr id="3" name="Cornice2"/>
@@ -5229,7 +5635,7 @@
                       <wps:spPr>
                         <a:xfrm>
                           <a:off x="0" y="0"/>
-                          <a:ext cx="2422440" cy="2148840"/>
+                          <a:ext cx="2423880" cy="2150280"/>
                         </a:xfrm>
                         <a:prstGeom prst="rect">
                           <a:avLst/>
@@ -5353,7 +5759,7 @@
           </mc:Choice>
           <mc:Fallback>
             <w:pict>
-              <v:rect id="shape_0" ID="Cornice2" path="m0,0l-2147483645,0l-2147483645,-2147483646l0,-2147483646xe" fillcolor="white" stroked="f" o:allowincell="f" style="position:absolute;margin-left:296.55pt;margin-top:6.3pt;width:190.7pt;height:169.15pt;mso-wrap-style:square;v-text-anchor:top">
+              <v:rect id="shape_0" ID="Cornice2" path="m0,0l-2147483645,0l-2147483645,-2147483646l0,-2147483646xe" fillcolor="white" stroked="f" o:allowincell="f" style="position:absolute;margin-left:296.55pt;margin-top:6.3pt;width:190.8pt;height:169.25pt;mso-wrap-style:square;v-text-anchor:top">
                 <v:fill o:detectmouseclick="t" type="solid" color2="black"/>
                 <v:stroke color="#3465a4" joinstyle="round" endcap="flat"/>
                 <v:textbox>
@@ -5505,7 +5911,7 @@
         <mc:AlternateContent>
           <mc:Choice Requires="wps">
             <w:drawing>
-              <wp:anchor behindDoc="0" distT="179705" distB="179705" distL="179705" distR="179705" simplePos="0" locked="0" layoutInCell="0" allowOverlap="1" relativeHeight="42">
+              <wp:anchor behindDoc="0" distT="179705" distB="179705" distL="179705" distR="179705" simplePos="0" locked="0" layoutInCell="0" allowOverlap="1" relativeHeight="44">
                 <wp:simplePos x="0" y="0"/>
                 <wp:positionH relativeFrom="column">
                   <wp:posOffset>4509135</wp:posOffset>
@@ -5513,7 +5919,7 @@
                 <wp:positionV relativeFrom="paragraph">
                   <wp:posOffset>-17780</wp:posOffset>
                 </wp:positionV>
-                <wp:extent cx="1716405" cy="3253105"/>
+                <wp:extent cx="1717675" cy="3254375"/>
                 <wp:effectExtent l="0" t="0" r="0" b="0"/>
                 <wp:wrapSquare wrapText="largest"/>
                 <wp:docPr id="7" name="Cornice3"/>
@@ -5524,7 +5930,7 @@
                       <wps:spPr>
                         <a:xfrm>
                           <a:off x="0" y="0"/>
-                          <a:ext cx="1715760" cy="3252600"/>
+                          <a:ext cx="1717200" cy="3253680"/>
                         </a:xfrm>
                         <a:prstGeom prst="rect">
                           <a:avLst/>
@@ -5556,7 +5962,7 @@
                               <w:rPr/>
                               <w:drawing>
                                 <wp:inline distT="0" distB="0" distL="0" distR="0">
-                                  <wp:extent cx="1714500" cy="2085975"/>
+                                  <wp:extent cx="1714500" cy="2868930"/>
                                   <wp:effectExtent l="0" t="0" r="0" b="0"/>
                                   <wp:docPr id="9" name="Immagine2" descr=""/>
                                   <wp:cNvGraphicFramePr>
@@ -5580,7 +5986,7 @@
                                         <pic:spPr bwMode="auto">
                                           <a:xfrm>
                                             <a:off x="0" y="0"/>
-                                            <a:ext cx="1714500" cy="2085975"/>
+                                            <a:ext cx="1714500" cy="2868930"/>
                                           </a:xfrm>
                                           <a:prstGeom prst="rect">
                                             <a:avLst/>
@@ -5648,7 +6054,7 @@
           </mc:Choice>
           <mc:Fallback>
             <w:pict>
-              <v:rect id="shape_0" ID="Cornice3" path="m0,0l-2147483645,0l-2147483645,-2147483646l0,-2147483646xe" fillcolor="white" stroked="f" o:allowincell="f" style="position:absolute;margin-left:355.05pt;margin-top:-1.4pt;width:135.05pt;height:256.05pt;mso-wrap-style:square;v-text-anchor:top">
+              <v:rect id="shape_0" ID="Cornice3" path="m0,0l-2147483645,0l-2147483645,-2147483646l0,-2147483646xe" fillcolor="white" stroked="f" o:allowincell="f" style="position:absolute;margin-left:355.05pt;margin-top:-1.4pt;width:135.15pt;height:256.15pt;mso-wrap-style:square;v-text-anchor:top">
                 <v:fill o:detectmouseclick="t" type="solid" color2="black"/>
                 <v:stroke color="#3465a4" joinstyle="round" endcap="flat"/>
                 <v:textbox>
@@ -5665,7 +6071,7 @@
                         <w:rPr/>
                         <w:drawing>
                           <wp:inline distT="0" distB="0" distL="0" distR="0">
-                            <wp:extent cx="1714500" cy="2085975"/>
+                            <wp:extent cx="1714500" cy="2868930"/>
                             <wp:effectExtent l="0" t="0" r="0" b="0"/>
                             <wp:docPr id="10" name="Immagine2" descr=""/>
                             <wp:cNvGraphicFramePr>
@@ -5689,7 +6095,7 @@
                                   <pic:spPr bwMode="auto">
                                     <a:xfrm>
                                       <a:off x="0" y="0"/>
-                                      <a:ext cx="1714500" cy="2085975"/>
+                                      <a:ext cx="1714500" cy="2868930"/>
                                     </a:xfrm>
                                     <a:prstGeom prst="rect">
                                       <a:avLst/>
@@ -5828,7 +6234,9 @@
         </w:rPr>
       </w:pPr>
       <w:r>
-        <w:rPr/>
+        <w:rPr>
+          <w:sz w:val="24"/>
+        </w:rPr>
       </w:r>
     </w:p>
     <w:p>
@@ -5843,7 +6251,7 @@
         <mc:AlternateContent>
           <mc:Choice Requires="wps">
             <w:drawing>
-              <wp:anchor behindDoc="0" distT="179705" distB="179705" distL="179705" distR="179705" simplePos="0" locked="0" layoutInCell="0" allowOverlap="1" relativeHeight="44">
+              <wp:anchor behindDoc="0" distT="179705" distB="179705" distL="179705" distR="179705" simplePos="0" locked="0" layoutInCell="0" allowOverlap="1" relativeHeight="46">
                 <wp:simplePos x="0" y="0"/>
                 <wp:positionH relativeFrom="column">
                   <wp:posOffset>2714625</wp:posOffset>
@@ -5851,7 +6259,7 @@
                 <wp:positionV relativeFrom="paragraph">
                   <wp:posOffset>42545</wp:posOffset>
                 </wp:positionV>
-                <wp:extent cx="3446145" cy="3255010"/>
+                <wp:extent cx="3447415" cy="3256280"/>
                 <wp:effectExtent l="0" t="0" r="0" b="0"/>
                 <wp:wrapSquare wrapText="largest"/>
                 <wp:docPr id="11" name="Cornice4"/>
@@ -5862,7 +6270,7 @@
                       <wps:spPr>
                         <a:xfrm>
                           <a:off x="0" y="0"/>
-                          <a:ext cx="3445560" cy="3254400"/>
+                          <a:ext cx="3446640" cy="3255480"/>
                         </a:xfrm>
                         <a:prstGeom prst="rect">
                           <a:avLst/>
@@ -5986,7 +6394,7 @@
           </mc:Choice>
           <mc:Fallback>
             <w:pict>
-              <v:rect id="shape_0" ID="Cornice4" path="m0,0l-2147483645,0l-2147483645,-2147483646l0,-2147483646xe" fillcolor="white" stroked="f" o:allowincell="f" style="position:absolute;margin-left:213.75pt;margin-top:3.35pt;width:271.25pt;height:256.2pt;mso-wrap-style:square;v-text-anchor:top">
+              <v:rect id="shape_0" ID="Cornice4" path="m0,0l-2147483645,0l-2147483645,-2147483646l0,-2147483646xe" fillcolor="white" stroked="f" o:allowincell="f" style="position:absolute;margin-left:213.75pt;margin-top:3.35pt;width:271.35pt;height:256.3pt;mso-wrap-style:square;v-text-anchor:top">
                 <v:fill o:detectmouseclick="t" type="solid" color2="black"/>
                 <v:stroke color="#3465a4" joinstyle="round" endcap="flat"/>
                 <v:textbox>
@@ -6109,15 +6517,7 @@
       </w:pPr>
       <w:r>
         <w:rPr/>
-        <w:t>Una “Lezione Corso” è identificata dal corso di cui è lezione (come indicato dal Pattern di Composizione), dal giorno e dall’orario in cui si tiene (</w:t>
-      </w:r>
-      <w:r>
-        <w:rPr/>
-        <w:t>questo permette c</w:t>
-      </w:r>
-      <w:r>
-        <w:rPr/>
-        <w:t>he vi possano essere più lezioni dello stesso corso nello stesso giorno) ;</w:t>
+        <w:t>Una “Lezione Corso” è identificata dal corso di cui è lezione (come indicato dal Pattern di Composizione), dal giorno e dall’orario in cui si tiene (questo permette che vi possano essere più lezioni dello stesso corso nello stesso giorno) ;</w:t>
       </w:r>
     </w:p>
     <w:p>
@@ -6147,11 +6547,7 @@
       </w:pPr>
       <w:r>
         <w:rPr/>
-        <w:t xml:space="preserve">Un Corso può avere da 0 (qualora ad un corso non si siano ancora mai iscritti degli allievi) o molti Allievi; da specifica, un Allievo è iscritto ad un unico Corso. </w:t>
-      </w:r>
-      <w:r>
-        <w:rPr/>
-        <w:t>E da qui la cardinalità (1,1)</w:t>
+        <w:t>Un Corso può avere da 0 (qualora ad un corso non si siano ancora mai iscritti degli allievi) o molti Allievi; da specifica, un Allievo è iscritto ad un unico Corso. E da qui la cardinalità (1,1)</w:t>
       </w:r>
     </w:p>
     <w:p>
@@ -6174,7 +6570,7 @@
         <mc:AlternateContent>
           <mc:Choice Requires="wps">
             <w:drawing>
-              <wp:anchor behindDoc="0" distT="179705" distB="179705" distL="179705" distR="179705" simplePos="0" locked="0" layoutInCell="0" allowOverlap="1" relativeHeight="46">
+              <wp:anchor behindDoc="0" distT="179705" distB="179705" distL="179705" distR="179705" simplePos="0" locked="0" layoutInCell="0" allowOverlap="1" relativeHeight="48">
                 <wp:simplePos x="0" y="0"/>
                 <wp:positionH relativeFrom="column">
                   <wp:posOffset>2981960</wp:posOffset>
@@ -6182,7 +6578,7 @@
                 <wp:positionV relativeFrom="paragraph">
                   <wp:posOffset>111125</wp:posOffset>
                 </wp:positionV>
-                <wp:extent cx="3234055" cy="2179320"/>
+                <wp:extent cx="3235325" cy="2180590"/>
                 <wp:effectExtent l="0" t="0" r="0" b="0"/>
                 <wp:wrapSquare wrapText="largest"/>
                 <wp:docPr id="15" name="Cornice5"/>
@@ -6193,7 +6589,7 @@
                       <wps:spPr>
                         <a:xfrm>
                           <a:off x="0" y="0"/>
-                          <a:ext cx="3233520" cy="2178720"/>
+                          <a:ext cx="3234600" cy="2179800"/>
                         </a:xfrm>
                         <a:prstGeom prst="rect">
                           <a:avLst/>
@@ -6317,7 +6713,7 @@
           </mc:Choice>
           <mc:Fallback>
             <w:pict>
-              <v:rect id="shape_0" ID="Cornice5" path="m0,0l-2147483645,0l-2147483645,-2147483646l0,-2147483646xe" fillcolor="white" stroked="f" o:allowincell="f" style="position:absolute;margin-left:234.8pt;margin-top:8.75pt;width:254.55pt;height:171.5pt;mso-wrap-style:square;v-text-anchor:top">
+              <v:rect id="shape_0" ID="Cornice5" path="m0,0l-2147483645,0l-2147483645,-2147483646l0,-2147483646xe" fillcolor="white" stroked="f" o:allowincell="f" style="position:absolute;margin-left:234.8pt;margin-top:8.75pt;width:254.65pt;height:171.6pt;mso-wrap-style:square;v-text-anchor:top">
                 <v:fill o:detectmouseclick="t" type="solid" color2="black"/>
                 <v:stroke color="#3465a4" joinstyle="round" endcap="flat"/>
                 <v:textbox>
@@ -6438,11 +6834,7 @@
       </w:pPr>
       <w:r>
         <w:rPr/>
-        <w:t xml:space="preserve">Nome. Supponiamo che, data la dimensione del Minimondo di riferimento, </w:t>
-      </w:r>
-      <w:r>
-        <w:rPr/>
-        <w:t>la probabilità che vi siano due insegnanti con lo stesso nome sia bassa e che quindi si possa assumere il nome dell’insegnante come identificante per l’entità</w:t>
+        <w:t>Nome. Supponiamo che, data la dimensione del Minimondo di riferimento, la probabilità che vi siano due insegnanti con lo stesso nome sia bassa e che quindi si possa assumere il nome dell’insegnante come identificante per l’entità</w:t>
       </w:r>
     </w:p>
     <w:p>
@@ -6521,15 +6913,7 @@
           <w:sz w:val="24"/>
           <w:szCs w:val="20"/>
         </w:rPr>
-        <w:t xml:space="preserve">in una determinata fascia oraria un insegnante sia assegnato ad un solo corso.”, quindi è necessario tenere traccia di quale Insegnante è assegnato ad una certa lezione; </w:t>
-      </w:r>
-      <w:r>
-        <w:rPr>
-          <w:kern w:val="0"/>
-          <w:sz w:val="24"/>
-          <w:szCs w:val="20"/>
-        </w:rPr>
-        <w:t>d’altronde, per poter individuare delle sovrapposizioni negli impegni dell’insegnate, è necessario tenere in considerazione la fascia oraria e quindi si introduce un attributo durata alla lezione del corso, che permette proprio di tracciare la fascia oraria dell’impegno. Si sarebbe potuto introdurre la durata come attributo della relazione di insegnamento, ma, essendo la fascia oraria della lezione indipendente dalla partecipazione dell’insegnante, si è ritenuto che essa fosse più legata alla lezione che non all’insegnante: d’altronde è l’insegnante ad essere impegnato in funzione delle lezioni che insegna.</w:t>
+        <w:t>in una determinata fascia oraria un insegnante sia assegnato ad un solo corso.”, quindi è necessario tenere traccia di quale Insegnante è assegnato ad una certa lezione; d’altronde, per poter individuare delle sovrapposizioni negli impegni dell’insegnate, è necessario tenere in considerazione la fascia oraria e quindi si introduce un attributo durata alla lezione del corso, che permette proprio di tracciare la fascia oraria dell’impegno. Si sarebbe potuto introdurre la durata come attributo della relazione di insegnamento, ma, essendo la fascia oraria della lezione indipendente dalla partecipazione dell’insegnante, si è ritenuto che essa fosse più legata alla lezione che non all’insegnante.</w:t>
       </w:r>
     </w:p>
     <w:p>
@@ -6552,7 +6936,7 @@
         <mc:AlternateContent>
           <mc:Choice Requires="wps">
             <w:drawing>
-              <wp:anchor behindDoc="0" distT="179705" distB="179705" distL="179705" distR="179705" simplePos="0" locked="0" layoutInCell="0" allowOverlap="1" relativeHeight="48">
+              <wp:anchor behindDoc="0" distT="179705" distB="179705" distL="179705" distR="179705" simplePos="0" locked="0" layoutInCell="0" allowOverlap="1" relativeHeight="54">
                 <wp:simplePos x="0" y="0"/>
                 <wp:positionH relativeFrom="column">
                   <wp:posOffset>2164080</wp:posOffset>
@@ -6560,7 +6944,7 @@
                 <wp:positionV relativeFrom="paragraph">
                   <wp:posOffset>165735</wp:posOffset>
                 </wp:positionV>
-                <wp:extent cx="4095750" cy="2600325"/>
+                <wp:extent cx="4097020" cy="2601595"/>
                 <wp:effectExtent l="0" t="0" r="0" b="0"/>
                 <wp:wrapSquare wrapText="largest"/>
                 <wp:docPr id="19" name="Cornice6"/>
@@ -6571,7 +6955,7 @@
                       <wps:spPr>
                         <a:xfrm>
                           <a:off x="0" y="0"/>
-                          <a:ext cx="4095000" cy="2599560"/>
+                          <a:ext cx="4096440" cy="2601000"/>
                         </a:xfrm>
                         <a:prstGeom prst="rect">
                           <a:avLst/>
@@ -6695,7 +7079,7 @@
           </mc:Choice>
           <mc:Fallback>
             <w:pict>
-              <v:rect id="shape_0" ID="Cornice6" path="m0,0l-2147483645,0l-2147483645,-2147483646l0,-2147483646xe" fillcolor="white" stroked="f" o:allowincell="f" style="position:absolute;margin-left:170.4pt;margin-top:13.05pt;width:322.4pt;height:204.65pt;mso-wrap-style:square;v-text-anchor:top">
+              <v:rect id="shape_0" ID="Cornice6" path="m0,0l-2147483645,0l-2147483645,-2147483646l0,-2147483646xe" fillcolor="white" stroked="f" o:allowincell="f" style="position:absolute;margin-left:170.4pt;margin-top:13.05pt;width:322.5pt;height:204.75pt;mso-wrap-style:square;v-text-anchor:top">
                 <v:fill o:detectmouseclick="t" type="solid" color2="black"/>
                 <v:stroke color="#3465a4" joinstyle="round" endcap="flat"/>
                 <v:textbox>
@@ -6831,22 +7215,7 @@
       </w:pPr>
       <w:r>
         <w:rPr/>
-        <w:t>Telefono</w:t>
-      </w:r>
-      <w:r>
-        <w:rPr/>
-        <w:t xml:space="preserve"> e Numero di assenze</w:t>
-      </w:r>
-    </w:p>
-    <w:p>
-      <w:pPr>
-        <w:pStyle w:val="Normal"/>
-        <w:bidi w:val="0"/>
-        <w:rPr/>
-      </w:pPr>
-      <w:r>
-        <w:rPr/>
-        <w:t>Poiché, da specifica è di interesse non solo tenere traccia del numero di assenze fatte da un allievo, ma anche della data di queste, e quindi l’assenza è un concetto significativo di cui si vuole tenere memoria, costruiamo anche l’entità Assenza, identificata dalla data in cui essa è stata commessa e, tramite identificatore esterno, dall’Allievo che l’ha commessa.</w:t>
+        <w:t>Telefono e Numero di assenze</w:t>
       </w:r>
     </w:p>
     <w:p>
@@ -6893,11 +7262,243 @@
     <w:p>
       <w:pPr>
         <w:pStyle w:val="Normal"/>
+        <w:numPr>
+          <w:ilvl w:val="0"/>
+          <w:numId w:val="14"/>
+        </w:numPr>
         <w:bidi w:val="0"/>
         <w:rPr/>
       </w:pPr>
       <w:r>
         <w:rPr/>
+        <w:t>Assenze. Da specifica è di interesse tenere traccia delle assenze fatte dall’allievo e in particolare della loro data. Si introduce quindi la relazione assenza tra l’Allievo e la Lezione del Corso. Infatti l’assenza viene fatta dall’allievo non al corso, ma ad una particolare lezione. Tuttavia, lasciando la relazione da sola si pone il seguente problema. Supponiamo che l’allievo Simone sia assente alla lezione delle 10.00 del Giovedì: questa cosa comporta la presenza all’interno dell’insieme che rappresenta l’associazione Assenza di una terna del tipo (Simone, Giovedì, 10.00); se lo stesso Allievo dovesse fare di nuovo assenza un altro Giovedì sempre alla lezione delle 10.00, questa cosa non potrebbe essere rappresentata in quanto, per definizione estensionale dell’associazione, la terna di cui sopra deve essere unica nell’insieme. Si rende quindi necessario reificare l’associazione Assenza come mostrato in figura 6: fare questo permette di far si che lo stesso allievo possa essere assente più volte alla medesima lezione dello stesso giorno della settimana perché questa assenza sarebbe contraddistinta dalla particolare data dell’assenza, identificante per la stessa</w:t>
+      </w:r>
+    </w:p>
+    <w:p>
+      <w:pPr>
+        <w:pStyle w:val="Normal"/>
+        <w:bidi w:val="0"/>
+        <w:rPr/>
+      </w:pPr>
+      <w:r>
+        <w:rPr/>
+        <mc:AlternateContent>
+          <mc:Choice Requires="wps">
+            <w:drawing>
+              <wp:anchor behindDoc="0" distT="0" distB="0" distL="0" distR="0" simplePos="0" locked="0" layoutInCell="0" allowOverlap="1" relativeHeight="56">
+                <wp:simplePos x="0" y="0"/>
+                <wp:positionH relativeFrom="column">
+                  <wp:posOffset>168910</wp:posOffset>
+                </wp:positionH>
+                <wp:positionV relativeFrom="paragraph">
+                  <wp:posOffset>-48895</wp:posOffset>
+                </wp:positionV>
+                <wp:extent cx="5960745" cy="1612265"/>
+                <wp:effectExtent l="0" t="0" r="0" b="0"/>
+                <wp:wrapSquare wrapText="largest"/>
+                <wp:docPr id="23" name="Cornice9"/>
+                <a:graphic xmlns:a="http://schemas.openxmlformats.org/drawingml/2006/main">
+                  <a:graphicData uri="http://schemas.microsoft.com/office/word/2010/wordprocessingShape">
+                    <wps:wsp>
+                      <wps:cNvSpPr/>
+                      <wps:spPr>
+                        <a:xfrm>
+                          <a:off x="0" y="0"/>
+                          <a:ext cx="5960160" cy="1611720"/>
+                        </a:xfrm>
+                        <a:prstGeom prst="rect">
+                          <a:avLst/>
+                        </a:prstGeom>
+                        <a:solidFill>
+                          <a:srgbClr val="ffffff"/>
+                        </a:solidFill>
+                        <a:ln w="0">
+                          <a:noFill/>
+                        </a:ln>
+                      </wps:spPr>
+                      <wps:style>
+                        <a:lnRef idx="0"/>
+                        <a:fillRef idx="0"/>
+                        <a:effectRef idx="0"/>
+                        <a:fontRef idx="minor"/>
+                      </wps:style>
+                      <wps:txbx>
+                        <w:txbxContent>
+                          <w:p>
+                            <w:pPr>
+                              <w:pStyle w:val="Figura"/>
+                              <w:spacing w:before="120" w:after="120"/>
+                              <w:rPr/>
+                            </w:pPr>
+                            <w:r>
+                              <w:rPr/>
+                              <w:drawing>
+                                <wp:inline distT="0" distB="0" distL="0" distR="0">
+                                  <wp:extent cx="5960110" cy="1196340"/>
+                                  <wp:effectExtent l="0" t="0" r="0" b="0"/>
+                                  <wp:docPr id="25" name="Immagine8" descr=""/>
+                                  <wp:cNvGraphicFramePr>
+                                    <a:graphicFrameLocks xmlns:a="http://schemas.openxmlformats.org/drawingml/2006/main" noChangeAspect="1"/>
+                                  </wp:cNvGraphicFramePr>
+                                  <a:graphic xmlns:a="http://schemas.openxmlformats.org/drawingml/2006/main">
+                                    <a:graphicData uri="http://schemas.openxmlformats.org/drawingml/2006/picture">
+                                      <pic:pic xmlns:pic="http://schemas.openxmlformats.org/drawingml/2006/picture">
+                                        <pic:nvPicPr>
+                                          <pic:cNvPr id="25" name="Immagine8" descr=""/>
+                                          <pic:cNvPicPr>
+                                            <a:picLocks noChangeAspect="1" noChangeArrowheads="1"/>
+                                          </pic:cNvPicPr>
+                                        </pic:nvPicPr>
+                                        <pic:blipFill>
+                                          <a:blip r:embed="rId16"/>
+                                          <a:stretch>
+                                            <a:fillRect/>
+                                          </a:stretch>
+                                        </pic:blipFill>
+                                        <pic:spPr bwMode="auto">
+                                          <a:xfrm>
+                                            <a:off x="0" y="0"/>
+                                            <a:ext cx="5960110" cy="1196340"/>
+                                          </a:xfrm>
+                                          <a:prstGeom prst="rect">
+                                            <a:avLst/>
+                                          </a:prstGeom>
+                                        </pic:spPr>
+                                      </pic:pic>
+                                    </a:graphicData>
+                                  </a:graphic>
+                                </wp:inline>
+                              </w:drawing>
+                            </w:r>
+                            <w:r>
+                              <w:rPr/>
+                              <w:t xml:space="preserve">Figura </w:t>
+                            </w:r>
+                            <w:r>
+                              <w:rPr/>
+                              <w:fldChar w:fldCharType="begin"/>
+                            </w:r>
+                            <w:r>
+                              <w:rPr/>
+                              <w:instrText> SEQ Figura \* ARABIC </w:instrText>
+                            </w:r>
+                            <w:r>
+                              <w:rPr/>
+                              <w:fldChar w:fldCharType="separate"/>
+                            </w:r>
+                            <w:r>
+                              <w:rPr/>
+                              <w:t>6</w:t>
+                            </w:r>
+                            <w:r>
+                              <w:rPr/>
+                              <w:fldChar w:fldCharType="end"/>
+                            </w:r>
+                            <w:r>
+                              <w:rPr/>
+                              <w:t>: Reificazione Assenza</w:t>
+                            </w:r>
+                          </w:p>
+                        </w:txbxContent>
+                      </wps:txbx>
+                      <wps:bodyPr lIns="0" rIns="0" tIns="0" bIns="0" anchor="t">
+                        <a:noAutofit/>
+                      </wps:bodyPr>
+                    </wps:wsp>
+                  </a:graphicData>
+                </a:graphic>
+              </wp:anchor>
+            </w:drawing>
+          </mc:Choice>
+          <mc:Fallback>
+            <w:pict>
+              <v:rect id="shape_0" ID="Cornice9" path="m0,0l-2147483645,0l-2147483645,-2147483646l0,-2147483646xe" fillcolor="white" stroked="f" o:allowincell="f" style="position:absolute;margin-left:13.3pt;margin-top:-3.85pt;width:469.25pt;height:126.85pt;mso-wrap-style:square;v-text-anchor:top">
+                <v:fill o:detectmouseclick="t" type="solid" color2="black"/>
+                <v:stroke color="#3465a4" joinstyle="round" endcap="flat"/>
+                <v:textbox>
+                  <w:txbxContent>
+                    <w:p>
+                      <w:pPr>
+                        <w:pStyle w:val="Figura"/>
+                        <w:spacing w:before="120" w:after="120"/>
+                        <w:rPr/>
+                      </w:pPr>
+                      <w:r>
+                        <w:rPr/>
+                        <w:drawing>
+                          <wp:inline distT="0" distB="0" distL="0" distR="0">
+                            <wp:extent cx="5960110" cy="1196340"/>
+                            <wp:effectExtent l="0" t="0" r="0" b="0"/>
+                            <wp:docPr id="26" name="Immagine8" descr=""/>
+                            <wp:cNvGraphicFramePr>
+                              <a:graphicFrameLocks xmlns:a="http://schemas.openxmlformats.org/drawingml/2006/main" noChangeAspect="1"/>
+                            </wp:cNvGraphicFramePr>
+                            <a:graphic xmlns:a="http://schemas.openxmlformats.org/drawingml/2006/main">
+                              <a:graphicData uri="http://schemas.openxmlformats.org/drawingml/2006/picture">
+                                <pic:pic xmlns:pic="http://schemas.openxmlformats.org/drawingml/2006/picture">
+                                  <pic:nvPicPr>
+                                    <pic:cNvPr id="26" name="Immagine8" descr=""/>
+                                    <pic:cNvPicPr>
+                                      <a:picLocks noChangeAspect="1" noChangeArrowheads="1"/>
+                                    </pic:cNvPicPr>
+                                  </pic:nvPicPr>
+                                  <pic:blipFill>
+                                    <a:blip r:embed="rId17"/>
+                                    <a:stretch>
+                                      <a:fillRect/>
+                                    </a:stretch>
+                                  </pic:blipFill>
+                                  <pic:spPr bwMode="auto">
+                                    <a:xfrm>
+                                      <a:off x="0" y="0"/>
+                                      <a:ext cx="5960110" cy="1196340"/>
+                                    </a:xfrm>
+                                    <a:prstGeom prst="rect">
+                                      <a:avLst/>
+                                    </a:prstGeom>
+                                  </pic:spPr>
+                                </pic:pic>
+                              </a:graphicData>
+                            </a:graphic>
+                          </wp:inline>
+                        </w:drawing>
+                      </w:r>
+                      <w:r>
+                        <w:rPr/>
+                        <w:t xml:space="preserve">Figura </w:t>
+                      </w:r>
+                      <w:r>
+                        <w:rPr/>
+                        <w:fldChar w:fldCharType="begin"/>
+                      </w:r>
+                      <w:r>
+                        <w:rPr/>
+                        <w:instrText> SEQ Figura \* ARABIC </w:instrText>
+                      </w:r>
+                      <w:r>
+                        <w:rPr/>
+                        <w:fldChar w:fldCharType="separate"/>
+                      </w:r>
+                      <w:r>
+                        <w:rPr/>
+                        <w:t>6</w:t>
+                      </w:r>
+                      <w:r>
+                        <w:rPr/>
+                        <w:fldChar w:fldCharType="end"/>
+                      </w:r>
+                      <w:r>
+                        <w:rPr/>
+                        <w:t>: Reificazione Assenza</w:t>
+                      </w:r>
+                    </w:p>
+                  </w:txbxContent>
+                </v:textbox>
+                <w10:wrap type="square" side="largest"/>
+              </v:rect>
+            </w:pict>
+          </mc:Fallback>
+        </mc:AlternateContent>
       </w:r>
     </w:p>
     <w:p>
@@ -6918,10 +7519,10 @@
                 <wp:positionV relativeFrom="paragraph">
                   <wp:posOffset>139065</wp:posOffset>
                 </wp:positionV>
-                <wp:extent cx="3545840" cy="2978785"/>
+                <wp:extent cx="3547110" cy="2980055"/>
                 <wp:effectExtent l="0" t="0" r="0" b="0"/>
                 <wp:wrapSquare wrapText="largest"/>
-                <wp:docPr id="23" name="Cornice7"/>
+                <wp:docPr id="27" name="Cornice7"/>
                 <a:graphic xmlns:a="http://schemas.openxmlformats.org/drawingml/2006/main">
                   <a:graphicData uri="http://schemas.microsoft.com/office/word/2010/wordprocessingShape">
                     <wps:wsp>
@@ -6929,7 +7530,7 @@
                       <wps:spPr>
                         <a:xfrm>
                           <a:off x="0" y="0"/>
-                          <a:ext cx="3545280" cy="2978280"/>
+                          <a:ext cx="3546360" cy="2979360"/>
                         </a:xfrm>
                         <a:prstGeom prst="rect">
                           <a:avLst/>
@@ -6963,7 +7564,7 @@
                                 <wp:inline distT="0" distB="0" distL="0" distR="0">
                                   <wp:extent cx="3543935" cy="2561590"/>
                                   <wp:effectExtent l="0" t="0" r="0" b="0"/>
-                                  <wp:docPr id="25" name="Immagine6" descr=""/>
+                                  <wp:docPr id="29" name="Immagine6" descr=""/>
                                   <wp:cNvGraphicFramePr>
                                     <a:graphicFrameLocks xmlns:a="http://schemas.openxmlformats.org/drawingml/2006/main" noChangeAspect="1"/>
                                   </wp:cNvGraphicFramePr>
@@ -6971,444 +7572,7 @@
                                     <a:graphicData uri="http://schemas.openxmlformats.org/drawingml/2006/picture">
                                       <pic:pic xmlns:pic="http://schemas.openxmlformats.org/drawingml/2006/picture">
                                         <pic:nvPicPr>
-                                          <pic:cNvPr id="25" name="Immagine6" descr=""/>
-                                          <pic:cNvPicPr>
-                                            <a:picLocks noChangeAspect="1" noChangeArrowheads="1"/>
-                                          </pic:cNvPicPr>
-                                        </pic:nvPicPr>
-                                        <pic:blipFill>
-                                          <a:blip r:embed="rId16"/>
-                                          <a:stretch>
-                                            <a:fillRect/>
-                                          </a:stretch>
-                                        </pic:blipFill>
-                                        <pic:spPr bwMode="auto">
-                                          <a:xfrm>
-                                            <a:off x="0" y="0"/>
-                                            <a:ext cx="3543935" cy="2561590"/>
-                                          </a:xfrm>
-                                          <a:prstGeom prst="rect">
-                                            <a:avLst/>
-                                          </a:prstGeom>
-                                        </pic:spPr>
-                                      </pic:pic>
-                                    </a:graphicData>
-                                  </a:graphic>
-                                </wp:inline>
-                              </w:drawing>
-                            </w:r>
-                            <w:r>
-                              <w:rPr>
-                                <w:color w:val="000000"/>
-                              </w:rPr>
-                              <w:t xml:space="preserve">Figura </w:t>
-                            </w:r>
-                            <w:r>
-                              <w:rPr>
-                                <w:color w:val="000000"/>
-                              </w:rPr>
-                              <w:fldChar w:fldCharType="begin"/>
-                            </w:r>
-                            <w:r>
-                              <w:rPr>
-                                <w:color w:val="000000"/>
-                              </w:rPr>
-                              <w:instrText> SEQ Figura \* ARABIC </w:instrText>
-                            </w:r>
-                            <w:r>
-                              <w:rPr>
-                                <w:color w:val="000000"/>
-                              </w:rPr>
-                              <w:fldChar w:fldCharType="separate"/>
-                            </w:r>
-                            <w:r>
-                              <w:rPr>
-                                <w:color w:val="000000"/>
-                              </w:rPr>
-                              <w:t>6</w:t>
-                            </w:r>
-                            <w:r>
-                              <w:rPr>
-                                <w:color w:val="000000"/>
-                              </w:rPr>
-                              <w:fldChar w:fldCharType="end"/>
-                            </w:r>
-                            <w:r>
-                              <w:rPr>
-                                <w:color w:val="000000"/>
-                              </w:rPr>
-                              <w:t>: Lezione Privata</w:t>
-                            </w:r>
-                          </w:p>
-                        </w:txbxContent>
-                      </wps:txbx>
-                      <wps:bodyPr lIns="0" rIns="0" tIns="0" bIns="0" anchor="t">
-                        <a:noAutofit/>
-                      </wps:bodyPr>
-                    </wps:wsp>
-                  </a:graphicData>
-                </a:graphic>
-              </wp:anchor>
-            </w:drawing>
-          </mc:Choice>
-          <mc:Fallback>
-            <w:pict>
-              <v:rect id="shape_0" ID="Cornice7" path="m0,0l-2147483645,0l-2147483645,-2147483646l0,-2147483646xe" fillcolor="white" stroked="f" o:allowincell="f" style="position:absolute;margin-left:198.5pt;margin-top:10.95pt;width:279.1pt;height:234.45pt;mso-wrap-style:square;v-text-anchor:top">
-                <v:fill o:detectmouseclick="t" type="solid" color2="black"/>
-                <v:stroke color="#3465a4" joinstyle="round" endcap="flat"/>
-                <v:textbox>
-                  <w:txbxContent>
-                    <w:p>
-                      <w:pPr>
-                        <w:pStyle w:val="Figura"/>
-                        <w:spacing w:before="120" w:after="120"/>
-                        <w:rPr>
-                          <w:color w:val="000000"/>
-                        </w:rPr>
-                      </w:pPr>
-                      <w:r>
-                        <w:rPr/>
-                        <w:drawing>
-                          <wp:inline distT="0" distB="0" distL="0" distR="0">
-                            <wp:extent cx="3543935" cy="2561590"/>
-                            <wp:effectExtent l="0" t="0" r="0" b="0"/>
-                            <wp:docPr id="26" name="Immagine6" descr=""/>
-                            <wp:cNvGraphicFramePr>
-                              <a:graphicFrameLocks xmlns:a="http://schemas.openxmlformats.org/drawingml/2006/main" noChangeAspect="1"/>
-                            </wp:cNvGraphicFramePr>
-                            <a:graphic xmlns:a="http://schemas.openxmlformats.org/drawingml/2006/main">
-                              <a:graphicData uri="http://schemas.openxmlformats.org/drawingml/2006/picture">
-                                <pic:pic xmlns:pic="http://schemas.openxmlformats.org/drawingml/2006/picture">
-                                  <pic:nvPicPr>
-                                    <pic:cNvPr id="26" name="Immagine6" descr=""/>
-                                    <pic:cNvPicPr>
-                                      <a:picLocks noChangeAspect="1" noChangeArrowheads="1"/>
-                                    </pic:cNvPicPr>
-                                  </pic:nvPicPr>
-                                  <pic:blipFill>
-                                    <a:blip r:embed="rId17"/>
-                                    <a:stretch>
-                                      <a:fillRect/>
-                                    </a:stretch>
-                                  </pic:blipFill>
-                                  <pic:spPr bwMode="auto">
-                                    <a:xfrm>
-                                      <a:off x="0" y="0"/>
-                                      <a:ext cx="3543935" cy="2561590"/>
-                                    </a:xfrm>
-                                    <a:prstGeom prst="rect">
-                                      <a:avLst/>
-                                    </a:prstGeom>
-                                  </pic:spPr>
-                                </pic:pic>
-                              </a:graphicData>
-                            </a:graphic>
-                          </wp:inline>
-                        </w:drawing>
-                      </w:r>
-                      <w:r>
-                        <w:rPr>
-                          <w:color w:val="000000"/>
-                        </w:rPr>
-                        <w:t xml:space="preserve">Figura </w:t>
-                      </w:r>
-                      <w:r>
-                        <w:rPr>
-                          <w:color w:val="000000"/>
-                        </w:rPr>
-                        <w:fldChar w:fldCharType="begin"/>
-                      </w:r>
-                      <w:r>
-                        <w:rPr>
-                          <w:color w:val="000000"/>
-                        </w:rPr>
-                        <w:instrText> SEQ Figura \* ARABIC </w:instrText>
-                      </w:r>
-                      <w:r>
-                        <w:rPr>
-                          <w:color w:val="000000"/>
-                        </w:rPr>
-                        <w:fldChar w:fldCharType="separate"/>
-                      </w:r>
-                      <w:r>
-                        <w:rPr>
-                          <w:color w:val="000000"/>
-                        </w:rPr>
-                        <w:t>6</w:t>
-                      </w:r>
-                      <w:r>
-                        <w:rPr>
-                          <w:color w:val="000000"/>
-                        </w:rPr>
-                        <w:fldChar w:fldCharType="end"/>
-                      </w:r>
-                      <w:r>
-                        <w:rPr>
-                          <w:color w:val="000000"/>
-                        </w:rPr>
-                        <w:t>: Lezione Privata</w:t>
-                      </w:r>
-                    </w:p>
-                  </w:txbxContent>
-                </v:textbox>
-                <w10:wrap type="square" side="largest"/>
-              </v:rect>
-            </w:pict>
-          </mc:Fallback>
-        </mc:AlternateContent>
-      </w:r>
-      <w:r>
-        <w:rPr/>
-        <w:t>In fig.6 viene mostrata la costruzione dell’entità Lezione Privata. Per essa si mantengono:</w:t>
-      </w:r>
-    </w:p>
-    <w:p>
-      <w:pPr>
-        <w:pStyle w:val="Normal"/>
-        <w:numPr>
-          <w:ilvl w:val="0"/>
-          <w:numId w:val="15"/>
-        </w:numPr>
-        <w:bidi w:val="0"/>
-        <w:rPr/>
-      </w:pPr>
-      <w:r>
-        <w:rPr/>
-        <w:t>Data</w:t>
-      </w:r>
-    </w:p>
-    <w:p>
-      <w:pPr>
-        <w:pStyle w:val="Normal"/>
-        <w:numPr>
-          <w:ilvl w:val="0"/>
-          <w:numId w:val="15"/>
-        </w:numPr>
-        <w:bidi w:val="0"/>
-        <w:rPr/>
-      </w:pPr>
-      <w:r>
-        <w:rPr/>
-        <w:t xml:space="preserve">Ora </w:t>
-      </w:r>
-      <w:r>
-        <w:rPr/>
-        <w:t>e durata</w:t>
-      </w:r>
-      <w:r>
-        <w:rPr/>
-        <w:t xml:space="preserve">. L’ora </w:t>
-      </w:r>
-      <w:r>
-        <w:rPr/>
-        <w:t>e la durata devono essere espresse per tenere in considerazione le fasce orarie di svolgimento della lezione. Le considerazioni da questo punto di vista sono analoghe a quelle fatte per la Lezione Corso.</w:t>
-      </w:r>
-    </w:p>
-    <w:p>
-      <w:pPr>
-        <w:pStyle w:val="Normal"/>
-        <w:numPr>
-          <w:ilvl w:val="0"/>
-          <w:numId w:val="15"/>
-        </w:numPr>
-        <w:bidi w:val="0"/>
-        <w:rPr/>
-      </w:pPr>
-      <w:r>
-        <w:rPr/>
-        <w:t>Allievo che prenota la lezione tramite l’associazione prenotazione:</w:t>
-      </w:r>
-    </w:p>
-    <w:p>
-      <w:pPr>
-        <w:pStyle w:val="Normal"/>
-        <w:numPr>
-          <w:ilvl w:val="0"/>
-          <w:numId w:val="15"/>
-        </w:numPr>
-        <w:bidi w:val="0"/>
-        <w:rPr/>
-      </w:pPr>
-      <w:r>
-        <w:rPr/>
-        <w:t>Insegnante che impartisce la lezione tramite la relazione impartizione</w:t>
-      </w:r>
-    </w:p>
-    <w:p>
-      <w:pPr>
-        <w:pStyle w:val="Normal"/>
-        <w:bidi w:val="0"/>
-        <w:rPr/>
-      </w:pPr>
-      <w:r>
-        <w:rPr>
-          <w:sz w:val="24"/>
-        </w:rPr>
-        <w:t>Come identificatore scegliamo:</w:t>
-      </w:r>
-    </w:p>
-    <w:p>
-      <w:pPr>
-        <w:pStyle w:val="Normal"/>
-        <w:numPr>
-          <w:ilvl w:val="0"/>
-          <w:numId w:val="21"/>
-        </w:numPr>
-        <w:bidi w:val="0"/>
-        <w:rPr/>
-      </w:pPr>
-      <w:r>
-        <w:rPr>
-          <w:sz w:val="24"/>
-        </w:rPr>
-        <w:t>data</w:t>
-      </w:r>
-    </w:p>
-    <w:p>
-      <w:pPr>
-        <w:pStyle w:val="Normal"/>
-        <w:numPr>
-          <w:ilvl w:val="0"/>
-          <w:numId w:val="21"/>
-        </w:numPr>
-        <w:bidi w:val="0"/>
-        <w:rPr/>
-      </w:pPr>
-      <w:r>
-        <w:rPr>
-          <w:sz w:val="24"/>
-        </w:rPr>
-        <w:t>ora</w:t>
-      </w:r>
-    </w:p>
-    <w:p>
-      <w:pPr>
-        <w:pStyle w:val="Normal"/>
-        <w:numPr>
-          <w:ilvl w:val="0"/>
-          <w:numId w:val="21"/>
-        </w:numPr>
-        <w:bidi w:val="0"/>
-        <w:rPr/>
-      </w:pPr>
-      <w:r>
-        <w:rPr>
-          <w:sz w:val="24"/>
-        </w:rPr>
-        <w:t>insegnante</w:t>
-      </w:r>
-    </w:p>
-    <w:p>
-      <w:pPr>
-        <w:pStyle w:val="Normal"/>
-        <w:bidi w:val="0"/>
-        <w:rPr/>
-      </w:pPr>
-      <w:r>
-        <w:rPr>
-          <w:sz w:val="24"/>
-        </w:rPr>
-        <w:t>Utilizzare questi permette di far si che nell’insieme delle occorrenze delle lezioni private, non vi possano essere allievi diversi che prenotano alla stessa ora (di inizio) e nello stesso giorno una lezione con il medesimo insegnante, permettendo anche qui di avere controllo, insieme alla durata della lezione, sulla collisione degli impegni dell’insegnante</w:t>
-      </w:r>
-    </w:p>
-    <w:p>
-      <w:pPr>
-        <w:pStyle w:val="Normal"/>
-        <w:bidi w:val="0"/>
-        <w:rPr>
-          <w:sz w:val="24"/>
-        </w:rPr>
-      </w:pPr>
-      <w:r>
-        <w:rPr>
-          <w:sz w:val="24"/>
-        </w:rPr>
-      </w:r>
-    </w:p>
-    <w:p>
-      <w:pPr>
-        <w:pStyle w:val="Normal"/>
-        <w:bidi w:val="0"/>
-        <w:rPr>
-          <w:sz w:val="24"/>
-        </w:rPr>
-      </w:pPr>
-      <w:r>
-        <w:rPr/>
-      </w:r>
-    </w:p>
-    <w:p>
-      <w:pPr>
-        <w:pStyle w:val="Normal"/>
-        <w:bidi w:val="0"/>
-        <w:rPr/>
-      </w:pPr>
-      <w:r>
-        <mc:AlternateContent>
-          <mc:Choice Requires="wps">
-            <w:drawing>
-              <wp:anchor behindDoc="0" distT="179705" distB="179705" distL="179705" distR="179705" simplePos="0" locked="0" layoutInCell="0" allowOverlap="1" relativeHeight="52">
-                <wp:simplePos x="0" y="0"/>
-                <wp:positionH relativeFrom="column">
-                  <wp:posOffset>2207895</wp:posOffset>
-                </wp:positionH>
-                <wp:positionV relativeFrom="paragraph">
-                  <wp:posOffset>635</wp:posOffset>
-                </wp:positionV>
-                <wp:extent cx="3815715" cy="2621280"/>
-                <wp:effectExtent l="0" t="0" r="0" b="0"/>
-                <wp:wrapSquare wrapText="largest"/>
-                <wp:docPr id="27" name="Cornice8"/>
-                <a:graphic xmlns:a="http://schemas.openxmlformats.org/drawingml/2006/main">
-                  <a:graphicData uri="http://schemas.microsoft.com/office/word/2010/wordprocessingShape">
-                    <wps:wsp>
-                      <wps:cNvSpPr/>
-                      <wps:spPr>
-                        <a:xfrm>
-                          <a:off x="0" y="0"/>
-                          <a:ext cx="3814920" cy="2620800"/>
-                        </a:xfrm>
-                        <a:prstGeom prst="rect">
-                          <a:avLst/>
-                        </a:prstGeom>
-                        <a:solidFill>
-                          <a:srgbClr val="ffffff"/>
-                        </a:solidFill>
-                        <a:ln w="0">
-                          <a:noFill/>
-                        </a:ln>
-                      </wps:spPr>
-                      <wps:style>
-                        <a:lnRef idx="0"/>
-                        <a:fillRef idx="0"/>
-                        <a:effectRef idx="0"/>
-                        <a:fontRef idx="minor"/>
-                      </wps:style>
-                      <wps:txbx>
-                        <w:txbxContent>
-                          <w:p>
-                            <w:pPr>
-                              <w:pStyle w:val="Figura"/>
-                              <w:spacing w:before="120" w:after="120"/>
-                              <w:rPr>
-                                <w:color w:val="000000"/>
-                              </w:rPr>
-                            </w:pPr>
-                            <w:r>
-                              <w:rPr/>
-                              <w:drawing>
-                                <wp:inline distT="0" distB="0" distL="0" distR="0">
-                                  <wp:extent cx="3813810" cy="2204085"/>
-                                  <wp:effectExtent l="0" t="0" r="0" b="0"/>
-                                  <wp:docPr id="29" name="Immagine7" descr=""/>
-                                  <wp:cNvGraphicFramePr>
-                                    <a:graphicFrameLocks xmlns:a="http://schemas.openxmlformats.org/drawingml/2006/main" noChangeAspect="1"/>
-                                  </wp:cNvGraphicFramePr>
-                                  <a:graphic xmlns:a="http://schemas.openxmlformats.org/drawingml/2006/main">
-                                    <a:graphicData uri="http://schemas.openxmlformats.org/drawingml/2006/picture">
-                                      <pic:pic xmlns:pic="http://schemas.openxmlformats.org/drawingml/2006/picture">
-                                        <pic:nvPicPr>
-                                          <pic:cNvPr id="29" name="Immagine7" descr=""/>
+                                          <pic:cNvPr id="29" name="Immagine6" descr=""/>
                                           <pic:cNvPicPr>
                                             <a:picLocks noChangeAspect="1" noChangeArrowheads="1"/>
                                           </pic:cNvPicPr>
@@ -7422,7 +7586,7 @@
                                         <pic:spPr bwMode="auto">
                                           <a:xfrm>
                                             <a:off x="0" y="0"/>
-                                            <a:ext cx="3813810" cy="2204085"/>
+                                            <a:ext cx="3543935" cy="2561590"/>
                                           </a:xfrm>
                                           <a:prstGeom prst="rect">
                                             <a:avLst/>
@@ -7474,7 +7638,7 @@
                               <w:rPr>
                                 <w:color w:val="000000"/>
                               </w:rPr>
-                              <w:t>: Attività Culturale</w:t>
+                              <w:t>: Lezione Privata</w:t>
                             </w:r>
                           </w:p>
                         </w:txbxContent>
@@ -7490,7 +7654,7 @@
           </mc:Choice>
           <mc:Fallback>
             <w:pict>
-              <v:rect id="shape_0" ID="Cornice8" path="m0,0l-2147483645,0l-2147483645,-2147483646l0,-2147483646xe" fillcolor="white" stroked="f" o:allowincell="f" style="position:absolute;margin-left:173.85pt;margin-top:0.05pt;width:300.35pt;height:206.3pt;mso-wrap-style:square;v-text-anchor:top">
+              <v:rect id="shape_0" ID="Cornice7" path="m0,0l-2147483645,0l-2147483645,-2147483646l0,-2147483646xe" fillcolor="white" stroked="f" o:allowincell="f" style="position:absolute;margin-left:198.5pt;margin-top:10.95pt;width:279.2pt;height:234.55pt;mso-wrap-style:square;v-text-anchor:top">
                 <v:fill o:detectmouseclick="t" type="solid" color2="black"/>
                 <v:stroke color="#3465a4" joinstyle="round" endcap="flat"/>
                 <v:textbox>
@@ -7507,9 +7671,9 @@
                         <w:rPr/>
                         <w:drawing>
                           <wp:inline distT="0" distB="0" distL="0" distR="0">
-                            <wp:extent cx="3813810" cy="2204085"/>
+                            <wp:extent cx="3543935" cy="2561590"/>
                             <wp:effectExtent l="0" t="0" r="0" b="0"/>
-                            <wp:docPr id="30" name="Immagine7" descr=""/>
+                            <wp:docPr id="30" name="Immagine6" descr=""/>
                             <wp:cNvGraphicFramePr>
                               <a:graphicFrameLocks xmlns:a="http://schemas.openxmlformats.org/drawingml/2006/main" noChangeAspect="1"/>
                             </wp:cNvGraphicFramePr>
@@ -7517,7 +7681,7 @@
                               <a:graphicData uri="http://schemas.openxmlformats.org/drawingml/2006/picture">
                                 <pic:pic xmlns:pic="http://schemas.openxmlformats.org/drawingml/2006/picture">
                                   <pic:nvPicPr>
-                                    <pic:cNvPr id="30" name="Immagine7" descr=""/>
+                                    <pic:cNvPr id="30" name="Immagine6" descr=""/>
                                     <pic:cNvPicPr>
                                       <a:picLocks noChangeAspect="1" noChangeArrowheads="1"/>
                                     </pic:cNvPicPr>
@@ -7531,7 +7695,7 @@
                                   <pic:spPr bwMode="auto">
                                     <a:xfrm>
                                       <a:off x="0" y="0"/>
-                                      <a:ext cx="3813810" cy="2204085"/>
+                                      <a:ext cx="3543935" cy="2561590"/>
                                     </a:xfrm>
                                     <a:prstGeom prst="rect">
                                       <a:avLst/>
@@ -7583,6 +7747,433 @@
                         <w:rPr>
                           <w:color w:val="000000"/>
                         </w:rPr>
+                        <w:t>: Lezione Privata</w:t>
+                      </w:r>
+                    </w:p>
+                  </w:txbxContent>
+                </v:textbox>
+                <w10:wrap type="square" side="largest"/>
+              </v:rect>
+            </w:pict>
+          </mc:Fallback>
+        </mc:AlternateContent>
+      </w:r>
+      <w:r>
+        <w:rPr/>
+        <w:t>In fig.7 viene mostrata la costruzione dell’entità Lezione Privata. Per essa si mantengono:</w:t>
+      </w:r>
+    </w:p>
+    <w:p>
+      <w:pPr>
+        <w:pStyle w:val="Normal"/>
+        <w:numPr>
+          <w:ilvl w:val="0"/>
+          <w:numId w:val="15"/>
+        </w:numPr>
+        <w:bidi w:val="0"/>
+        <w:rPr/>
+      </w:pPr>
+      <w:r>
+        <w:rPr/>
+        <w:t>Data</w:t>
+      </w:r>
+    </w:p>
+    <w:p>
+      <w:pPr>
+        <w:pStyle w:val="Normal"/>
+        <w:numPr>
+          <w:ilvl w:val="0"/>
+          <w:numId w:val="15"/>
+        </w:numPr>
+        <w:bidi w:val="0"/>
+        <w:rPr/>
+      </w:pPr>
+      <w:r>
+        <w:rPr/>
+        <w:t>Ora e durata. L’ora e la durata devono essere espresse per tenere in considerazione le fasce orarie di svolgimento della lezione. Le considerazioni da questo punto di vista sono analoghe a quelle fatte per la Lezione Corso.</w:t>
+      </w:r>
+    </w:p>
+    <w:p>
+      <w:pPr>
+        <w:pStyle w:val="Normal"/>
+        <w:numPr>
+          <w:ilvl w:val="0"/>
+          <w:numId w:val="15"/>
+        </w:numPr>
+        <w:bidi w:val="0"/>
+        <w:rPr/>
+      </w:pPr>
+      <w:r>
+        <w:rPr/>
+        <w:t>Allievo che prenota la lezione tramite l’associazione prenotazione:</w:t>
+      </w:r>
+    </w:p>
+    <w:p>
+      <w:pPr>
+        <w:pStyle w:val="Normal"/>
+        <w:numPr>
+          <w:ilvl w:val="0"/>
+          <w:numId w:val="15"/>
+        </w:numPr>
+        <w:bidi w:val="0"/>
+        <w:rPr/>
+      </w:pPr>
+      <w:r>
+        <w:rPr/>
+        <w:t>Insegnante che impartisce la lezione tramite la relazione impartizione</w:t>
+      </w:r>
+    </w:p>
+    <w:p>
+      <w:pPr>
+        <w:pStyle w:val="Normal"/>
+        <w:bidi w:val="0"/>
+        <w:rPr/>
+      </w:pPr>
+      <w:r>
+        <w:rPr>
+          <w:sz w:val="24"/>
+        </w:rPr>
+        <w:t>Come identificatore scegliamo:</w:t>
+      </w:r>
+    </w:p>
+    <w:p>
+      <w:pPr>
+        <w:pStyle w:val="Normal"/>
+        <w:numPr>
+          <w:ilvl w:val="0"/>
+          <w:numId w:val="18"/>
+        </w:numPr>
+        <w:bidi w:val="0"/>
+        <w:rPr/>
+      </w:pPr>
+      <w:r>
+        <w:rPr>
+          <w:sz w:val="24"/>
+        </w:rPr>
+        <w:t>data</w:t>
+      </w:r>
+    </w:p>
+    <w:p>
+      <w:pPr>
+        <w:pStyle w:val="Normal"/>
+        <w:numPr>
+          <w:ilvl w:val="0"/>
+          <w:numId w:val="18"/>
+        </w:numPr>
+        <w:bidi w:val="0"/>
+        <w:rPr/>
+      </w:pPr>
+      <w:r>
+        <w:rPr>
+          <w:sz w:val="24"/>
+        </w:rPr>
+        <w:t>ora</w:t>
+      </w:r>
+    </w:p>
+    <w:p>
+      <w:pPr>
+        <w:pStyle w:val="Normal"/>
+        <w:numPr>
+          <w:ilvl w:val="0"/>
+          <w:numId w:val="18"/>
+        </w:numPr>
+        <w:bidi w:val="0"/>
+        <w:rPr/>
+      </w:pPr>
+      <w:r>
+        <w:rPr>
+          <w:sz w:val="24"/>
+        </w:rPr>
+        <w:t>insegnante</w:t>
+      </w:r>
+    </w:p>
+    <w:p>
+      <w:pPr>
+        <w:pStyle w:val="Normal"/>
+        <w:bidi w:val="0"/>
+        <w:rPr/>
+      </w:pPr>
+      <w:r>
+        <w:rPr>
+          <w:sz w:val="24"/>
+        </w:rPr>
+        <w:t>Utilizzare questi permette di far si che nell’insieme delle occorrenze delle lezioni private, non vi possano essere allievi diversi che prenotano alla stessa ora (di inizio) e nello stesso giorno una lezione con il medesimo insegnante, permettendo anche qui di avere controllo, insieme alla durata della lezione, sulla collisione degli impegni dell’insegnante</w:t>
+      </w:r>
+    </w:p>
+    <w:p>
+      <w:pPr>
+        <w:pStyle w:val="Normal"/>
+        <w:bidi w:val="0"/>
+        <w:rPr>
+          <w:sz w:val="24"/>
+        </w:rPr>
+      </w:pPr>
+      <w:r>
+        <w:rPr>
+          <w:sz w:val="24"/>
+        </w:rPr>
+      </w:r>
+    </w:p>
+    <w:p>
+      <w:pPr>
+        <w:pStyle w:val="Normal"/>
+        <w:bidi w:val="0"/>
+        <w:rPr>
+          <w:sz w:val="24"/>
+        </w:rPr>
+      </w:pPr>
+      <w:r>
+        <w:rPr>
+          <w:sz w:val="24"/>
+        </w:rPr>
+      </w:r>
+    </w:p>
+    <w:p>
+      <w:pPr>
+        <w:pStyle w:val="Normal"/>
+        <w:bidi w:val="0"/>
+        <w:rPr/>
+      </w:pPr>
+      <w:r>
+        <mc:AlternateContent>
+          <mc:Choice Requires="wps">
+            <w:drawing>
+              <wp:anchor behindDoc="0" distT="179705" distB="179705" distL="179705" distR="179705" simplePos="0" locked="0" layoutInCell="0" allowOverlap="1" relativeHeight="52">
+                <wp:simplePos x="0" y="0"/>
+                <wp:positionH relativeFrom="column">
+                  <wp:posOffset>2207895</wp:posOffset>
+                </wp:positionH>
+                <wp:positionV relativeFrom="paragraph">
+                  <wp:posOffset>635</wp:posOffset>
+                </wp:positionV>
+                <wp:extent cx="3816985" cy="2622550"/>
+                <wp:effectExtent l="0" t="0" r="0" b="0"/>
+                <wp:wrapSquare wrapText="largest"/>
+                <wp:docPr id="31" name="Cornice8"/>
+                <a:graphic xmlns:a="http://schemas.openxmlformats.org/drawingml/2006/main">
+                  <a:graphicData uri="http://schemas.microsoft.com/office/word/2010/wordprocessingShape">
+                    <wps:wsp>
+                      <wps:cNvSpPr/>
+                      <wps:spPr>
+                        <a:xfrm>
+                          <a:off x="0" y="0"/>
+                          <a:ext cx="3816360" cy="2621880"/>
+                        </a:xfrm>
+                        <a:prstGeom prst="rect">
+                          <a:avLst/>
+                        </a:prstGeom>
+                        <a:solidFill>
+                          <a:srgbClr val="ffffff"/>
+                        </a:solidFill>
+                        <a:ln w="0">
+                          <a:noFill/>
+                        </a:ln>
+                      </wps:spPr>
+                      <wps:style>
+                        <a:lnRef idx="0"/>
+                        <a:fillRef idx="0"/>
+                        <a:effectRef idx="0"/>
+                        <a:fontRef idx="minor"/>
+                      </wps:style>
+                      <wps:txbx>
+                        <w:txbxContent>
+                          <w:p>
+                            <w:pPr>
+                              <w:pStyle w:val="Figura"/>
+                              <w:spacing w:before="120" w:after="120"/>
+                              <w:rPr>
+                                <w:color w:val="000000"/>
+                              </w:rPr>
+                            </w:pPr>
+                            <w:r>
+                              <w:rPr/>
+                              <w:drawing>
+                                <wp:inline distT="0" distB="0" distL="0" distR="0">
+                                  <wp:extent cx="3813810" cy="2204085"/>
+                                  <wp:effectExtent l="0" t="0" r="0" b="0"/>
+                                  <wp:docPr id="33" name="Immagine7" descr=""/>
+                                  <wp:cNvGraphicFramePr>
+                                    <a:graphicFrameLocks xmlns:a="http://schemas.openxmlformats.org/drawingml/2006/main" noChangeAspect="1"/>
+                                  </wp:cNvGraphicFramePr>
+                                  <a:graphic xmlns:a="http://schemas.openxmlformats.org/drawingml/2006/main">
+                                    <a:graphicData uri="http://schemas.openxmlformats.org/drawingml/2006/picture">
+                                      <pic:pic xmlns:pic="http://schemas.openxmlformats.org/drawingml/2006/picture">
+                                        <pic:nvPicPr>
+                                          <pic:cNvPr id="33" name="Immagine7" descr=""/>
+                                          <pic:cNvPicPr>
+                                            <a:picLocks noChangeAspect="1" noChangeArrowheads="1"/>
+                                          </pic:cNvPicPr>
+                                        </pic:nvPicPr>
+                                        <pic:blipFill>
+                                          <a:blip r:embed="rId20"/>
+                                          <a:stretch>
+                                            <a:fillRect/>
+                                          </a:stretch>
+                                        </pic:blipFill>
+                                        <pic:spPr bwMode="auto">
+                                          <a:xfrm>
+                                            <a:off x="0" y="0"/>
+                                            <a:ext cx="3813810" cy="2204085"/>
+                                          </a:xfrm>
+                                          <a:prstGeom prst="rect">
+                                            <a:avLst/>
+                                          </a:prstGeom>
+                                        </pic:spPr>
+                                      </pic:pic>
+                                    </a:graphicData>
+                                  </a:graphic>
+                                </wp:inline>
+                              </w:drawing>
+                            </w:r>
+                            <w:r>
+                              <w:rPr>
+                                <w:color w:val="000000"/>
+                              </w:rPr>
+                              <w:t xml:space="preserve">Figura </w:t>
+                            </w:r>
+                            <w:r>
+                              <w:rPr>
+                                <w:color w:val="000000"/>
+                              </w:rPr>
+                              <w:fldChar w:fldCharType="begin"/>
+                            </w:r>
+                            <w:r>
+                              <w:rPr>
+                                <w:color w:val="000000"/>
+                              </w:rPr>
+                              <w:instrText> SEQ Figura \* ARABIC </w:instrText>
+                            </w:r>
+                            <w:r>
+                              <w:rPr>
+                                <w:color w:val="000000"/>
+                              </w:rPr>
+                              <w:fldChar w:fldCharType="separate"/>
+                            </w:r>
+                            <w:r>
+                              <w:rPr>
+                                <w:color w:val="000000"/>
+                              </w:rPr>
+                              <w:t>8</w:t>
+                            </w:r>
+                            <w:r>
+                              <w:rPr>
+                                <w:color w:val="000000"/>
+                              </w:rPr>
+                              <w:fldChar w:fldCharType="end"/>
+                            </w:r>
+                            <w:r>
+                              <w:rPr>
+                                <w:color w:val="000000"/>
+                              </w:rPr>
+                              <w:t>: Attività Culturale</w:t>
+                            </w:r>
+                          </w:p>
+                        </w:txbxContent>
+                      </wps:txbx>
+                      <wps:bodyPr lIns="0" rIns="0" tIns="0" bIns="0" anchor="t">
+                        <a:noAutofit/>
+                      </wps:bodyPr>
+                    </wps:wsp>
+                  </a:graphicData>
+                </a:graphic>
+              </wp:anchor>
+            </w:drawing>
+          </mc:Choice>
+          <mc:Fallback>
+            <w:pict>
+              <v:rect id="shape_0" ID="Cornice8" path="m0,0l-2147483645,0l-2147483645,-2147483646l0,-2147483646xe" fillcolor="white" stroked="f" o:allowincell="f" style="position:absolute;margin-left:173.85pt;margin-top:0.05pt;width:300.45pt;height:206.4pt;mso-wrap-style:square;v-text-anchor:top">
+                <v:fill o:detectmouseclick="t" type="solid" color2="black"/>
+                <v:stroke color="#3465a4" joinstyle="round" endcap="flat"/>
+                <v:textbox>
+                  <w:txbxContent>
+                    <w:p>
+                      <w:pPr>
+                        <w:pStyle w:val="Figura"/>
+                        <w:spacing w:before="120" w:after="120"/>
+                        <w:rPr>
+                          <w:color w:val="000000"/>
+                        </w:rPr>
+                      </w:pPr>
+                      <w:r>
+                        <w:rPr/>
+                        <w:drawing>
+                          <wp:inline distT="0" distB="0" distL="0" distR="0">
+                            <wp:extent cx="3813810" cy="2204085"/>
+                            <wp:effectExtent l="0" t="0" r="0" b="0"/>
+                            <wp:docPr id="34" name="Immagine7" descr=""/>
+                            <wp:cNvGraphicFramePr>
+                              <a:graphicFrameLocks xmlns:a="http://schemas.openxmlformats.org/drawingml/2006/main" noChangeAspect="1"/>
+                            </wp:cNvGraphicFramePr>
+                            <a:graphic xmlns:a="http://schemas.openxmlformats.org/drawingml/2006/main">
+                              <a:graphicData uri="http://schemas.openxmlformats.org/drawingml/2006/picture">
+                                <pic:pic xmlns:pic="http://schemas.openxmlformats.org/drawingml/2006/picture">
+                                  <pic:nvPicPr>
+                                    <pic:cNvPr id="34" name="Immagine7" descr=""/>
+                                    <pic:cNvPicPr>
+                                      <a:picLocks noChangeAspect="1" noChangeArrowheads="1"/>
+                                    </pic:cNvPicPr>
+                                  </pic:nvPicPr>
+                                  <pic:blipFill>
+                                    <a:blip r:embed="rId21"/>
+                                    <a:stretch>
+                                      <a:fillRect/>
+                                    </a:stretch>
+                                  </pic:blipFill>
+                                  <pic:spPr bwMode="auto">
+                                    <a:xfrm>
+                                      <a:off x="0" y="0"/>
+                                      <a:ext cx="3813810" cy="2204085"/>
+                                    </a:xfrm>
+                                    <a:prstGeom prst="rect">
+                                      <a:avLst/>
+                                    </a:prstGeom>
+                                  </pic:spPr>
+                                </pic:pic>
+                              </a:graphicData>
+                            </a:graphic>
+                          </wp:inline>
+                        </w:drawing>
+                      </w:r>
+                      <w:r>
+                        <w:rPr>
+                          <w:color w:val="000000"/>
+                        </w:rPr>
+                        <w:t xml:space="preserve">Figura </w:t>
+                      </w:r>
+                      <w:r>
+                        <w:rPr>
+                          <w:color w:val="000000"/>
+                        </w:rPr>
+                        <w:fldChar w:fldCharType="begin"/>
+                      </w:r>
+                      <w:r>
+                        <w:rPr>
+                          <w:color w:val="000000"/>
+                        </w:rPr>
+                        <w:instrText> SEQ Figura \* ARABIC </w:instrText>
+                      </w:r>
+                      <w:r>
+                        <w:rPr>
+                          <w:color w:val="000000"/>
+                        </w:rPr>
+                        <w:fldChar w:fldCharType="separate"/>
+                      </w:r>
+                      <w:r>
+                        <w:rPr>
+                          <w:color w:val="000000"/>
+                        </w:rPr>
+                        <w:t>8</w:t>
+                      </w:r>
+                      <w:r>
+                        <w:rPr>
+                          <w:color w:val="000000"/>
+                        </w:rPr>
+                        <w:fldChar w:fldCharType="end"/>
+                      </w:r>
+                      <w:r>
+                        <w:rPr>
+                          <w:color w:val="000000"/>
+                        </w:rPr>
                         <w:t>: Attività Culturale</w:t>
                       </w:r>
                     </w:p>
@@ -7598,7 +8189,7 @@
         <w:rPr>
           <w:sz w:val="24"/>
         </w:rPr>
-        <w:t>In fig.7 si mostra la costruzione dell’entità Attività Culturale. Le attività culturali si dividono in due tipologie:</w:t>
+        <w:t>In fig.8 si mostra la costruzione dell’entità Attività Culturale. Le attività culturali si dividono in due tipologie:</w:t>
       </w:r>
     </w:p>
     <w:p>
@@ -7805,6 +8396,21 @@
         <w:rPr>
           <w:sz w:val="24"/>
         </w:rPr>
+      </w:r>
+    </w:p>
+    <w:p>
+      <w:pPr>
+        <w:pStyle w:val="Normal"/>
+        <w:bidi w:val="0"/>
+        <w:rPr>
+          <w:sz w:val="24"/>
+        </w:rPr>
+      </w:pPr>
+      <w:r>
+        <w:rPr>
+          <w:sz w:val="24"/>
+        </w:rPr>
+        <w:t>Si risolve il nome dell’associazione Iscrizione tra Allievo e Attività Culturale in Partecipazione, per evitare conflitto con l’Associazione Iscrizione tra Allievo e Corso.</w:t>
       </w:r>
     </w:p>
     <w:p>
@@ -8276,15 +8882,15 @@
         </w:tblCellMar>
       </w:tblPr>
       <w:tblGrid>
-        <w:gridCol w:w="4521"/>
+        <w:gridCol w:w="4519"/>
         <w:gridCol w:w="1354"/>
-        <w:gridCol w:w="4087"/>
+        <w:gridCol w:w="4089"/>
       </w:tblGrid>
       <w:tr>
         <w:trPr/>
         <w:tc>
           <w:tcPr>
-            <w:tcW w:w="4521" w:type="dxa"/>
+            <w:tcW w:w="4519" w:type="dxa"/>
             <w:tcBorders>
               <w:top w:val="single" w:sz="4" w:space="0" w:color="000000"/>
               <w:left w:val="single" w:sz="4" w:space="0" w:color="000000"/>
@@ -8366,7 +8972,7 @@
         </w:tc>
         <w:tc>
           <w:tcPr>
-            <w:tcW w:w="4087" w:type="dxa"/>
+            <w:tcW w:w="4089" w:type="dxa"/>
             <w:tcBorders>
               <w:top w:val="single" w:sz="4" w:space="0" w:color="000000"/>
               <w:left w:val="single" w:sz="4" w:space="0" w:color="000000"/>
@@ -8405,7 +9011,7 @@
         <w:trPr/>
         <w:tc>
           <w:tcPr>
-            <w:tcW w:w="4521" w:type="dxa"/>
+            <w:tcW w:w="4519" w:type="dxa"/>
             <w:tcBorders>
               <w:top w:val="single" w:sz="4" w:space="0" w:color="000000"/>
               <w:left w:val="single" w:sz="4" w:space="0" w:color="000000"/>
@@ -8461,7 +9067,7 @@
         </w:tc>
         <w:tc>
           <w:tcPr>
-            <w:tcW w:w="4087" w:type="dxa"/>
+            <w:tcW w:w="4089" w:type="dxa"/>
             <w:tcBorders>
               <w:top w:val="single" w:sz="4" w:space="0" w:color="000000"/>
               <w:left w:val="single" w:sz="4" w:space="0" w:color="000000"/>
@@ -8567,15 +9173,15 @@
         </w:tblCellMar>
       </w:tblPr>
       <w:tblGrid>
-        <w:gridCol w:w="825"/>
-        <w:gridCol w:w="4348"/>
+        <w:gridCol w:w="823"/>
+        <w:gridCol w:w="4350"/>
         <w:gridCol w:w="4789"/>
       </w:tblGrid>
       <w:tr>
         <w:trPr/>
         <w:tc>
           <w:tcPr>
-            <w:tcW w:w="825" w:type="dxa"/>
+            <w:tcW w:w="823" w:type="dxa"/>
             <w:tcBorders>
               <w:top w:val="single" w:sz="4" w:space="0" w:color="000000"/>
               <w:left w:val="single" w:sz="4" w:space="0" w:color="000000"/>
@@ -8611,7 +9217,7 @@
         </w:tc>
         <w:tc>
           <w:tcPr>
-            <w:tcW w:w="4348" w:type="dxa"/>
+            <w:tcW w:w="4350" w:type="dxa"/>
             <w:tcBorders>
               <w:top w:val="single" w:sz="4" w:space="0" w:color="000000"/>
               <w:left w:val="single" w:sz="4" w:space="0" w:color="000000"/>
@@ -8686,7 +9292,7 @@
         <w:trPr/>
         <w:tc>
           <w:tcPr>
-            <w:tcW w:w="825" w:type="dxa"/>
+            <w:tcW w:w="823" w:type="dxa"/>
             <w:tcBorders>
               <w:top w:val="single" w:sz="4" w:space="0" w:color="000000"/>
               <w:left w:val="single" w:sz="4" w:space="0" w:color="000000"/>
@@ -8709,12 +9315,13 @@
               <w:rPr>
                 <w:sz w:val="24"/>
               </w:rPr>
+              <w:t>Op.1</w:t>
             </w:r>
           </w:p>
         </w:tc>
         <w:tc>
           <w:tcPr>
-            <w:tcW w:w="4348" w:type="dxa"/>
+            <w:tcW w:w="4350" w:type="dxa"/>
             <w:tcBorders>
               <w:top w:val="single" w:sz="4" w:space="0" w:color="000000"/>
               <w:left w:val="single" w:sz="4" w:space="0" w:color="000000"/>
@@ -8745,6 +9352,678 @@
             <w:tcW w:w="4789" w:type="dxa"/>
             <w:tcBorders>
               <w:top w:val="single" w:sz="4" w:space="0" w:color="000000"/>
+              <w:left w:val="single" w:sz="4" w:space="0" w:color="000000"/>
+              <w:bottom w:val="single" w:sz="4" w:space="0" w:color="000000"/>
+              <w:right w:val="single" w:sz="4" w:space="0" w:color="000000"/>
+            </w:tcBorders>
+          </w:tcPr>
+          <w:p>
+            <w:pPr>
+              <w:pStyle w:val="Normal"/>
+              <w:widowControl w:val="false"/>
+              <w:suppressAutoHyphens w:val="true"/>
+              <w:bidi w:val="0"/>
+              <w:spacing w:lineRule="auto" w:line="240" w:before="0" w:after="0"/>
+              <w:rPr>
+                <w:sz w:val="24"/>
+              </w:rPr>
+            </w:pPr>
+            <w:r>
+              <w:rPr>
+                <w:sz w:val="24"/>
+              </w:rPr>
+            </w:r>
+          </w:p>
+        </w:tc>
+      </w:tr>
+      <w:tr>
+        <w:trPr/>
+        <w:tc>
+          <w:tcPr>
+            <w:tcW w:w="823" w:type="dxa"/>
+            <w:tcBorders>
+              <w:left w:val="single" w:sz="4" w:space="0" w:color="000000"/>
+              <w:bottom w:val="single" w:sz="4" w:space="0" w:color="000000"/>
+              <w:right w:val="single" w:sz="4" w:space="0" w:color="000000"/>
+            </w:tcBorders>
+          </w:tcPr>
+          <w:p>
+            <w:pPr>
+              <w:pStyle w:val="Normal"/>
+              <w:widowControl w:val="false"/>
+              <w:suppressAutoHyphens w:val="true"/>
+              <w:bidi w:val="0"/>
+              <w:spacing w:lineRule="auto" w:line="240" w:before="0" w:after="0"/>
+              <w:rPr>
+                <w:sz w:val="24"/>
+              </w:rPr>
+            </w:pPr>
+            <w:r>
+              <w:rPr>
+                <w:sz w:val="24"/>
+              </w:rPr>
+            </w:r>
+          </w:p>
+        </w:tc>
+        <w:tc>
+          <w:tcPr>
+            <w:tcW w:w="4350" w:type="dxa"/>
+            <w:tcBorders>
+              <w:left w:val="single" w:sz="4" w:space="0" w:color="000000"/>
+              <w:bottom w:val="single" w:sz="4" w:space="0" w:color="000000"/>
+              <w:right w:val="single" w:sz="4" w:space="0" w:color="000000"/>
+            </w:tcBorders>
+          </w:tcPr>
+          <w:p>
+            <w:pPr>
+              <w:pStyle w:val="Normal"/>
+              <w:widowControl w:val="false"/>
+              <w:suppressAutoHyphens w:val="true"/>
+              <w:bidi w:val="0"/>
+              <w:spacing w:lineRule="auto" w:line="240" w:before="0" w:after="0"/>
+              <w:rPr>
+                <w:sz w:val="24"/>
+              </w:rPr>
+            </w:pPr>
+            <w:r>
+              <w:rPr>
+                <w:sz w:val="24"/>
+              </w:rPr>
+            </w:r>
+          </w:p>
+        </w:tc>
+        <w:tc>
+          <w:tcPr>
+            <w:tcW w:w="4789" w:type="dxa"/>
+            <w:tcBorders>
+              <w:left w:val="single" w:sz="4" w:space="0" w:color="000000"/>
+              <w:bottom w:val="single" w:sz="4" w:space="0" w:color="000000"/>
+              <w:right w:val="single" w:sz="4" w:space="0" w:color="000000"/>
+            </w:tcBorders>
+          </w:tcPr>
+          <w:p>
+            <w:pPr>
+              <w:pStyle w:val="Normal"/>
+              <w:widowControl w:val="false"/>
+              <w:suppressAutoHyphens w:val="true"/>
+              <w:bidi w:val="0"/>
+              <w:spacing w:lineRule="auto" w:line="240" w:before="0" w:after="0"/>
+              <w:rPr>
+                <w:sz w:val="24"/>
+              </w:rPr>
+            </w:pPr>
+            <w:r>
+              <w:rPr>
+                <w:sz w:val="24"/>
+              </w:rPr>
+            </w:r>
+          </w:p>
+        </w:tc>
+      </w:tr>
+      <w:tr>
+        <w:trPr/>
+        <w:tc>
+          <w:tcPr>
+            <w:tcW w:w="823" w:type="dxa"/>
+            <w:tcBorders>
+              <w:left w:val="single" w:sz="4" w:space="0" w:color="000000"/>
+              <w:bottom w:val="single" w:sz="4" w:space="0" w:color="000000"/>
+              <w:right w:val="single" w:sz="4" w:space="0" w:color="000000"/>
+            </w:tcBorders>
+          </w:tcPr>
+          <w:p>
+            <w:pPr>
+              <w:pStyle w:val="Normal"/>
+              <w:widowControl w:val="false"/>
+              <w:suppressAutoHyphens w:val="true"/>
+              <w:bidi w:val="0"/>
+              <w:spacing w:lineRule="auto" w:line="240" w:before="0" w:after="0"/>
+              <w:rPr>
+                <w:sz w:val="24"/>
+              </w:rPr>
+            </w:pPr>
+            <w:r>
+              <w:rPr>
+                <w:sz w:val="24"/>
+              </w:rPr>
+            </w:r>
+          </w:p>
+        </w:tc>
+        <w:tc>
+          <w:tcPr>
+            <w:tcW w:w="4350" w:type="dxa"/>
+            <w:tcBorders>
+              <w:left w:val="single" w:sz="4" w:space="0" w:color="000000"/>
+              <w:bottom w:val="single" w:sz="4" w:space="0" w:color="000000"/>
+              <w:right w:val="single" w:sz="4" w:space="0" w:color="000000"/>
+            </w:tcBorders>
+          </w:tcPr>
+          <w:p>
+            <w:pPr>
+              <w:pStyle w:val="Normal"/>
+              <w:widowControl w:val="false"/>
+              <w:suppressAutoHyphens w:val="true"/>
+              <w:bidi w:val="0"/>
+              <w:spacing w:lineRule="auto" w:line="240" w:before="0" w:after="0"/>
+              <w:rPr>
+                <w:sz w:val="24"/>
+              </w:rPr>
+            </w:pPr>
+            <w:r>
+              <w:rPr>
+                <w:sz w:val="24"/>
+              </w:rPr>
+            </w:r>
+          </w:p>
+        </w:tc>
+        <w:tc>
+          <w:tcPr>
+            <w:tcW w:w="4789" w:type="dxa"/>
+            <w:tcBorders>
+              <w:left w:val="single" w:sz="4" w:space="0" w:color="000000"/>
+              <w:bottom w:val="single" w:sz="4" w:space="0" w:color="000000"/>
+              <w:right w:val="single" w:sz="4" w:space="0" w:color="000000"/>
+            </w:tcBorders>
+          </w:tcPr>
+          <w:p>
+            <w:pPr>
+              <w:pStyle w:val="Normal"/>
+              <w:widowControl w:val="false"/>
+              <w:suppressAutoHyphens w:val="true"/>
+              <w:bidi w:val="0"/>
+              <w:spacing w:lineRule="auto" w:line="240" w:before="0" w:after="0"/>
+              <w:rPr>
+                <w:sz w:val="24"/>
+              </w:rPr>
+            </w:pPr>
+            <w:r>
+              <w:rPr>
+                <w:sz w:val="24"/>
+              </w:rPr>
+            </w:r>
+          </w:p>
+        </w:tc>
+      </w:tr>
+      <w:tr>
+        <w:trPr/>
+        <w:tc>
+          <w:tcPr>
+            <w:tcW w:w="823" w:type="dxa"/>
+            <w:tcBorders>
+              <w:left w:val="single" w:sz="4" w:space="0" w:color="000000"/>
+              <w:bottom w:val="single" w:sz="4" w:space="0" w:color="000000"/>
+              <w:right w:val="single" w:sz="4" w:space="0" w:color="000000"/>
+            </w:tcBorders>
+          </w:tcPr>
+          <w:p>
+            <w:pPr>
+              <w:pStyle w:val="Normal"/>
+              <w:widowControl w:val="false"/>
+              <w:suppressAutoHyphens w:val="true"/>
+              <w:bidi w:val="0"/>
+              <w:spacing w:lineRule="auto" w:line="240" w:before="0" w:after="0"/>
+              <w:rPr>
+                <w:sz w:val="24"/>
+              </w:rPr>
+            </w:pPr>
+            <w:r>
+              <w:rPr>
+                <w:sz w:val="24"/>
+              </w:rPr>
+            </w:r>
+          </w:p>
+        </w:tc>
+        <w:tc>
+          <w:tcPr>
+            <w:tcW w:w="4350" w:type="dxa"/>
+            <w:tcBorders>
+              <w:left w:val="single" w:sz="4" w:space="0" w:color="000000"/>
+              <w:bottom w:val="single" w:sz="4" w:space="0" w:color="000000"/>
+              <w:right w:val="single" w:sz="4" w:space="0" w:color="000000"/>
+            </w:tcBorders>
+          </w:tcPr>
+          <w:p>
+            <w:pPr>
+              <w:pStyle w:val="Normal"/>
+              <w:widowControl w:val="false"/>
+              <w:suppressAutoHyphens w:val="true"/>
+              <w:bidi w:val="0"/>
+              <w:spacing w:lineRule="auto" w:line="240" w:before="0" w:after="0"/>
+              <w:rPr>
+                <w:sz w:val="24"/>
+              </w:rPr>
+            </w:pPr>
+            <w:r>
+              <w:rPr>
+                <w:sz w:val="24"/>
+              </w:rPr>
+            </w:r>
+          </w:p>
+        </w:tc>
+        <w:tc>
+          <w:tcPr>
+            <w:tcW w:w="4789" w:type="dxa"/>
+            <w:tcBorders>
+              <w:left w:val="single" w:sz="4" w:space="0" w:color="000000"/>
+              <w:bottom w:val="single" w:sz="4" w:space="0" w:color="000000"/>
+              <w:right w:val="single" w:sz="4" w:space="0" w:color="000000"/>
+            </w:tcBorders>
+          </w:tcPr>
+          <w:p>
+            <w:pPr>
+              <w:pStyle w:val="Normal"/>
+              <w:widowControl w:val="false"/>
+              <w:suppressAutoHyphens w:val="true"/>
+              <w:bidi w:val="0"/>
+              <w:spacing w:lineRule="auto" w:line="240" w:before="0" w:after="0"/>
+              <w:rPr>
+                <w:sz w:val="24"/>
+              </w:rPr>
+            </w:pPr>
+            <w:r>
+              <w:rPr>
+                <w:sz w:val="24"/>
+              </w:rPr>
+            </w:r>
+          </w:p>
+        </w:tc>
+      </w:tr>
+      <w:tr>
+        <w:trPr/>
+        <w:tc>
+          <w:tcPr>
+            <w:tcW w:w="823" w:type="dxa"/>
+            <w:tcBorders>
+              <w:left w:val="single" w:sz="4" w:space="0" w:color="000000"/>
+              <w:bottom w:val="single" w:sz="4" w:space="0" w:color="000000"/>
+              <w:right w:val="single" w:sz="4" w:space="0" w:color="000000"/>
+            </w:tcBorders>
+          </w:tcPr>
+          <w:p>
+            <w:pPr>
+              <w:pStyle w:val="Normal"/>
+              <w:widowControl w:val="false"/>
+              <w:suppressAutoHyphens w:val="true"/>
+              <w:bidi w:val="0"/>
+              <w:spacing w:lineRule="auto" w:line="240" w:before="0" w:after="0"/>
+              <w:rPr>
+                <w:sz w:val="24"/>
+              </w:rPr>
+            </w:pPr>
+            <w:r>
+              <w:rPr>
+                <w:sz w:val="24"/>
+              </w:rPr>
+            </w:r>
+          </w:p>
+        </w:tc>
+        <w:tc>
+          <w:tcPr>
+            <w:tcW w:w="4350" w:type="dxa"/>
+            <w:tcBorders>
+              <w:left w:val="single" w:sz="4" w:space="0" w:color="000000"/>
+              <w:bottom w:val="single" w:sz="4" w:space="0" w:color="000000"/>
+              <w:right w:val="single" w:sz="4" w:space="0" w:color="000000"/>
+            </w:tcBorders>
+          </w:tcPr>
+          <w:p>
+            <w:pPr>
+              <w:pStyle w:val="Normal"/>
+              <w:widowControl w:val="false"/>
+              <w:suppressAutoHyphens w:val="true"/>
+              <w:bidi w:val="0"/>
+              <w:spacing w:lineRule="auto" w:line="240" w:before="0" w:after="0"/>
+              <w:rPr>
+                <w:sz w:val="24"/>
+              </w:rPr>
+            </w:pPr>
+            <w:r>
+              <w:rPr>
+                <w:sz w:val="24"/>
+              </w:rPr>
+            </w:r>
+          </w:p>
+        </w:tc>
+        <w:tc>
+          <w:tcPr>
+            <w:tcW w:w="4789" w:type="dxa"/>
+            <w:tcBorders>
+              <w:left w:val="single" w:sz="4" w:space="0" w:color="000000"/>
+              <w:bottom w:val="single" w:sz="4" w:space="0" w:color="000000"/>
+              <w:right w:val="single" w:sz="4" w:space="0" w:color="000000"/>
+            </w:tcBorders>
+          </w:tcPr>
+          <w:p>
+            <w:pPr>
+              <w:pStyle w:val="Normal"/>
+              <w:widowControl w:val="false"/>
+              <w:suppressAutoHyphens w:val="true"/>
+              <w:bidi w:val="0"/>
+              <w:spacing w:lineRule="auto" w:line="240" w:before="0" w:after="0"/>
+              <w:rPr>
+                <w:sz w:val="24"/>
+              </w:rPr>
+            </w:pPr>
+            <w:r>
+              <w:rPr>
+                <w:sz w:val="24"/>
+              </w:rPr>
+            </w:r>
+          </w:p>
+        </w:tc>
+      </w:tr>
+      <w:tr>
+        <w:trPr/>
+        <w:tc>
+          <w:tcPr>
+            <w:tcW w:w="823" w:type="dxa"/>
+            <w:tcBorders>
+              <w:left w:val="single" w:sz="4" w:space="0" w:color="000000"/>
+              <w:bottom w:val="single" w:sz="4" w:space="0" w:color="000000"/>
+              <w:right w:val="single" w:sz="4" w:space="0" w:color="000000"/>
+            </w:tcBorders>
+          </w:tcPr>
+          <w:p>
+            <w:pPr>
+              <w:pStyle w:val="Normal"/>
+              <w:widowControl w:val="false"/>
+              <w:suppressAutoHyphens w:val="true"/>
+              <w:bidi w:val="0"/>
+              <w:spacing w:lineRule="auto" w:line="240" w:before="0" w:after="0"/>
+              <w:rPr>
+                <w:sz w:val="24"/>
+              </w:rPr>
+            </w:pPr>
+            <w:r>
+              <w:rPr>
+                <w:sz w:val="24"/>
+              </w:rPr>
+            </w:r>
+          </w:p>
+        </w:tc>
+        <w:tc>
+          <w:tcPr>
+            <w:tcW w:w="4350" w:type="dxa"/>
+            <w:tcBorders>
+              <w:left w:val="single" w:sz="4" w:space="0" w:color="000000"/>
+              <w:bottom w:val="single" w:sz="4" w:space="0" w:color="000000"/>
+              <w:right w:val="single" w:sz="4" w:space="0" w:color="000000"/>
+            </w:tcBorders>
+          </w:tcPr>
+          <w:p>
+            <w:pPr>
+              <w:pStyle w:val="Normal"/>
+              <w:widowControl w:val="false"/>
+              <w:suppressAutoHyphens w:val="true"/>
+              <w:bidi w:val="0"/>
+              <w:spacing w:lineRule="auto" w:line="240" w:before="0" w:after="0"/>
+              <w:rPr>
+                <w:sz w:val="24"/>
+              </w:rPr>
+            </w:pPr>
+            <w:r>
+              <w:rPr>
+                <w:sz w:val="24"/>
+              </w:rPr>
+            </w:r>
+          </w:p>
+        </w:tc>
+        <w:tc>
+          <w:tcPr>
+            <w:tcW w:w="4789" w:type="dxa"/>
+            <w:tcBorders>
+              <w:left w:val="single" w:sz="4" w:space="0" w:color="000000"/>
+              <w:bottom w:val="single" w:sz="4" w:space="0" w:color="000000"/>
+              <w:right w:val="single" w:sz="4" w:space="0" w:color="000000"/>
+            </w:tcBorders>
+          </w:tcPr>
+          <w:p>
+            <w:pPr>
+              <w:pStyle w:val="Normal"/>
+              <w:widowControl w:val="false"/>
+              <w:suppressAutoHyphens w:val="true"/>
+              <w:bidi w:val="0"/>
+              <w:spacing w:lineRule="auto" w:line="240" w:before="0" w:after="0"/>
+              <w:rPr>
+                <w:sz w:val="24"/>
+              </w:rPr>
+            </w:pPr>
+            <w:r>
+              <w:rPr>
+                <w:sz w:val="24"/>
+              </w:rPr>
+            </w:r>
+          </w:p>
+        </w:tc>
+      </w:tr>
+      <w:tr>
+        <w:trPr/>
+        <w:tc>
+          <w:tcPr>
+            <w:tcW w:w="823" w:type="dxa"/>
+            <w:tcBorders>
+              <w:left w:val="single" w:sz="4" w:space="0" w:color="000000"/>
+              <w:bottom w:val="single" w:sz="4" w:space="0" w:color="000000"/>
+              <w:right w:val="single" w:sz="4" w:space="0" w:color="000000"/>
+            </w:tcBorders>
+          </w:tcPr>
+          <w:p>
+            <w:pPr>
+              <w:pStyle w:val="Normal"/>
+              <w:widowControl w:val="false"/>
+              <w:suppressAutoHyphens w:val="true"/>
+              <w:bidi w:val="0"/>
+              <w:spacing w:lineRule="auto" w:line="240" w:before="0" w:after="0"/>
+              <w:rPr>
+                <w:sz w:val="24"/>
+              </w:rPr>
+            </w:pPr>
+            <w:r>
+              <w:rPr>
+                <w:sz w:val="24"/>
+              </w:rPr>
+            </w:r>
+          </w:p>
+        </w:tc>
+        <w:tc>
+          <w:tcPr>
+            <w:tcW w:w="4350" w:type="dxa"/>
+            <w:tcBorders>
+              <w:left w:val="single" w:sz="4" w:space="0" w:color="000000"/>
+              <w:bottom w:val="single" w:sz="4" w:space="0" w:color="000000"/>
+              <w:right w:val="single" w:sz="4" w:space="0" w:color="000000"/>
+            </w:tcBorders>
+          </w:tcPr>
+          <w:p>
+            <w:pPr>
+              <w:pStyle w:val="Normal"/>
+              <w:widowControl w:val="false"/>
+              <w:suppressAutoHyphens w:val="true"/>
+              <w:bidi w:val="0"/>
+              <w:spacing w:lineRule="auto" w:line="240" w:before="0" w:after="0"/>
+              <w:rPr>
+                <w:sz w:val="24"/>
+              </w:rPr>
+            </w:pPr>
+            <w:r>
+              <w:rPr>
+                <w:sz w:val="24"/>
+              </w:rPr>
+            </w:r>
+          </w:p>
+        </w:tc>
+        <w:tc>
+          <w:tcPr>
+            <w:tcW w:w="4789" w:type="dxa"/>
+            <w:tcBorders>
+              <w:left w:val="single" w:sz="4" w:space="0" w:color="000000"/>
+              <w:bottom w:val="single" w:sz="4" w:space="0" w:color="000000"/>
+              <w:right w:val="single" w:sz="4" w:space="0" w:color="000000"/>
+            </w:tcBorders>
+          </w:tcPr>
+          <w:p>
+            <w:pPr>
+              <w:pStyle w:val="Normal"/>
+              <w:widowControl w:val="false"/>
+              <w:suppressAutoHyphens w:val="true"/>
+              <w:bidi w:val="0"/>
+              <w:spacing w:lineRule="auto" w:line="240" w:before="0" w:after="0"/>
+              <w:rPr>
+                <w:sz w:val="24"/>
+              </w:rPr>
+            </w:pPr>
+            <w:r>
+              <w:rPr>
+                <w:sz w:val="24"/>
+              </w:rPr>
+            </w:r>
+          </w:p>
+        </w:tc>
+      </w:tr>
+      <w:tr>
+        <w:trPr/>
+        <w:tc>
+          <w:tcPr>
+            <w:tcW w:w="823" w:type="dxa"/>
+            <w:tcBorders>
+              <w:left w:val="single" w:sz="4" w:space="0" w:color="000000"/>
+              <w:bottom w:val="single" w:sz="4" w:space="0" w:color="000000"/>
+              <w:right w:val="single" w:sz="4" w:space="0" w:color="000000"/>
+            </w:tcBorders>
+          </w:tcPr>
+          <w:p>
+            <w:pPr>
+              <w:pStyle w:val="Normal"/>
+              <w:widowControl w:val="false"/>
+              <w:suppressAutoHyphens w:val="true"/>
+              <w:bidi w:val="0"/>
+              <w:spacing w:lineRule="auto" w:line="240" w:before="0" w:after="0"/>
+              <w:rPr>
+                <w:sz w:val="24"/>
+              </w:rPr>
+            </w:pPr>
+            <w:r>
+              <w:rPr>
+                <w:sz w:val="24"/>
+              </w:rPr>
+            </w:r>
+          </w:p>
+        </w:tc>
+        <w:tc>
+          <w:tcPr>
+            <w:tcW w:w="4350" w:type="dxa"/>
+            <w:tcBorders>
+              <w:left w:val="single" w:sz="4" w:space="0" w:color="000000"/>
+              <w:bottom w:val="single" w:sz="4" w:space="0" w:color="000000"/>
+              <w:right w:val="single" w:sz="4" w:space="0" w:color="000000"/>
+            </w:tcBorders>
+          </w:tcPr>
+          <w:p>
+            <w:pPr>
+              <w:pStyle w:val="Normal"/>
+              <w:widowControl w:val="false"/>
+              <w:suppressAutoHyphens w:val="true"/>
+              <w:bidi w:val="0"/>
+              <w:spacing w:lineRule="auto" w:line="240" w:before="0" w:after="0"/>
+              <w:rPr>
+                <w:sz w:val="24"/>
+              </w:rPr>
+            </w:pPr>
+            <w:r>
+              <w:rPr>
+                <w:sz w:val="24"/>
+              </w:rPr>
+            </w:r>
+          </w:p>
+        </w:tc>
+        <w:tc>
+          <w:tcPr>
+            <w:tcW w:w="4789" w:type="dxa"/>
+            <w:tcBorders>
+              <w:left w:val="single" w:sz="4" w:space="0" w:color="000000"/>
+              <w:bottom w:val="single" w:sz="4" w:space="0" w:color="000000"/>
+              <w:right w:val="single" w:sz="4" w:space="0" w:color="000000"/>
+            </w:tcBorders>
+          </w:tcPr>
+          <w:p>
+            <w:pPr>
+              <w:pStyle w:val="Normal"/>
+              <w:widowControl w:val="false"/>
+              <w:suppressAutoHyphens w:val="true"/>
+              <w:bidi w:val="0"/>
+              <w:spacing w:lineRule="auto" w:line="240" w:before="0" w:after="0"/>
+              <w:rPr>
+                <w:sz w:val="24"/>
+              </w:rPr>
+            </w:pPr>
+            <w:r>
+              <w:rPr>
+                <w:sz w:val="24"/>
+              </w:rPr>
+            </w:r>
+          </w:p>
+        </w:tc>
+      </w:tr>
+      <w:tr>
+        <w:trPr/>
+        <w:tc>
+          <w:tcPr>
+            <w:tcW w:w="823" w:type="dxa"/>
+            <w:tcBorders>
+              <w:left w:val="single" w:sz="4" w:space="0" w:color="000000"/>
+              <w:bottom w:val="single" w:sz="4" w:space="0" w:color="000000"/>
+              <w:right w:val="single" w:sz="4" w:space="0" w:color="000000"/>
+            </w:tcBorders>
+          </w:tcPr>
+          <w:p>
+            <w:pPr>
+              <w:pStyle w:val="Normal"/>
+              <w:widowControl w:val="false"/>
+              <w:suppressAutoHyphens w:val="true"/>
+              <w:bidi w:val="0"/>
+              <w:spacing w:lineRule="auto" w:line="240" w:before="0" w:after="0"/>
+              <w:rPr>
+                <w:sz w:val="24"/>
+              </w:rPr>
+            </w:pPr>
+            <w:r>
+              <w:rPr>
+                <w:sz w:val="24"/>
+              </w:rPr>
+            </w:r>
+          </w:p>
+        </w:tc>
+        <w:tc>
+          <w:tcPr>
+            <w:tcW w:w="4350" w:type="dxa"/>
+            <w:tcBorders>
+              <w:left w:val="single" w:sz="4" w:space="0" w:color="000000"/>
+              <w:bottom w:val="single" w:sz="4" w:space="0" w:color="000000"/>
+              <w:right w:val="single" w:sz="4" w:space="0" w:color="000000"/>
+            </w:tcBorders>
+          </w:tcPr>
+          <w:p>
+            <w:pPr>
+              <w:pStyle w:val="Normal"/>
+              <w:widowControl w:val="false"/>
+              <w:suppressAutoHyphens w:val="true"/>
+              <w:bidi w:val="0"/>
+              <w:spacing w:lineRule="auto" w:line="240" w:before="0" w:after="0"/>
+              <w:rPr>
+                <w:sz w:val="24"/>
+              </w:rPr>
+            </w:pPr>
+            <w:r>
+              <w:rPr>
+                <w:sz w:val="24"/>
+              </w:rPr>
+            </w:r>
+          </w:p>
+        </w:tc>
+        <w:tc>
+          <w:tcPr>
+            <w:tcW w:w="4789" w:type="dxa"/>
+            <w:tcBorders>
               <w:left w:val="single" w:sz="4" w:space="0" w:color="000000"/>
               <w:bottom w:val="single" w:sz="4" w:space="0" w:color="000000"/>
               <w:right w:val="single" w:sz="4" w:space="0" w:color="000000"/>
@@ -9641,14 +10920,15 @@
       </w:tblPr>
       <w:tblGrid>
         <w:gridCol w:w="4980"/>
-        <w:gridCol w:w="4980"/>
+        <w:gridCol w:w="4981"/>
+        <w:gridCol w:w="1"/>
         <w:gridCol w:w="1"/>
       </w:tblGrid>
       <w:tr>
         <w:trPr/>
         <w:tc>
           <w:tcPr>
-            <w:tcW w:w="9960" w:type="dxa"/>
+            <w:tcW w:w="9962" w:type="dxa"/>
             <w:gridSpan w:val="2"/>
             <w:tcBorders>
               <w:top w:val="single" w:sz="4" w:space="0" w:color="000000"/>
@@ -9764,7 +11044,6 @@
         <w:tc>
           <w:tcPr>
             <w:tcW w:w="4981" w:type="dxa"/>
-            <w:gridSpan w:val="2"/>
             <w:tcBorders>
               <w:top w:val="single" w:sz="4" w:space="0" w:color="000000"/>
               <w:left w:val="single" w:sz="4" w:space="0" w:color="000000"/>
@@ -9861,7 +11140,6 @@
         <w:tc>
           <w:tcPr>
             <w:tcW w:w="4981" w:type="dxa"/>
-            <w:gridSpan w:val="2"/>
             <w:tcBorders>
               <w:top w:val="single" w:sz="4" w:space="0" w:color="000000"/>
               <w:left w:val="single" w:sz="4" w:space="0" w:color="000000"/>
@@ -10317,8 +11595,8 @@
       </w:r>
     </w:p>
     <w:sectPr>
-      <w:headerReference w:type="default" r:id="rId20"/>
-      <w:footerReference w:type="default" r:id="rId21"/>
+      <w:headerReference w:type="default" r:id="rId22"/>
+      <w:footerReference w:type="default" r:id="rId23"/>
       <w:footnotePr>
         <w:numFmt w:val="decimal"/>
       </w:footnotePr>
@@ -10351,7 +11629,7 @@
       <mc:AlternateContent>
         <mc:Choice Requires="wps">
           <w:drawing>
-            <wp:anchor behindDoc="1" distT="0" distB="0" distL="0" distR="0" simplePos="0" locked="0" layoutInCell="0" allowOverlap="1" relativeHeight="36">
+            <wp:anchor behindDoc="1" distT="0" distB="0" distL="0" distR="0" simplePos="0" locked="0" layoutInCell="0" allowOverlap="1" relativeHeight="38">
               <wp:simplePos x="0" y="0"/>
               <wp:positionH relativeFrom="margin">
                 <wp:align>center</wp:align>
@@ -10359,10 +11637,10 @@
               <wp:positionV relativeFrom="paragraph">
                 <wp:posOffset>635</wp:posOffset>
               </wp:positionV>
-              <wp:extent cx="158115" cy="174625"/>
+              <wp:extent cx="159385" cy="174625"/>
               <wp:effectExtent l="0" t="0" r="0" b="0"/>
               <wp:wrapSquare wrapText="bothSides"/>
-              <wp:docPr id="31" name="Cornice1"/>
+              <wp:docPr id="35" name="Cornice1"/>
               <a:graphic xmlns:a="http://schemas.openxmlformats.org/drawingml/2006/main">
                 <a:graphicData uri="http://schemas.microsoft.com/office/word/2010/wordprocessingShape">
                   <wps:wsp>
@@ -10370,7 +11648,7 @@
                     <wps:spPr>
                       <a:xfrm>
                         <a:off x="0" y="0"/>
-                        <a:ext cx="157320" cy="173880"/>
+                        <a:ext cx="158760" cy="173880"/>
                       </a:xfrm>
                       <a:prstGeom prst="rect">
                         <a:avLst/>
@@ -10427,7 +11705,7 @@
                               <w:sz w:val="24"/>
                               <w:color w:val="000000"/>
                             </w:rPr>
-                            <w:t>12</w:t>
+                            <w:t>19</w:t>
                           </w:r>
                           <w:r>
                             <w:rPr>
@@ -10451,7 +11729,7 @@
         </mc:Choice>
         <mc:Fallback>
           <w:pict>
-            <v:rect id="shape_0" ID="Cornice1" path="m0,0l-2147483645,0l-2147483645,-2147483646l0,-2147483646xe" stroked="f" o:allowincell="f" style="position:absolute;margin-left:237.45pt;margin-top:0.05pt;width:12.35pt;height:13.65pt;mso-wrap-style:square;v-text-anchor:top;mso-position-horizontal:center;mso-position-horizontal-relative:margin">
+            <v:rect id="shape_0" ID="Cornice1" path="m0,0l-2147483645,0l-2147483645,-2147483646l0,-2147483646xe" stroked="f" o:allowincell="f" style="position:absolute;margin-left:237.4pt;margin-top:0.05pt;width:12.45pt;height:13.65pt;mso-wrap-style:square;v-text-anchor:top;mso-position-horizontal:center;mso-position-horizontal-relative:margin">
               <v:fill o:detectmouseclick="t" on="false"/>
               <v:stroke color="#3465a4" joinstyle="round" endcap="flat"/>
               <v:textbox>
@@ -10495,7 +11773,7 @@
                         <w:sz w:val="24"/>
                         <w:color w:val="000000"/>
                       </w:rPr>
-                      <w:t>12</w:t>
+                      <w:t>19</w:t>
                     </w:r>
                     <w:r>
                       <w:rPr>
@@ -13019,6 +14297,143 @@
   <w:abstractNum w:abstractNumId="18">
     <w:lvl w:ilvl="0">
       <w:start w:val="1"/>
+      <w:numFmt w:val="bullet"/>
+      <w:lvlText w:val=""/>
+      <w:lvlJc w:val="left"/>
+      <w:pPr>
+        <w:tabs>
+          <w:tab w:val="num" w:pos="720"/>
+        </w:tabs>
+        <w:ind w:left="720" w:hanging="360"/>
+      </w:pPr>
+      <w:rPr>
+        <w:rFonts w:ascii="Symbol" w:hAnsi="Symbol" w:cs="Symbol" w:hint="default"/>
+      </w:rPr>
+    </w:lvl>
+    <w:lvl w:ilvl="1">
+      <w:start w:val="1"/>
+      <w:numFmt w:val="bullet"/>
+      <w:lvlText w:val="◦"/>
+      <w:lvlJc w:val="left"/>
+      <w:pPr>
+        <w:tabs>
+          <w:tab w:val="num" w:pos="1080"/>
+        </w:tabs>
+        <w:ind w:left="1080" w:hanging="360"/>
+      </w:pPr>
+      <w:rPr>
+        <w:rFonts w:ascii="OpenSymbol" w:hAnsi="OpenSymbol" w:cs="OpenSymbol" w:hint="default"/>
+      </w:rPr>
+    </w:lvl>
+    <w:lvl w:ilvl="2">
+      <w:start w:val="1"/>
+      <w:numFmt w:val="bullet"/>
+      <w:lvlText w:val="▪"/>
+      <w:lvlJc w:val="left"/>
+      <w:pPr>
+        <w:tabs>
+          <w:tab w:val="num" w:pos="1440"/>
+        </w:tabs>
+        <w:ind w:left="1440" w:hanging="360"/>
+      </w:pPr>
+      <w:rPr>
+        <w:rFonts w:ascii="OpenSymbol" w:hAnsi="OpenSymbol" w:cs="OpenSymbol" w:hint="default"/>
+      </w:rPr>
+    </w:lvl>
+    <w:lvl w:ilvl="3">
+      <w:start w:val="1"/>
+      <w:numFmt w:val="bullet"/>
+      <w:lvlText w:val=""/>
+      <w:lvlJc w:val="left"/>
+      <w:pPr>
+        <w:tabs>
+          <w:tab w:val="num" w:pos="1800"/>
+        </w:tabs>
+        <w:ind w:left="1800" w:hanging="360"/>
+      </w:pPr>
+      <w:rPr>
+        <w:rFonts w:ascii="Symbol" w:hAnsi="Symbol" w:cs="Symbol" w:hint="default"/>
+      </w:rPr>
+    </w:lvl>
+    <w:lvl w:ilvl="4">
+      <w:start w:val="1"/>
+      <w:numFmt w:val="bullet"/>
+      <w:lvlText w:val="◦"/>
+      <w:lvlJc w:val="left"/>
+      <w:pPr>
+        <w:tabs>
+          <w:tab w:val="num" w:pos="2160"/>
+        </w:tabs>
+        <w:ind w:left="2160" w:hanging="360"/>
+      </w:pPr>
+      <w:rPr>
+        <w:rFonts w:ascii="OpenSymbol" w:hAnsi="OpenSymbol" w:cs="OpenSymbol" w:hint="default"/>
+      </w:rPr>
+    </w:lvl>
+    <w:lvl w:ilvl="5">
+      <w:start w:val="1"/>
+      <w:numFmt w:val="bullet"/>
+      <w:lvlText w:val="▪"/>
+      <w:lvlJc w:val="left"/>
+      <w:pPr>
+        <w:tabs>
+          <w:tab w:val="num" w:pos="2520"/>
+        </w:tabs>
+        <w:ind w:left="2520" w:hanging="360"/>
+      </w:pPr>
+      <w:rPr>
+        <w:rFonts w:ascii="OpenSymbol" w:hAnsi="OpenSymbol" w:cs="OpenSymbol" w:hint="default"/>
+      </w:rPr>
+    </w:lvl>
+    <w:lvl w:ilvl="6">
+      <w:start w:val="1"/>
+      <w:numFmt w:val="bullet"/>
+      <w:lvlText w:val=""/>
+      <w:lvlJc w:val="left"/>
+      <w:pPr>
+        <w:tabs>
+          <w:tab w:val="num" w:pos="2880"/>
+        </w:tabs>
+        <w:ind w:left="2880" w:hanging="360"/>
+      </w:pPr>
+      <w:rPr>
+        <w:rFonts w:ascii="Symbol" w:hAnsi="Symbol" w:cs="Symbol" w:hint="default"/>
+      </w:rPr>
+    </w:lvl>
+    <w:lvl w:ilvl="7">
+      <w:start w:val="1"/>
+      <w:numFmt w:val="bullet"/>
+      <w:lvlText w:val="◦"/>
+      <w:lvlJc w:val="left"/>
+      <w:pPr>
+        <w:tabs>
+          <w:tab w:val="num" w:pos="3240"/>
+        </w:tabs>
+        <w:ind w:left="3240" w:hanging="360"/>
+      </w:pPr>
+      <w:rPr>
+        <w:rFonts w:ascii="OpenSymbol" w:hAnsi="OpenSymbol" w:cs="OpenSymbol" w:hint="default"/>
+      </w:rPr>
+    </w:lvl>
+    <w:lvl w:ilvl="8">
+      <w:start w:val="1"/>
+      <w:numFmt w:val="bullet"/>
+      <w:lvlText w:val="▪"/>
+      <w:lvlJc w:val="left"/>
+      <w:pPr>
+        <w:tabs>
+          <w:tab w:val="num" w:pos="3600"/>
+        </w:tabs>
+        <w:ind w:left="3600" w:hanging="360"/>
+      </w:pPr>
+      <w:rPr>
+        <w:rFonts w:ascii="OpenSymbol" w:hAnsi="OpenSymbol" w:cs="OpenSymbol" w:hint="default"/>
+      </w:rPr>
+    </w:lvl>
+  </w:abstractNum>
+  <w:abstractNum w:abstractNumId="19">
+    <w:lvl w:ilvl="0">
+      <w:start w:val="1"/>
       <w:numFmt w:val="decimal"/>
       <w:lvlText w:val="%1."/>
       <w:lvlJc w:val="left"/>
@@ -13155,7 +14570,7 @@
       </w:rPr>
     </w:lvl>
   </w:abstractNum>
-  <w:abstractNum w:abstractNumId="19">
+  <w:abstractNum w:abstractNumId="20">
     <w:lvl w:ilvl="0">
       <w:start w:val="1"/>
       <w:numFmt w:val="decimal"/>
@@ -13294,7 +14709,7 @@
       </w:rPr>
     </w:lvl>
   </w:abstractNum>
-  <w:abstractNum w:abstractNumId="20">
+  <w:abstractNum w:abstractNumId="21">
     <w:lvl w:ilvl="0">
       <w:start w:val="1"/>
       <w:numFmt w:val="decimal"/>
@@ -13430,143 +14845,6 @@
       </w:pPr>
       <w:rPr>
         <w:u w:val="none" w:color="FFFFFF"/>
-      </w:rPr>
-    </w:lvl>
-  </w:abstractNum>
-  <w:abstractNum w:abstractNumId="21">
-    <w:lvl w:ilvl="0">
-      <w:start w:val="1"/>
-      <w:numFmt w:val="bullet"/>
-      <w:lvlText w:val=""/>
-      <w:lvlJc w:val="left"/>
-      <w:pPr>
-        <w:tabs>
-          <w:tab w:val="num" w:pos="720"/>
-        </w:tabs>
-        <w:ind w:left="720" w:hanging="360"/>
-      </w:pPr>
-      <w:rPr>
-        <w:rFonts w:ascii="Symbol" w:hAnsi="Symbol" w:cs="Symbol" w:hint="default"/>
-      </w:rPr>
-    </w:lvl>
-    <w:lvl w:ilvl="1">
-      <w:start w:val="1"/>
-      <w:numFmt w:val="bullet"/>
-      <w:lvlText w:val="◦"/>
-      <w:lvlJc w:val="left"/>
-      <w:pPr>
-        <w:tabs>
-          <w:tab w:val="num" w:pos="1080"/>
-        </w:tabs>
-        <w:ind w:left="1080" w:hanging="360"/>
-      </w:pPr>
-      <w:rPr>
-        <w:rFonts w:ascii="OpenSymbol" w:hAnsi="OpenSymbol" w:cs="OpenSymbol" w:hint="default"/>
-      </w:rPr>
-    </w:lvl>
-    <w:lvl w:ilvl="2">
-      <w:start w:val="1"/>
-      <w:numFmt w:val="bullet"/>
-      <w:lvlText w:val="▪"/>
-      <w:lvlJc w:val="left"/>
-      <w:pPr>
-        <w:tabs>
-          <w:tab w:val="num" w:pos="1440"/>
-        </w:tabs>
-        <w:ind w:left="1440" w:hanging="360"/>
-      </w:pPr>
-      <w:rPr>
-        <w:rFonts w:ascii="OpenSymbol" w:hAnsi="OpenSymbol" w:cs="OpenSymbol" w:hint="default"/>
-      </w:rPr>
-    </w:lvl>
-    <w:lvl w:ilvl="3">
-      <w:start w:val="1"/>
-      <w:numFmt w:val="bullet"/>
-      <w:lvlText w:val=""/>
-      <w:lvlJc w:val="left"/>
-      <w:pPr>
-        <w:tabs>
-          <w:tab w:val="num" w:pos="1800"/>
-        </w:tabs>
-        <w:ind w:left="1800" w:hanging="360"/>
-      </w:pPr>
-      <w:rPr>
-        <w:rFonts w:ascii="Symbol" w:hAnsi="Symbol" w:cs="Symbol" w:hint="default"/>
-      </w:rPr>
-    </w:lvl>
-    <w:lvl w:ilvl="4">
-      <w:start w:val="1"/>
-      <w:numFmt w:val="bullet"/>
-      <w:lvlText w:val="◦"/>
-      <w:lvlJc w:val="left"/>
-      <w:pPr>
-        <w:tabs>
-          <w:tab w:val="num" w:pos="2160"/>
-        </w:tabs>
-        <w:ind w:left="2160" w:hanging="360"/>
-      </w:pPr>
-      <w:rPr>
-        <w:rFonts w:ascii="OpenSymbol" w:hAnsi="OpenSymbol" w:cs="OpenSymbol" w:hint="default"/>
-      </w:rPr>
-    </w:lvl>
-    <w:lvl w:ilvl="5">
-      <w:start w:val="1"/>
-      <w:numFmt w:val="bullet"/>
-      <w:lvlText w:val="▪"/>
-      <w:lvlJc w:val="left"/>
-      <w:pPr>
-        <w:tabs>
-          <w:tab w:val="num" w:pos="2520"/>
-        </w:tabs>
-        <w:ind w:left="2520" w:hanging="360"/>
-      </w:pPr>
-      <w:rPr>
-        <w:rFonts w:ascii="OpenSymbol" w:hAnsi="OpenSymbol" w:cs="OpenSymbol" w:hint="default"/>
-      </w:rPr>
-    </w:lvl>
-    <w:lvl w:ilvl="6">
-      <w:start w:val="1"/>
-      <w:numFmt w:val="bullet"/>
-      <w:lvlText w:val=""/>
-      <w:lvlJc w:val="left"/>
-      <w:pPr>
-        <w:tabs>
-          <w:tab w:val="num" w:pos="2880"/>
-        </w:tabs>
-        <w:ind w:left="2880" w:hanging="360"/>
-      </w:pPr>
-      <w:rPr>
-        <w:rFonts w:ascii="Symbol" w:hAnsi="Symbol" w:cs="Symbol" w:hint="default"/>
-      </w:rPr>
-    </w:lvl>
-    <w:lvl w:ilvl="7">
-      <w:start w:val="1"/>
-      <w:numFmt w:val="bullet"/>
-      <w:lvlText w:val="◦"/>
-      <w:lvlJc w:val="left"/>
-      <w:pPr>
-        <w:tabs>
-          <w:tab w:val="num" w:pos="3240"/>
-        </w:tabs>
-        <w:ind w:left="3240" w:hanging="360"/>
-      </w:pPr>
-      <w:rPr>
-        <w:rFonts w:ascii="OpenSymbol" w:hAnsi="OpenSymbol" w:cs="OpenSymbol" w:hint="default"/>
-      </w:rPr>
-    </w:lvl>
-    <w:lvl w:ilvl="8">
-      <w:start w:val="1"/>
-      <w:numFmt w:val="bullet"/>
-      <w:lvlText w:val="▪"/>
-      <w:lvlJc w:val="left"/>
-      <w:pPr>
-        <w:tabs>
-          <w:tab w:val="num" w:pos="3600"/>
-        </w:tabs>
-        <w:ind w:left="3600" w:hanging="360"/>
-      </w:pPr>
-      <w:rPr>
-        <w:rFonts w:ascii="OpenSymbol" w:hAnsi="OpenSymbol" w:cs="OpenSymbol" w:hint="default"/>
       </w:rPr>
     </w:lvl>
   </w:abstractNum>

</xml_diff>